<commit_message>
Update formation [Sun 12-26-2021]
</commit_message>
<xml_diff>
--- a/fundamental/ethereum.docx
+++ b/fundamental/ethereum.docx
@@ -5,54 +5,27 @@
     <w:p>
       <w:pPr>
         <w:pStyle w:val="Titre"/>
-        <w:rPr>
-          <w:lang w:val="en-US"/>
-        </w:rPr>
-      </w:pPr>
-      <w:r>
-        <w:rPr>
-          <w:lang w:val="en-US"/>
-        </w:rPr>
+      </w:pPr>
+      <w:r>
         <w:t>Ethereum</w:t>
       </w:r>
     </w:p>
     <w:p>
       <w:pPr>
         <w:pStyle w:val="Sous-titre"/>
-        <w:rPr>
-          <w:lang w:val="en-US"/>
-        </w:rPr>
-      </w:pPr>
-      <w:r>
-        <w:rPr>
-          <w:lang w:val="en-US"/>
-        </w:rPr>
-        <w:t xml:space="preserve">Main difference </w:t>
-      </w:r>
-      <w:r>
-        <w:rPr>
-          <w:lang w:val="en-US"/>
-        </w:rPr>
-        <w:t>with Bitcoin</w:t>
+      </w:pPr>
+      <w:r>
+        <w:t>Main difference with Bitcoin</w:t>
       </w:r>
     </w:p>
     <w:p>
       <w:pPr>
         <w:pStyle w:val="Titre1"/>
-        <w:rPr>
-          <w:lang w:val="en-US"/>
-        </w:rPr>
-      </w:pPr>
-      <w:r>
-        <w:rPr>
-          <w:lang w:val="en-US"/>
-        </w:rPr>
+      </w:pPr>
+      <w:r>
         <w:t>Ethereum v</w:t>
       </w:r>
       <w:r>
-        <w:rPr>
-          <w:lang w:val="en-US"/>
-        </w:rPr>
         <w:t xml:space="preserve"> 1.0</w:t>
       </w:r>
     </w:p>
@@ -105,10 +78,7 @@
         <w:t>smart contract</w:t>
       </w:r>
       <w:r>
-        <w:t xml:space="preserve">: </w:t>
-      </w:r>
-      <w:r>
-        <w:t>piece of code that run on the blockchain and are guaranteed to produce the same result for everyone run them</w:t>
+        <w:t>: piece of code that run on the blockchain and are guaranteed to produce the same result for everyone run them</w:t>
       </w:r>
     </w:p>
     <w:p>
@@ -123,13 +93,7 @@
         <w:t>Creation of dApps (DeFi, Gaming</w:t>
       </w:r>
       <w:r>
-        <w:t>)</w:t>
-      </w:r>
-      <w:r>
-        <w:t xml:space="preserve"> </w:t>
-      </w:r>
-      <w:r>
-        <w:t>without any downtime, fraud, control or interference from a third party</w:t>
+        <w:t>) without any downtime, fraud, control or interference from a third party</w:t>
       </w:r>
     </w:p>
     <w:p>
@@ -175,22 +139,7 @@
         </w:numPr>
       </w:pPr>
       <w:r>
-        <w:t>Current mining reward: 2ETH</w:t>
-      </w:r>
-      <w:r>
-        <w:t xml:space="preserve"> </w:t>
-      </w:r>
-      <w:r>
-        <w:t xml:space="preserve">+ </w:t>
-      </w:r>
-      <w:r>
-        <w:t>gas fee</w:t>
-      </w:r>
-      <w:r>
-        <w:t>s</w:t>
-      </w:r>
-      <w:r>
-        <w:t xml:space="preserve"> + </w:t>
+        <w:t xml:space="preserve">Current mining reward: 2ETH + gas fees + </w:t>
       </w:r>
       <w:r>
         <w:rPr>
@@ -324,24 +273,1294 @@
     </w:p>
     <w:p>
       <w:pPr>
-        <w:pStyle w:val="Titre1"/>
-      </w:pPr>
+        <w:pStyle w:val="Titre2"/>
+      </w:pPr>
+      <w:r>
+        <w:t>Ether</w:t>
+      </w:r>
+    </w:p>
+    <w:p>
+      <w:pPr>
+        <w:pStyle w:val="Paragraphedeliste"/>
+        <w:numPr>
+          <w:ilvl w:val="0"/>
+          <w:numId w:val="14"/>
+        </w:numPr>
+      </w:pPr>
+      <w:r>
+        <w:t>Ether (ETH) is the cryptocurrency used for many things on the Ethereum network.</w:t>
+      </w:r>
+    </w:p>
+    <w:p>
+      <w:pPr>
+        <w:pStyle w:val="Paragraphedeliste"/>
+        <w:numPr>
+          <w:ilvl w:val="0"/>
+          <w:numId w:val="14"/>
+        </w:numPr>
+      </w:pPr>
+      <w:r>
+        <w:t xml:space="preserve">Ethereum allows developers to </w:t>
+      </w:r>
+      <w:r>
+        <w:rPr>
+          <w:b/>
+          <w:bCs/>
+        </w:rPr>
+        <w:t>create decentralized applications</w:t>
+      </w:r>
+      <w:r>
+        <w:t xml:space="preserve"> (dapps), which all </w:t>
+      </w:r>
+      <w:r>
+        <w:rPr>
+          <w:b/>
+          <w:bCs/>
+        </w:rPr>
+        <w:t>share a pool of computing power</w:t>
+      </w:r>
+      <w:r>
+        <w:t>.</w:t>
+      </w:r>
+    </w:p>
+    <w:p>
+      <w:pPr>
+        <w:pStyle w:val="Paragraphedeliste"/>
+        <w:numPr>
+          <w:ilvl w:val="0"/>
+          <w:numId w:val="14"/>
+        </w:numPr>
+      </w:pPr>
+      <w:r>
+        <w:t>When users want to make a transaction, they must pay ether to have their transaction recognized on the blockchain.</w:t>
+      </w:r>
+    </w:p>
+    <w:p>
+      <w:pPr>
+        <w:pStyle w:val="Paragraphedeliste"/>
+        <w:numPr>
+          <w:ilvl w:val="0"/>
+          <w:numId w:val="14"/>
+        </w:numPr>
+      </w:pPr>
+      <w:r>
+        <w:t>Ether burn occurs in every transaction on Ethereum</w:t>
+      </w:r>
+      <w:r>
+        <w:t xml:space="preserve"> depending on network demand.</w:t>
+      </w:r>
+    </w:p>
+    <w:p>
+      <w:pPr>
+        <w:pStyle w:val="Paragraphedeliste"/>
+        <w:numPr>
+          <w:ilvl w:val="0"/>
+          <w:numId w:val="14"/>
+        </w:numPr>
+      </w:pPr>
+      <w:r>
+        <w:rPr>
+          <w:b/>
+          <w:bCs/>
+        </w:rPr>
+        <w:t>Wei</w:t>
+      </w:r>
+      <w:r>
+        <w:t xml:space="preserve"> is the smallest possible amount of ether</w:t>
+      </w:r>
+      <w:r>
+        <w:t>.</w:t>
+      </w:r>
+    </w:p>
+    <w:p>
+      <w:pPr>
+        <w:pStyle w:val="Paragraphedeliste"/>
+        <w:numPr>
+          <w:ilvl w:val="0"/>
+          <w:numId w:val="14"/>
+        </w:numPr>
+      </w:pPr>
+      <w:r>
+        <w:rPr>
+          <w:b/>
+          <w:bCs/>
+        </w:rPr>
+        <w:t>Gwei</w:t>
+      </w:r>
+      <w:r>
+        <w:t xml:space="preserve"> is the human readable form. </w:t>
+      </w:r>
+    </w:p>
+    <w:p>
+      <w:pPr>
+        <w:pStyle w:val="Paragraphedeliste"/>
+        <w:numPr>
+          <w:ilvl w:val="0"/>
+          <w:numId w:val="14"/>
+        </w:numPr>
+      </w:pPr>
+      <w:r>
+        <w:t>When the recipient address is a smart contract, this transferred ether may be used to pay for gas when the smart contract executes its code.</w:t>
+      </w:r>
+    </w:p>
+    <w:p>
+      <w:pPr>
+        <w:pStyle w:val="Titre2"/>
+      </w:pPr>
+      <w:r>
+        <w:t>Dapps</w:t>
+      </w:r>
+    </w:p>
+    <w:p>
+      <w:pPr>
+        <w:pStyle w:val="Paragraphedeliste"/>
+        <w:numPr>
+          <w:ilvl w:val="0"/>
+          <w:numId w:val="15"/>
+        </w:numPr>
+      </w:pPr>
+      <w:r>
+        <w:t>A</w:t>
+      </w:r>
+      <w:r>
+        <w:t>pplication built on a decentralized network that combines a smart contract and a frontend user interface.</w:t>
+      </w:r>
+    </w:p>
+    <w:p>
+      <w:pPr>
+        <w:pStyle w:val="Paragraphedeliste"/>
+        <w:numPr>
+          <w:ilvl w:val="0"/>
+          <w:numId w:val="15"/>
+        </w:numPr>
+      </w:pPr>
+      <w:r>
+        <w:t>H</w:t>
+      </w:r>
+      <w:r>
+        <w:t>as its backend code running on a decentralized peer-to-peer network</w:t>
+      </w:r>
+      <w:r>
+        <w:t>, the EVM.</w:t>
+      </w:r>
+    </w:p>
+    <w:p>
+      <w:pPr>
+        <w:pStyle w:val="Paragraphedeliste"/>
+        <w:numPr>
+          <w:ilvl w:val="0"/>
+          <w:numId w:val="15"/>
+        </w:numPr>
+      </w:pPr>
+      <w:r>
+        <w:t>A dapp can have frontend code and user interfaces written in any language</w:t>
+      </w:r>
       <w:r>
         <w:t xml:space="preserve"> </w:t>
       </w:r>
       <w:r>
-        <w:t>Ethereum v</w:t>
-      </w:r>
-      <w:r>
-        <w:t xml:space="preserve"> 2.0</w:t>
-      </w:r>
-    </w:p>
-    <w:p>
-      <w:pPr>
-        <w:pStyle w:val="Sansinterligne"/>
-      </w:pPr>
+        <w:t>to make calls to its backend. Furthermore, its frontend can get hosted on decentralized storage such as IPFS.</w:t>
+      </w:r>
+    </w:p>
+    <w:p>
+      <w:pPr>
+        <w:pStyle w:val="Paragraphedeliste"/>
+        <w:numPr>
+          <w:ilvl w:val="0"/>
+          <w:numId w:val="15"/>
+        </w:numPr>
+      </w:pPr>
+      <w:r>
+        <w:t>Zero downtime: the network as a whole will always be able to serve clients looking to interact with the contract.</w:t>
+      </w:r>
+    </w:p>
+    <w:p>
+      <w:pPr>
+        <w:pStyle w:val="Paragraphedeliste"/>
+        <w:numPr>
+          <w:ilvl w:val="0"/>
+          <w:numId w:val="15"/>
+        </w:numPr>
+      </w:pPr>
+      <w:r>
+        <w:lastRenderedPageBreak/>
+        <w:t>Dapps can be harder to maintain because the code and data published to the blockchain are harder to modify.</w:t>
+      </w:r>
+    </w:p>
+    <w:p>
+      <w:pPr>
+        <w:pStyle w:val="Paragraphedeliste"/>
+        <w:numPr>
+          <w:ilvl w:val="0"/>
+          <w:numId w:val="15"/>
+        </w:numPr>
+      </w:pPr>
+      <w:r>
+        <w:t>Performance issues.</w:t>
+      </w:r>
+    </w:p>
+    <w:p>
+      <w:pPr>
+        <w:pStyle w:val="Paragraphedeliste"/>
+        <w:numPr>
+          <w:ilvl w:val="0"/>
+          <w:numId w:val="15"/>
+        </w:numPr>
+      </w:pPr>
+      <w:r>
+        <w:t xml:space="preserve">Network congestion: </w:t>
+      </w:r>
+      <w:r>
+        <w:t>one dapp</w:t>
+      </w:r>
+      <w:r>
+        <w:t xml:space="preserve"> may</w:t>
+      </w:r>
+      <w:r>
+        <w:t xml:space="preserve"> use too many computational resources</w:t>
+      </w:r>
+      <w:r>
+        <w:t xml:space="preserve">. </w:t>
+      </w:r>
+      <w:r>
+        <w:t>Currently, the network can only process about 10-15 transactions per second</w:t>
+      </w:r>
+      <w:r>
+        <w:t>. I</w:t>
+      </w:r>
       <w:bookmarkStart w:id="0" w:name="_GoBack"/>
       <w:bookmarkEnd w:id="0"/>
+      <w:r>
+        <w:t>f transactions are being sent in faster than this, the pool of unconfirmed transactions can quickly balloon.</w:t>
+      </w:r>
+    </w:p>
+    <w:p>
+      <w:pPr>
+        <w:pStyle w:val="Titre2"/>
+      </w:pPr>
+      <w:r>
+        <w:t>Account</w:t>
+      </w:r>
+    </w:p>
+    <w:p>
+      <w:pPr>
+        <w:pStyle w:val="Paragraphedeliste"/>
+        <w:numPr>
+          <w:ilvl w:val="0"/>
+          <w:numId w:val="11"/>
+        </w:numPr>
+      </w:pPr>
+      <w:r>
+        <w:t>Where ether is stored.</w:t>
+      </w:r>
+    </w:p>
+    <w:p>
+      <w:pPr>
+        <w:pStyle w:val="Paragraphedeliste"/>
+        <w:numPr>
+          <w:ilvl w:val="0"/>
+          <w:numId w:val="11"/>
+        </w:numPr>
+      </w:pPr>
+      <w:r>
+        <w:t>Accounts and account balances are stored in a big table in the EVM</w:t>
+      </w:r>
+      <w:r>
+        <w:t>.</w:t>
+      </w:r>
+    </w:p>
+    <w:p>
+      <w:pPr>
+        <w:pStyle w:val="Titre2"/>
+      </w:pPr>
+      <w:r>
+        <w:t>Transaction</w:t>
+      </w:r>
+    </w:p>
+    <w:p>
+      <w:pPr>
+        <w:pStyle w:val="Paragraphedeliste"/>
+        <w:numPr>
+          <w:ilvl w:val="0"/>
+          <w:numId w:val="10"/>
+        </w:numPr>
+      </w:pPr>
+      <w:r>
+        <w:t>T</w:t>
+      </w:r>
+      <w:r>
+        <w:t>he formal term for a request for code execution on the EVM</w:t>
+      </w:r>
+      <w:r>
+        <w:t>.</w:t>
+      </w:r>
+    </w:p>
+    <w:p>
+      <w:pPr>
+        <w:pStyle w:val="Paragraphedeliste"/>
+        <w:numPr>
+          <w:ilvl w:val="0"/>
+          <w:numId w:val="10"/>
+        </w:numPr>
+      </w:pPr>
+      <w:r>
+        <w:rPr>
+          <w:b/>
+          <w:bCs/>
+        </w:rPr>
+        <w:t>2 types:</w:t>
+      </w:r>
+      <w:r>
+        <w:t xml:space="preserve"> message calls and contract creation.</w:t>
+      </w:r>
+    </w:p>
+    <w:p>
+      <w:pPr>
+        <w:pStyle w:val="Paragraphedeliste"/>
+        <w:numPr>
+          <w:ilvl w:val="0"/>
+          <w:numId w:val="10"/>
+        </w:numPr>
+      </w:pPr>
+      <w:r>
+        <w:rPr>
+          <w:b/>
+          <w:bCs/>
+          <w:u w:val="single"/>
+        </w:rPr>
+        <w:t>Contract creation</w:t>
+      </w:r>
+      <w:r>
+        <w:rPr>
+          <w:b/>
+          <w:bCs/>
+          <w:u w:val="single"/>
+        </w:rPr>
+        <w:t>:</w:t>
+      </w:r>
+      <w:r>
+        <w:t xml:space="preserve"> </w:t>
+      </w:r>
+      <w:r>
+        <w:t xml:space="preserve">results in the creation of a new contract account </w:t>
+      </w:r>
+      <w:r>
+        <w:rPr>
+          <w:b/>
+          <w:bCs/>
+        </w:rPr>
+        <w:t>containing compiled smart contract</w:t>
+      </w:r>
+      <w:r>
+        <w:t xml:space="preserve"> bytecode.</w:t>
+      </w:r>
+    </w:p>
+    <w:p>
+      <w:pPr>
+        <w:pStyle w:val="Paragraphedeliste"/>
+        <w:numPr>
+          <w:ilvl w:val="0"/>
+          <w:numId w:val="10"/>
+        </w:numPr>
+      </w:pPr>
+      <w:r>
+        <w:rPr>
+          <w:b/>
+          <w:bCs/>
+          <w:u w:val="single"/>
+        </w:rPr>
+        <w:t>Message calls:</w:t>
+      </w:r>
+      <w:r>
+        <w:t xml:space="preserve"> </w:t>
+      </w:r>
+      <w:r>
+        <w:rPr>
+          <w:b/>
+          <w:bCs/>
+        </w:rPr>
+        <w:t>execute</w:t>
+      </w:r>
+      <w:r>
+        <w:t xml:space="preserve"> contract’s bytecode.</w:t>
+      </w:r>
+    </w:p>
+    <w:p>
+      <w:pPr>
+        <w:pStyle w:val="Paragraphedeliste"/>
+        <w:numPr>
+          <w:ilvl w:val="0"/>
+          <w:numId w:val="10"/>
+        </w:numPr>
+      </w:pPr>
+      <w:r>
+        <w:t xml:space="preserve">E. g.: </w:t>
+      </w:r>
+    </w:p>
+    <w:p>
+      <w:pPr>
+        <w:pStyle w:val="Paragraphedeliste"/>
+        <w:numPr>
+          <w:ilvl w:val="1"/>
+          <w:numId w:val="10"/>
+        </w:numPr>
+      </w:pPr>
+      <w:r>
+        <w:t>Send X ether from my account to Alice's account.</w:t>
+      </w:r>
+    </w:p>
+    <w:p>
+      <w:pPr>
+        <w:pStyle w:val="Paragraphedeliste"/>
+        <w:numPr>
+          <w:ilvl w:val="1"/>
+          <w:numId w:val="10"/>
+        </w:numPr>
+      </w:pPr>
+      <w:r>
+        <w:t>Publish some smart contract code into EVM memory.</w:t>
+      </w:r>
+    </w:p>
+    <w:p>
+      <w:pPr>
+        <w:pStyle w:val="Paragraphedeliste"/>
+        <w:numPr>
+          <w:ilvl w:val="1"/>
+          <w:numId w:val="10"/>
+        </w:numPr>
+      </w:pPr>
+      <w:r>
+        <w:t>Execute the code of the smart contract at address X in the EVM, with arguments Y</w:t>
+      </w:r>
+      <w:r>
+        <w:t>.</w:t>
+      </w:r>
+    </w:p>
+    <w:p>
+      <w:pPr>
+        <w:pStyle w:val="Titre2"/>
+      </w:pPr>
+      <w:r>
+        <w:t>Blocks</w:t>
+      </w:r>
+    </w:p>
+    <w:p>
+      <w:pPr>
+        <w:pStyle w:val="Paragraphedeliste"/>
+        <w:numPr>
+          <w:ilvl w:val="0"/>
+          <w:numId w:val="12"/>
+        </w:numPr>
+      </w:pPr>
+      <w:r>
+        <w:t xml:space="preserve">The volume of transactions is very high, so transactions are "committed" in batches, or blocks. </w:t>
+      </w:r>
+    </w:p>
+    <w:p>
+      <w:pPr>
+        <w:pStyle w:val="Paragraphedeliste"/>
+        <w:numPr>
+          <w:ilvl w:val="0"/>
+          <w:numId w:val="12"/>
+        </w:numPr>
+      </w:pPr>
+      <w:r>
+        <w:t xml:space="preserve">Blocks generally contain </w:t>
+      </w:r>
+      <w:r>
+        <w:rPr>
+          <w:b/>
+          <w:bCs/>
+        </w:rPr>
+        <w:t>dozens to hundreds</w:t>
+      </w:r>
+      <w:r>
+        <w:t xml:space="preserve"> of transactions</w:t>
+      </w:r>
+      <w:r>
+        <w:t>.</w:t>
+      </w:r>
+    </w:p>
+    <w:p>
+      <w:pPr>
+        <w:pStyle w:val="Titre2"/>
+      </w:pPr>
+      <w:r>
+        <w:t>EVM</w:t>
+      </w:r>
+    </w:p>
+    <w:p>
+      <w:pPr>
+        <w:pStyle w:val="Paragraphedeliste"/>
+        <w:numPr>
+          <w:ilvl w:val="0"/>
+          <w:numId w:val="9"/>
+        </w:numPr>
+      </w:pPr>
+      <w:r>
+        <w:t>Stands for Ethereum Virtual M</w:t>
+      </w:r>
+      <w:r>
+        <w:t>achine</w:t>
+      </w:r>
+    </w:p>
+    <w:p>
+      <w:pPr>
+        <w:keepNext/>
+        <w:jc w:val="center"/>
+      </w:pPr>
+      <w:r>
+        <w:rPr>
+          <w:noProof/>
+        </w:rPr>
+        <w:drawing>
+          <wp:inline distT="0" distB="0" distL="0" distR="0" wp14:anchorId="4EEC8C9D" wp14:editId="6FD97E79">
+            <wp:extent cx="3593263" cy="1948295"/>
+            <wp:effectExtent l="0" t="0" r="7620" b="0"/>
+            <wp:docPr id="1" name="Image 1"/>
+            <wp:cNvGraphicFramePr>
+              <a:graphicFrameLocks xmlns:a="http://schemas.openxmlformats.org/drawingml/2006/main" noChangeAspect="1"/>
+            </wp:cNvGraphicFramePr>
+            <a:graphic xmlns:a="http://schemas.openxmlformats.org/drawingml/2006/main">
+              <a:graphicData uri="http://schemas.openxmlformats.org/drawingml/2006/picture">
+                <pic:pic xmlns:pic="http://schemas.openxmlformats.org/drawingml/2006/picture">
+                  <pic:nvPicPr>
+                    <pic:cNvPr id="1" name=""/>
+                    <pic:cNvPicPr/>
+                  </pic:nvPicPr>
+                  <pic:blipFill>
+                    <a:blip r:embed="rId5"/>
+                    <a:stretch>
+                      <a:fillRect/>
+                    </a:stretch>
+                  </pic:blipFill>
+                  <pic:spPr>
+                    <a:xfrm>
+                      <a:off x="0" y="0"/>
+                      <a:ext cx="3619741" cy="1962652"/>
+                    </a:xfrm>
+                    <a:prstGeom prst="rect">
+                      <a:avLst/>
+                    </a:prstGeom>
+                  </pic:spPr>
+                </pic:pic>
+              </a:graphicData>
+            </a:graphic>
+          </wp:inline>
+        </w:drawing>
+      </w:r>
+    </w:p>
+    <w:p>
+      <w:pPr>
+        <w:pStyle w:val="Lgende"/>
+        <w:jc w:val="center"/>
+      </w:pPr>
+      <w:r>
+        <w:t xml:space="preserve">Figure </w:t>
+      </w:r>
+      <w:r>
+        <w:fldChar w:fldCharType="begin"/>
+      </w:r>
+      <w:r>
+        <w:instrText xml:space="preserve"> SEQ Figure \* ARABIC </w:instrText>
+      </w:r>
+      <w:r>
+        <w:fldChar w:fldCharType="separate"/>
+      </w:r>
+      <w:r>
+        <w:rPr>
+          <w:noProof/>
+        </w:rPr>
+        <w:t>1</w:t>
+      </w:r>
+      <w:r>
+        <w:fldChar w:fldCharType="end"/>
+      </w:r>
+      <w:r>
+        <w:t xml:space="preserve">: Diagram adapted from EVM, </w:t>
+      </w:r>
+      <w:hyperlink r:id="rId6" w:history="1">
+        <w:r>
+          <w:rPr>
+            <w:rStyle w:val="Lienhypertexte"/>
+          </w:rPr>
+          <w:t>source</w:t>
+        </w:r>
+      </w:hyperlink>
+    </w:p>
+    <w:p>
+      <w:pPr>
+        <w:pStyle w:val="Sansinterligne"/>
+        <w:numPr>
+          <w:ilvl w:val="0"/>
+          <w:numId w:val="9"/>
+        </w:numPr>
+      </w:pPr>
+      <w:r>
+        <w:rPr>
+          <w:b/>
+          <w:bCs/>
+        </w:rPr>
+        <w:t>Instead of a distributed ledger</w:t>
+      </w:r>
+      <w:r>
+        <w:t xml:space="preserve">, Ethereum is </w:t>
+      </w:r>
+      <w:r>
+        <w:rPr>
+          <w:b/>
+          <w:bCs/>
+        </w:rPr>
+        <w:t>a distributed state machine</w:t>
+      </w:r>
+      <w:r>
+        <w:t>.</w:t>
+      </w:r>
+    </w:p>
+    <w:p>
+      <w:pPr>
+        <w:pStyle w:val="Sansinterligne"/>
+        <w:numPr>
+          <w:ilvl w:val="0"/>
+          <w:numId w:val="9"/>
+        </w:numPr>
+      </w:pPr>
+      <w:r>
+        <w:lastRenderedPageBreak/>
+        <w:t xml:space="preserve">EVM behaves as a mathematical function would: </w:t>
+      </w:r>
+      <w:r>
+        <w:rPr>
+          <w:b/>
+          <w:bCs/>
+        </w:rPr>
+        <w:t>Given an input</w:t>
+      </w:r>
+      <w:r>
+        <w:t xml:space="preserve">, it produces a </w:t>
+      </w:r>
+      <w:r>
+        <w:rPr>
+          <w:b/>
+          <w:bCs/>
+        </w:rPr>
+        <w:t>deterministic output</w:t>
+      </w:r>
+      <w:r>
+        <w:t>.</w:t>
+      </w:r>
+    </w:p>
+    <w:p>
+      <w:pPr>
+        <w:pStyle w:val="Sansinterligne"/>
+        <w:numPr>
+          <w:ilvl w:val="0"/>
+          <w:numId w:val="9"/>
+        </w:numPr>
+      </w:pPr>
+      <w:r>
+        <w:t>Y (</w:t>
+      </w:r>
+      <w:r>
+        <w:t xml:space="preserve">S, </w:t>
+      </w:r>
+      <w:r>
+        <w:t>T) =</w:t>
+      </w:r>
+      <w:r>
+        <w:t xml:space="preserve"> S'</w:t>
+      </w:r>
+      <w:r>
+        <w:t xml:space="preserve">. </w:t>
+      </w:r>
+    </w:p>
+    <w:p>
+      <w:pPr>
+        <w:pStyle w:val="Sansinterligne"/>
+        <w:numPr>
+          <w:ilvl w:val="1"/>
+          <w:numId w:val="9"/>
+        </w:numPr>
+      </w:pPr>
+      <w:r>
+        <w:t>S: old valid state</w:t>
+      </w:r>
+    </w:p>
+    <w:p>
+      <w:pPr>
+        <w:pStyle w:val="Sansinterligne"/>
+        <w:numPr>
+          <w:ilvl w:val="1"/>
+          <w:numId w:val="9"/>
+        </w:numPr>
+      </w:pPr>
+      <w:r>
+        <w:t>T: new set of valid transactions</w:t>
+      </w:r>
+    </w:p>
+    <w:p>
+      <w:pPr>
+        <w:pStyle w:val="Sansinterligne"/>
+        <w:numPr>
+          <w:ilvl w:val="1"/>
+          <w:numId w:val="9"/>
+        </w:numPr>
+      </w:pPr>
+      <w:r>
+        <w:t>Y: the Ethereum state transition function</w:t>
+      </w:r>
+    </w:p>
+    <w:p>
+      <w:pPr>
+        <w:pStyle w:val="Sansinterligne"/>
+        <w:numPr>
+          <w:ilvl w:val="1"/>
+          <w:numId w:val="9"/>
+        </w:numPr>
+      </w:pPr>
+      <w:r>
+        <w:t>S’: new valid stat</w:t>
+      </w:r>
+      <w:r>
+        <w:t>e</w:t>
+      </w:r>
+    </w:p>
+    <w:p>
+      <w:pPr>
+        <w:pStyle w:val="Sansinterligne"/>
+        <w:numPr>
+          <w:ilvl w:val="0"/>
+          <w:numId w:val="9"/>
+        </w:numPr>
+      </w:pPr>
+      <w:r>
+        <w:t xml:space="preserve">EVM is the </w:t>
+      </w:r>
+      <w:r>
+        <w:t>global virtual computer whose state every participant on the Ethereum network stores and agrees on</w:t>
+      </w:r>
+      <w:r>
+        <w:t>.</w:t>
+      </w:r>
+    </w:p>
+    <w:p>
+      <w:pPr>
+        <w:pStyle w:val="Sansinterligne"/>
+        <w:numPr>
+          <w:ilvl w:val="0"/>
+          <w:numId w:val="9"/>
+        </w:numPr>
+      </w:pPr>
+      <w:r>
+        <w:t>Any participant can request the execution of arbitrary code on the EVM</w:t>
+      </w:r>
+      <w:r>
+        <w:t>.</w:t>
+      </w:r>
+    </w:p>
+    <w:p>
+      <w:pPr>
+        <w:pStyle w:val="Sansinterligne"/>
+        <w:numPr>
+          <w:ilvl w:val="0"/>
+          <w:numId w:val="9"/>
+        </w:numPr>
+      </w:pPr>
+      <w:r>
+        <w:t>C</w:t>
+      </w:r>
+      <w:r>
+        <w:t>ode execution changes the state of the EVM</w:t>
+      </w:r>
+      <w:r>
+        <w:t>.</w:t>
+      </w:r>
+    </w:p>
+    <w:p>
+      <w:pPr>
+        <w:pStyle w:val="Sansinterligne"/>
+        <w:numPr>
+          <w:ilvl w:val="0"/>
+          <w:numId w:val="9"/>
+        </w:numPr>
+      </w:pPr>
+      <w:r>
+        <w:rPr>
+          <w:b/>
+          <w:bCs/>
+          <w:u w:val="single"/>
+        </w:rPr>
+        <w:t>State:</w:t>
+      </w:r>
+      <w:r>
+        <w:t xml:space="preserve"> enormous data structure called a</w:t>
+      </w:r>
+      <w:r>
+        <w:t xml:space="preserve"> modified </w:t>
+      </w:r>
+      <w:r>
+        <w:rPr>
+          <w:b/>
+          <w:bCs/>
+        </w:rPr>
+        <w:t>Merkle Patricia Tr</w:t>
+      </w:r>
+      <w:r>
+        <w:rPr>
+          <w:b/>
+          <w:bCs/>
+        </w:rPr>
+        <w:t>ee</w:t>
+      </w:r>
+      <w:r>
+        <w:t xml:space="preserve">. </w:t>
+      </w:r>
+      <w:r>
+        <w:rPr>
+          <w:b/>
+          <w:bCs/>
+        </w:rPr>
+        <w:t>Keeps all accounts</w:t>
+      </w:r>
+      <w:r>
+        <w:t xml:space="preserve"> linked by hashes and </w:t>
+      </w:r>
+      <w:r>
+        <w:t>reducible to a single root hash stored on the blockchain.</w:t>
+      </w:r>
+    </w:p>
+    <w:p>
+      <w:pPr>
+        <w:pStyle w:val="Sansinterligne"/>
+        <w:numPr>
+          <w:ilvl w:val="0"/>
+          <w:numId w:val="9"/>
+        </w:numPr>
+      </w:pPr>
+      <w:r>
+        <w:t>The EVM executes as a stack machine</w:t>
+      </w:r>
+      <w:r>
+        <w:t>.</w:t>
+      </w:r>
+    </w:p>
+    <w:p>
+      <w:pPr>
+        <w:pStyle w:val="Sansinterligne"/>
+        <w:numPr>
+          <w:ilvl w:val="0"/>
+          <w:numId w:val="9"/>
+        </w:numPr>
+      </w:pPr>
+      <w:r>
+        <w:t>Compiled smart contract bytecode executes as a number of EVM opcodes, which perform standard stack operations like XOR, AND, ADD, SUB, etc.</w:t>
+      </w:r>
+    </w:p>
+    <w:p>
+      <w:pPr>
+        <w:pStyle w:val="Sansinterligne"/>
+        <w:numPr>
+          <w:ilvl w:val="0"/>
+          <w:numId w:val="9"/>
+        </w:numPr>
+      </w:pPr>
+      <w:r>
+        <w:t>The EVM also implements a number of blockchain-specific stack operations, such as ADDRESS, BALANCE, BLOCKHASH, etc.</w:t>
+      </w:r>
+    </w:p>
+    <w:p>
+      <w:pPr>
+        <w:pStyle w:val="Sansinterligne"/>
+        <w:keepNext/>
+        <w:jc w:val="center"/>
+      </w:pPr>
+      <w:r>
+        <w:rPr>
+          <w:noProof/>
+        </w:rPr>
+        <w:drawing>
+          <wp:inline distT="0" distB="0" distL="0" distR="0" wp14:anchorId="41E60050" wp14:editId="3E7202FD">
+            <wp:extent cx="3477491" cy="1913183"/>
+            <wp:effectExtent l="0" t="0" r="0" b="0"/>
+            <wp:docPr id="2" name="Image 2"/>
+            <wp:cNvGraphicFramePr>
+              <a:graphicFrameLocks xmlns:a="http://schemas.openxmlformats.org/drawingml/2006/main" noChangeAspect="1"/>
+            </wp:cNvGraphicFramePr>
+            <a:graphic xmlns:a="http://schemas.openxmlformats.org/drawingml/2006/main">
+              <a:graphicData uri="http://schemas.openxmlformats.org/drawingml/2006/picture">
+                <pic:pic xmlns:pic="http://schemas.openxmlformats.org/drawingml/2006/picture">
+                  <pic:nvPicPr>
+                    <pic:cNvPr id="1" name=""/>
+                    <pic:cNvPicPr/>
+                  </pic:nvPicPr>
+                  <pic:blipFill>
+                    <a:blip r:embed="rId7"/>
+                    <a:stretch>
+                      <a:fillRect/>
+                    </a:stretch>
+                  </pic:blipFill>
+                  <pic:spPr>
+                    <a:xfrm>
+                      <a:off x="0" y="0"/>
+                      <a:ext cx="3513127" cy="1932789"/>
+                    </a:xfrm>
+                    <a:prstGeom prst="rect">
+                      <a:avLst/>
+                    </a:prstGeom>
+                  </pic:spPr>
+                </pic:pic>
+              </a:graphicData>
+            </a:graphic>
+          </wp:inline>
+        </w:drawing>
+      </w:r>
+    </w:p>
+    <w:p>
+      <w:pPr>
+        <w:pStyle w:val="Lgende"/>
+        <w:jc w:val="center"/>
+      </w:pPr>
+      <w:r>
+        <w:t xml:space="preserve">Figure </w:t>
+      </w:r>
+      <w:r>
+        <w:fldChar w:fldCharType="begin"/>
+      </w:r>
+      <w:r>
+        <w:instrText xml:space="preserve"> SEQ Figure \* ARABIC </w:instrText>
+      </w:r>
+      <w:r>
+        <w:fldChar w:fldCharType="separate"/>
+      </w:r>
+      <w:r>
+        <w:rPr>
+          <w:noProof/>
+        </w:rPr>
+        <w:t>2</w:t>
+      </w:r>
+      <w:r>
+        <w:fldChar w:fldCharType="end"/>
+      </w:r>
+      <w:r>
+        <w:t xml:space="preserve">: </w:t>
+      </w:r>
+      <w:r>
+        <w:t>Diagrams adapted from Ethereum EVM</w:t>
+      </w:r>
+      <w:r>
+        <w:t xml:space="preserve">, </w:t>
+      </w:r>
+      <w:hyperlink r:id="rId8" w:history="1">
+        <w:r>
+          <w:rPr>
+            <w:rStyle w:val="Lienhypertexte"/>
+          </w:rPr>
+          <w:t>source</w:t>
+        </w:r>
+      </w:hyperlink>
+      <w:r>
+        <w:t>.</w:t>
+      </w:r>
+    </w:p>
+    <w:p/>
+    <w:p>
+      <w:pPr>
+        <w:pStyle w:val="Titre2"/>
+      </w:pPr>
+      <w:r>
+        <w:t xml:space="preserve"> </w:t>
+      </w:r>
+      <w:r>
+        <w:t>Smart contracts</w:t>
+      </w:r>
+    </w:p>
+    <w:p>
+      <w:pPr>
+        <w:pStyle w:val="Paragraphedeliste"/>
+        <w:numPr>
+          <w:ilvl w:val="0"/>
+          <w:numId w:val="13"/>
+        </w:numPr>
+      </w:pPr>
+      <w:r>
+        <w:t xml:space="preserve">A </w:t>
+      </w:r>
+      <w:r>
+        <w:rPr>
+          <w:b/>
+          <w:bCs/>
+        </w:rPr>
+        <w:t>reusable</w:t>
+      </w:r>
+      <w:r>
+        <w:t xml:space="preserve"> snippet of code (a </w:t>
+      </w:r>
+      <w:r>
+        <w:rPr>
+          <w:b/>
+          <w:bCs/>
+        </w:rPr>
+        <w:t>program</w:t>
+      </w:r>
+      <w:r>
+        <w:t>) which a developer publishes into EVM memory.</w:t>
+      </w:r>
+    </w:p>
+    <w:p>
+      <w:pPr>
+        <w:pStyle w:val="Paragraphedeliste"/>
+        <w:numPr>
+          <w:ilvl w:val="0"/>
+          <w:numId w:val="13"/>
+        </w:numPr>
+      </w:pPr>
+      <w:r>
+        <w:t xml:space="preserve">Anyone can request that the smart contract code be </w:t>
+      </w:r>
+      <w:r>
+        <w:rPr>
+          <w:b/>
+          <w:bCs/>
+        </w:rPr>
+        <w:t>executed</w:t>
+      </w:r>
+      <w:r>
+        <w:t xml:space="preserve"> by making a </w:t>
+      </w:r>
+      <w:r>
+        <w:rPr>
+          <w:b/>
+          <w:bCs/>
+        </w:rPr>
+        <w:t>transaction request</w:t>
+      </w:r>
+      <w:r>
+        <w:t>.</w:t>
+      </w:r>
+    </w:p>
+    <w:p>
+      <w:pPr>
+        <w:pStyle w:val="Paragraphedeliste"/>
+        <w:numPr>
+          <w:ilvl w:val="0"/>
+          <w:numId w:val="13"/>
+        </w:numPr>
+      </w:pPr>
+      <w:r>
+        <w:t xml:space="preserve">Because developers can write </w:t>
+      </w:r>
+      <w:r>
+        <w:rPr>
+          <w:b/>
+          <w:bCs/>
+        </w:rPr>
+        <w:t>arbitrary executable applications</w:t>
+      </w:r>
+      <w:r>
+        <w:t xml:space="preserve"> into the EVM (games, marketplaces, financial instruments, etc.) by publishing smart contracts, these are often also called </w:t>
+      </w:r>
+      <w:r>
+        <w:rPr>
+          <w:b/>
+          <w:bCs/>
+        </w:rPr>
+        <w:t>dapps</w:t>
+      </w:r>
+      <w:r>
+        <w:t xml:space="preserve">, or </w:t>
+      </w:r>
+      <w:r>
+        <w:rPr>
+          <w:b/>
+          <w:bCs/>
+        </w:rPr>
+        <w:t>Decentralized Apps</w:t>
+      </w:r>
+      <w:r>
+        <w:t>.</w:t>
+      </w:r>
+    </w:p>
+    <w:p>
+      <w:pPr>
+        <w:pStyle w:val="Paragraphedeliste"/>
+        <w:numPr>
+          <w:ilvl w:val="0"/>
+          <w:numId w:val="13"/>
+        </w:numPr>
+      </w:pPr>
+      <w:r>
+        <w:t>Once smart contracts are deployed on the network you can't change them.</w:t>
+      </w:r>
+    </w:p>
+    <w:p>
+      <w:pPr>
+        <w:rPr>
+          <w:rFonts w:ascii="Montserrat" w:hAnsi="Montserrat"/>
+          <w:b/>
+          <w:bCs/>
+          <w:sz w:val="28"/>
+          <w:szCs w:val="40"/>
+        </w:rPr>
+      </w:pPr>
+      <w:r>
+        <w:br w:type="page"/>
+      </w:r>
+    </w:p>
+    <w:p>
+      <w:pPr>
+        <w:pStyle w:val="Titre1"/>
+      </w:pPr>
+      <w:r>
+        <w:lastRenderedPageBreak/>
+        <w:t>Ethereum v</w:t>
+      </w:r>
+      <w:r>
+        <w:t xml:space="preserve"> 2.0</w:t>
+      </w:r>
+    </w:p>
+    <w:p>
+      <w:pPr>
+        <w:pStyle w:val="Titre2"/>
+      </w:pPr>
+      <w:r>
+        <w:t>Beacon chain</w:t>
+      </w:r>
+      <w:r>
+        <w:t xml:space="preserve"> - alive</w:t>
+      </w:r>
+    </w:p>
+    <w:p>
+      <w:pPr>
+        <w:pStyle w:val="Paragraphedeliste"/>
+        <w:numPr>
+          <w:ilvl w:val="0"/>
+          <w:numId w:val="6"/>
+        </w:numPr>
+      </w:pPr>
+      <w:r>
+        <w:t>Upgrade from PoW to PoS</w:t>
+      </w:r>
+    </w:p>
+    <w:p>
+      <w:pPr>
+        <w:pStyle w:val="Paragraphedeliste"/>
+        <w:numPr>
+          <w:ilvl w:val="0"/>
+          <w:numId w:val="6"/>
+        </w:numPr>
+      </w:pPr>
+      <w:r>
+        <w:t>Shipped separately from the main net</w:t>
+      </w:r>
+    </w:p>
+    <w:p>
+      <w:pPr>
+        <w:pStyle w:val="Titre2"/>
+      </w:pPr>
+      <w:r>
+        <w:t>The merge</w:t>
+      </w:r>
+      <w:r>
+        <w:t xml:space="preserve"> - 2022</w:t>
+      </w:r>
+    </w:p>
+    <w:p>
+      <w:pPr>
+        <w:pStyle w:val="Paragraphedeliste"/>
+        <w:numPr>
+          <w:ilvl w:val="0"/>
+          <w:numId w:val="7"/>
+        </w:numPr>
+      </w:pPr>
+      <w:r>
+        <w:t>Main net under PoS</w:t>
+      </w:r>
+    </w:p>
+    <w:p>
+      <w:pPr>
+        <w:pStyle w:val="Paragraphedeliste"/>
+        <w:numPr>
+          <w:ilvl w:val="0"/>
+          <w:numId w:val="7"/>
+        </w:numPr>
+      </w:pPr>
+      <w:r>
+        <w:t>Bring the ability to run smart contract</w:t>
+      </w:r>
+      <w:r>
+        <w:t xml:space="preserve"> on main net with PoS</w:t>
+      </w:r>
+    </w:p>
+    <w:p>
+      <w:pPr>
+        <w:pStyle w:val="Paragraphedeliste"/>
+        <w:numPr>
+          <w:ilvl w:val="0"/>
+          <w:numId w:val="7"/>
+        </w:numPr>
+      </w:pPr>
+      <w:r>
+        <w:t>History and current state of Ethereum</w:t>
+      </w:r>
+    </w:p>
+    <w:p>
+      <w:pPr>
+        <w:pStyle w:val="Titre2"/>
+      </w:pPr>
+      <w:r>
+        <w:t>Shard chains</w:t>
+      </w:r>
+      <w:r>
+        <w:t xml:space="preserve"> - 2023</w:t>
+      </w:r>
+    </w:p>
+    <w:p>
+      <w:pPr>
+        <w:pStyle w:val="Paragraphedeliste"/>
+        <w:numPr>
+          <w:ilvl w:val="0"/>
+          <w:numId w:val="8"/>
+        </w:numPr>
+      </w:pPr>
+      <w:r>
+        <w:t>Improve Ethereum’s scalability and capacity</w:t>
+      </w:r>
+    </w:p>
+    <w:p>
+      <w:pPr>
+        <w:pStyle w:val="Paragraphedeliste"/>
+        <w:numPr>
+          <w:ilvl w:val="0"/>
+          <w:numId w:val="8"/>
+        </w:numPr>
+      </w:pPr>
+      <w:r>
+        <w:t>Spread the network’s load across 64 new chains</w:t>
+      </w:r>
+    </w:p>
+    <w:p>
+      <w:pPr>
+        <w:pStyle w:val="Paragraphedeliste"/>
+        <w:numPr>
+          <w:ilvl w:val="0"/>
+          <w:numId w:val="8"/>
+        </w:numPr>
+      </w:pPr>
+      <w:r>
+        <w:t>Run a node by keeping requirement low</w:t>
+      </w:r>
+    </w:p>
+    <w:p>
+      <w:pPr>
+        <w:pStyle w:val="Paragraphedeliste"/>
+        <w:numPr>
+          <w:ilvl w:val="0"/>
+          <w:numId w:val="8"/>
+        </w:numPr>
+      </w:pPr>
+      <w:r>
+        <w:t>Increase the TPS with rollups transactions</w:t>
+      </w:r>
     </w:p>
     <w:sectPr>
       <w:pgSz w:w="12240" w:h="15840"/>
@@ -356,6 +1575,119 @@
 <file path=word/numbering.xml><?xml version="1.0" encoding="utf-8"?>
 <w:numbering xmlns:wpc="http://schemas.microsoft.com/office/word/2010/wordprocessingCanvas" xmlns:cx="http://schemas.microsoft.com/office/drawing/2014/chartex" xmlns:cx1="http://schemas.microsoft.com/office/drawing/2015/9/8/chartex" xmlns:cx2="http://schemas.microsoft.com/office/drawing/2015/10/21/chartex" xmlns:cx3="http://schemas.microsoft.com/office/drawing/2016/5/9/chartex" xmlns:cx4="http://schemas.microsoft.com/office/drawing/2016/5/10/chartex" xmlns:cx5="http://schemas.microsoft.com/office/drawing/2016/5/11/chartex" xmlns:cx6="http://schemas.microsoft.com/office/drawing/2016/5/12/chartex" xmlns:cx7="http://schemas.microsoft.com/office/drawing/2016/5/13/chartex" xmlns:cx8="http://schemas.microsoft.com/office/drawing/2016/5/14/chartex" xmlns:mc="http://schemas.openxmlformats.org/markup-compatibility/2006" xmlns:aink="http://schemas.microsoft.com/office/drawing/2016/ink" xmlns:am3d="http://schemas.microsoft.com/office/drawing/2017/model3d" xmlns:o="urn:schemas-microsoft-com:office:office" xmlns:r="http://schemas.openxmlformats.org/officeDocument/2006/relationships" xmlns:m="http://schemas.openxmlformats.org/officeDocument/2006/math" xmlns:v="urn:schemas-microsoft-com:vml" xmlns:wp14="http://schemas.microsoft.com/office/word/2010/wordprocessingDrawing" xmlns:wp="http://schemas.openxmlformats.org/drawingml/2006/wordprocessingDrawing" xmlns:w10="urn:schemas-microsoft-com:office:word" xmlns:w="http://schemas.openxmlformats.org/wordprocessingml/2006/main" xmlns:w14="http://schemas.microsoft.com/office/word/2010/wordml" xmlns:w15="http://schemas.microsoft.com/office/word/2012/wordml" xmlns:w16cex="http://schemas.microsoft.com/office/word/2018/wordml/cex" xmlns:w16cid="http://schemas.microsoft.com/office/word/2016/wordml/cid" xmlns:w16="http://schemas.microsoft.com/office/word/2018/wordml" xmlns:w16se="http://schemas.microsoft.com/office/word/2015/wordml/symex" xmlns:wpg="http://schemas.microsoft.com/office/word/2010/wordprocessingGroup" xmlns:wpi="http://schemas.microsoft.com/office/word/2010/wordprocessingInk" xmlns:wne="http://schemas.microsoft.com/office/word/2006/wordml" xmlns:wps="http://schemas.microsoft.com/office/word/2010/wordprocessingShape" mc:Ignorable="w14 w15 w16se w16cid w16 w16cex wp14">
   <w:abstractNum w:abstractNumId="0" w15:restartNumberingAfterBreak="0">
+    <w:nsid w:val="02CC05C6"/>
+    <w:multiLevelType w:val="hybridMultilevel"/>
+    <w:tmpl w:val="504A8422"/>
+    <w:lvl w:ilvl="0" w:tplc="04090001">
+      <w:start w:val="1"/>
+      <w:numFmt w:val="bullet"/>
+      <w:lvlText w:val=""/>
+      <w:lvlJc w:val="left"/>
+      <w:pPr>
+        <w:ind w:left="720" w:hanging="360"/>
+      </w:pPr>
+      <w:rPr>
+        <w:rFonts w:ascii="Symbol" w:hAnsi="Symbol" w:hint="default"/>
+      </w:rPr>
+    </w:lvl>
+    <w:lvl w:ilvl="1" w:tplc="04090003" w:tentative="1">
+      <w:start w:val="1"/>
+      <w:numFmt w:val="bullet"/>
+      <w:lvlText w:val="o"/>
+      <w:lvlJc w:val="left"/>
+      <w:pPr>
+        <w:ind w:left="1440" w:hanging="360"/>
+      </w:pPr>
+      <w:rPr>
+        <w:rFonts w:ascii="Courier New" w:hAnsi="Courier New" w:cs="Courier New" w:hint="default"/>
+      </w:rPr>
+    </w:lvl>
+    <w:lvl w:ilvl="2" w:tplc="04090005" w:tentative="1">
+      <w:start w:val="1"/>
+      <w:numFmt w:val="bullet"/>
+      <w:lvlText w:val=""/>
+      <w:lvlJc w:val="left"/>
+      <w:pPr>
+        <w:ind w:left="2160" w:hanging="360"/>
+      </w:pPr>
+      <w:rPr>
+        <w:rFonts w:ascii="Wingdings" w:hAnsi="Wingdings" w:hint="default"/>
+      </w:rPr>
+    </w:lvl>
+    <w:lvl w:ilvl="3" w:tplc="04090001" w:tentative="1">
+      <w:start w:val="1"/>
+      <w:numFmt w:val="bullet"/>
+      <w:lvlText w:val=""/>
+      <w:lvlJc w:val="left"/>
+      <w:pPr>
+        <w:ind w:left="2880" w:hanging="360"/>
+      </w:pPr>
+      <w:rPr>
+        <w:rFonts w:ascii="Symbol" w:hAnsi="Symbol" w:hint="default"/>
+      </w:rPr>
+    </w:lvl>
+    <w:lvl w:ilvl="4" w:tplc="04090003" w:tentative="1">
+      <w:start w:val="1"/>
+      <w:numFmt w:val="bullet"/>
+      <w:lvlText w:val="o"/>
+      <w:lvlJc w:val="left"/>
+      <w:pPr>
+        <w:ind w:left="3600" w:hanging="360"/>
+      </w:pPr>
+      <w:rPr>
+        <w:rFonts w:ascii="Courier New" w:hAnsi="Courier New" w:cs="Courier New" w:hint="default"/>
+      </w:rPr>
+    </w:lvl>
+    <w:lvl w:ilvl="5" w:tplc="04090005" w:tentative="1">
+      <w:start w:val="1"/>
+      <w:numFmt w:val="bullet"/>
+      <w:lvlText w:val=""/>
+      <w:lvlJc w:val="left"/>
+      <w:pPr>
+        <w:ind w:left="4320" w:hanging="360"/>
+      </w:pPr>
+      <w:rPr>
+        <w:rFonts w:ascii="Wingdings" w:hAnsi="Wingdings" w:hint="default"/>
+      </w:rPr>
+    </w:lvl>
+    <w:lvl w:ilvl="6" w:tplc="04090001" w:tentative="1">
+      <w:start w:val="1"/>
+      <w:numFmt w:val="bullet"/>
+      <w:lvlText w:val=""/>
+      <w:lvlJc w:val="left"/>
+      <w:pPr>
+        <w:ind w:left="5040" w:hanging="360"/>
+      </w:pPr>
+      <w:rPr>
+        <w:rFonts w:ascii="Symbol" w:hAnsi="Symbol" w:hint="default"/>
+      </w:rPr>
+    </w:lvl>
+    <w:lvl w:ilvl="7" w:tplc="04090003" w:tentative="1">
+      <w:start w:val="1"/>
+      <w:numFmt w:val="bullet"/>
+      <w:lvlText w:val="o"/>
+      <w:lvlJc w:val="left"/>
+      <w:pPr>
+        <w:ind w:left="5760" w:hanging="360"/>
+      </w:pPr>
+      <w:rPr>
+        <w:rFonts w:ascii="Courier New" w:hAnsi="Courier New" w:cs="Courier New" w:hint="default"/>
+      </w:rPr>
+    </w:lvl>
+    <w:lvl w:ilvl="8" w:tplc="04090005" w:tentative="1">
+      <w:start w:val="1"/>
+      <w:numFmt w:val="bullet"/>
+      <w:lvlText w:val=""/>
+      <w:lvlJc w:val="left"/>
+      <w:pPr>
+        <w:ind w:left="6480" w:hanging="360"/>
+      </w:pPr>
+      <w:rPr>
+        <w:rFonts w:ascii="Wingdings" w:hAnsi="Wingdings" w:hint="default"/>
+      </w:rPr>
+    </w:lvl>
+  </w:abstractNum>
+  <w:abstractNum w:abstractNumId="1" w15:restartNumberingAfterBreak="0">
     <w:nsid w:val="05857FEC"/>
     <w:multiLevelType w:val="hybridMultilevel"/>
     <w:tmpl w:val="C6AE7E3C"/>
@@ -442,7 +1774,7 @@
       </w:pPr>
     </w:lvl>
   </w:abstractNum>
-  <w:abstractNum w:abstractNumId="1" w15:restartNumberingAfterBreak="0">
+  <w:abstractNum w:abstractNumId="2" w15:restartNumberingAfterBreak="0">
     <w:nsid w:val="11727BCA"/>
     <w:multiLevelType w:val="hybridMultilevel"/>
     <w:tmpl w:val="B7B40B9A"/>
@@ -555,7 +1887,685 @@
       </w:rPr>
     </w:lvl>
   </w:abstractNum>
-  <w:abstractNum w:abstractNumId="2" w15:restartNumberingAfterBreak="0">
+  <w:abstractNum w:abstractNumId="3" w15:restartNumberingAfterBreak="0">
+    <w:nsid w:val="226C4F50"/>
+    <w:multiLevelType w:val="hybridMultilevel"/>
+    <w:tmpl w:val="0636AC10"/>
+    <w:lvl w:ilvl="0" w:tplc="04090001">
+      <w:start w:val="1"/>
+      <w:numFmt w:val="bullet"/>
+      <w:lvlText w:val=""/>
+      <w:lvlJc w:val="left"/>
+      <w:pPr>
+        <w:ind w:left="720" w:hanging="360"/>
+      </w:pPr>
+      <w:rPr>
+        <w:rFonts w:ascii="Symbol" w:hAnsi="Symbol" w:hint="default"/>
+      </w:rPr>
+    </w:lvl>
+    <w:lvl w:ilvl="1" w:tplc="04090003">
+      <w:start w:val="1"/>
+      <w:numFmt w:val="bullet"/>
+      <w:lvlText w:val="o"/>
+      <w:lvlJc w:val="left"/>
+      <w:pPr>
+        <w:ind w:left="1440" w:hanging="360"/>
+      </w:pPr>
+      <w:rPr>
+        <w:rFonts w:ascii="Courier New" w:hAnsi="Courier New" w:cs="Courier New" w:hint="default"/>
+      </w:rPr>
+    </w:lvl>
+    <w:lvl w:ilvl="2" w:tplc="04090005" w:tentative="1">
+      <w:start w:val="1"/>
+      <w:numFmt w:val="bullet"/>
+      <w:lvlText w:val=""/>
+      <w:lvlJc w:val="left"/>
+      <w:pPr>
+        <w:ind w:left="2160" w:hanging="360"/>
+      </w:pPr>
+      <w:rPr>
+        <w:rFonts w:ascii="Wingdings" w:hAnsi="Wingdings" w:hint="default"/>
+      </w:rPr>
+    </w:lvl>
+    <w:lvl w:ilvl="3" w:tplc="04090001" w:tentative="1">
+      <w:start w:val="1"/>
+      <w:numFmt w:val="bullet"/>
+      <w:lvlText w:val=""/>
+      <w:lvlJc w:val="left"/>
+      <w:pPr>
+        <w:ind w:left="2880" w:hanging="360"/>
+      </w:pPr>
+      <w:rPr>
+        <w:rFonts w:ascii="Symbol" w:hAnsi="Symbol" w:hint="default"/>
+      </w:rPr>
+    </w:lvl>
+    <w:lvl w:ilvl="4" w:tplc="04090003" w:tentative="1">
+      <w:start w:val="1"/>
+      <w:numFmt w:val="bullet"/>
+      <w:lvlText w:val="o"/>
+      <w:lvlJc w:val="left"/>
+      <w:pPr>
+        <w:ind w:left="3600" w:hanging="360"/>
+      </w:pPr>
+      <w:rPr>
+        <w:rFonts w:ascii="Courier New" w:hAnsi="Courier New" w:cs="Courier New" w:hint="default"/>
+      </w:rPr>
+    </w:lvl>
+    <w:lvl w:ilvl="5" w:tplc="04090005" w:tentative="1">
+      <w:start w:val="1"/>
+      <w:numFmt w:val="bullet"/>
+      <w:lvlText w:val=""/>
+      <w:lvlJc w:val="left"/>
+      <w:pPr>
+        <w:ind w:left="4320" w:hanging="360"/>
+      </w:pPr>
+      <w:rPr>
+        <w:rFonts w:ascii="Wingdings" w:hAnsi="Wingdings" w:hint="default"/>
+      </w:rPr>
+    </w:lvl>
+    <w:lvl w:ilvl="6" w:tplc="04090001" w:tentative="1">
+      <w:start w:val="1"/>
+      <w:numFmt w:val="bullet"/>
+      <w:lvlText w:val=""/>
+      <w:lvlJc w:val="left"/>
+      <w:pPr>
+        <w:ind w:left="5040" w:hanging="360"/>
+      </w:pPr>
+      <w:rPr>
+        <w:rFonts w:ascii="Symbol" w:hAnsi="Symbol" w:hint="default"/>
+      </w:rPr>
+    </w:lvl>
+    <w:lvl w:ilvl="7" w:tplc="04090003" w:tentative="1">
+      <w:start w:val="1"/>
+      <w:numFmt w:val="bullet"/>
+      <w:lvlText w:val="o"/>
+      <w:lvlJc w:val="left"/>
+      <w:pPr>
+        <w:ind w:left="5760" w:hanging="360"/>
+      </w:pPr>
+      <w:rPr>
+        <w:rFonts w:ascii="Courier New" w:hAnsi="Courier New" w:cs="Courier New" w:hint="default"/>
+      </w:rPr>
+    </w:lvl>
+    <w:lvl w:ilvl="8" w:tplc="04090005" w:tentative="1">
+      <w:start w:val="1"/>
+      <w:numFmt w:val="bullet"/>
+      <w:lvlText w:val=""/>
+      <w:lvlJc w:val="left"/>
+      <w:pPr>
+        <w:ind w:left="6480" w:hanging="360"/>
+      </w:pPr>
+      <w:rPr>
+        <w:rFonts w:ascii="Wingdings" w:hAnsi="Wingdings" w:hint="default"/>
+      </w:rPr>
+    </w:lvl>
+  </w:abstractNum>
+  <w:abstractNum w:abstractNumId="4" w15:restartNumberingAfterBreak="0">
+    <w:nsid w:val="24905263"/>
+    <w:multiLevelType w:val="hybridMultilevel"/>
+    <w:tmpl w:val="EF5A08EE"/>
+    <w:lvl w:ilvl="0" w:tplc="04090001">
+      <w:start w:val="1"/>
+      <w:numFmt w:val="bullet"/>
+      <w:lvlText w:val=""/>
+      <w:lvlJc w:val="left"/>
+      <w:pPr>
+        <w:ind w:left="720" w:hanging="360"/>
+      </w:pPr>
+      <w:rPr>
+        <w:rFonts w:ascii="Symbol" w:hAnsi="Symbol" w:hint="default"/>
+      </w:rPr>
+    </w:lvl>
+    <w:lvl w:ilvl="1" w:tplc="04090003">
+      <w:start w:val="1"/>
+      <w:numFmt w:val="bullet"/>
+      <w:lvlText w:val="o"/>
+      <w:lvlJc w:val="left"/>
+      <w:pPr>
+        <w:ind w:left="1440" w:hanging="360"/>
+      </w:pPr>
+      <w:rPr>
+        <w:rFonts w:ascii="Courier New" w:hAnsi="Courier New" w:cs="Courier New" w:hint="default"/>
+      </w:rPr>
+    </w:lvl>
+    <w:lvl w:ilvl="2" w:tplc="04090005" w:tentative="1">
+      <w:start w:val="1"/>
+      <w:numFmt w:val="bullet"/>
+      <w:lvlText w:val=""/>
+      <w:lvlJc w:val="left"/>
+      <w:pPr>
+        <w:ind w:left="2160" w:hanging="360"/>
+      </w:pPr>
+      <w:rPr>
+        <w:rFonts w:ascii="Wingdings" w:hAnsi="Wingdings" w:hint="default"/>
+      </w:rPr>
+    </w:lvl>
+    <w:lvl w:ilvl="3" w:tplc="04090001" w:tentative="1">
+      <w:start w:val="1"/>
+      <w:numFmt w:val="bullet"/>
+      <w:lvlText w:val=""/>
+      <w:lvlJc w:val="left"/>
+      <w:pPr>
+        <w:ind w:left="2880" w:hanging="360"/>
+      </w:pPr>
+      <w:rPr>
+        <w:rFonts w:ascii="Symbol" w:hAnsi="Symbol" w:hint="default"/>
+      </w:rPr>
+    </w:lvl>
+    <w:lvl w:ilvl="4" w:tplc="04090003" w:tentative="1">
+      <w:start w:val="1"/>
+      <w:numFmt w:val="bullet"/>
+      <w:lvlText w:val="o"/>
+      <w:lvlJc w:val="left"/>
+      <w:pPr>
+        <w:ind w:left="3600" w:hanging="360"/>
+      </w:pPr>
+      <w:rPr>
+        <w:rFonts w:ascii="Courier New" w:hAnsi="Courier New" w:cs="Courier New" w:hint="default"/>
+      </w:rPr>
+    </w:lvl>
+    <w:lvl w:ilvl="5" w:tplc="04090005" w:tentative="1">
+      <w:start w:val="1"/>
+      <w:numFmt w:val="bullet"/>
+      <w:lvlText w:val=""/>
+      <w:lvlJc w:val="left"/>
+      <w:pPr>
+        <w:ind w:left="4320" w:hanging="360"/>
+      </w:pPr>
+      <w:rPr>
+        <w:rFonts w:ascii="Wingdings" w:hAnsi="Wingdings" w:hint="default"/>
+      </w:rPr>
+    </w:lvl>
+    <w:lvl w:ilvl="6" w:tplc="04090001" w:tentative="1">
+      <w:start w:val="1"/>
+      <w:numFmt w:val="bullet"/>
+      <w:lvlText w:val=""/>
+      <w:lvlJc w:val="left"/>
+      <w:pPr>
+        <w:ind w:left="5040" w:hanging="360"/>
+      </w:pPr>
+      <w:rPr>
+        <w:rFonts w:ascii="Symbol" w:hAnsi="Symbol" w:hint="default"/>
+      </w:rPr>
+    </w:lvl>
+    <w:lvl w:ilvl="7" w:tplc="04090003" w:tentative="1">
+      <w:start w:val="1"/>
+      <w:numFmt w:val="bullet"/>
+      <w:lvlText w:val="o"/>
+      <w:lvlJc w:val="left"/>
+      <w:pPr>
+        <w:ind w:left="5760" w:hanging="360"/>
+      </w:pPr>
+      <w:rPr>
+        <w:rFonts w:ascii="Courier New" w:hAnsi="Courier New" w:cs="Courier New" w:hint="default"/>
+      </w:rPr>
+    </w:lvl>
+    <w:lvl w:ilvl="8" w:tplc="04090005" w:tentative="1">
+      <w:start w:val="1"/>
+      <w:numFmt w:val="bullet"/>
+      <w:lvlText w:val=""/>
+      <w:lvlJc w:val="left"/>
+      <w:pPr>
+        <w:ind w:left="6480" w:hanging="360"/>
+      </w:pPr>
+      <w:rPr>
+        <w:rFonts w:ascii="Wingdings" w:hAnsi="Wingdings" w:hint="default"/>
+      </w:rPr>
+    </w:lvl>
+  </w:abstractNum>
+  <w:abstractNum w:abstractNumId="5" w15:restartNumberingAfterBreak="0">
+    <w:nsid w:val="2D252239"/>
+    <w:multiLevelType w:val="hybridMultilevel"/>
+    <w:tmpl w:val="37DA2AA2"/>
+    <w:lvl w:ilvl="0" w:tplc="04090001">
+      <w:start w:val="1"/>
+      <w:numFmt w:val="bullet"/>
+      <w:lvlText w:val=""/>
+      <w:lvlJc w:val="left"/>
+      <w:pPr>
+        <w:ind w:left="720" w:hanging="360"/>
+      </w:pPr>
+      <w:rPr>
+        <w:rFonts w:ascii="Symbol" w:hAnsi="Symbol" w:hint="default"/>
+      </w:rPr>
+    </w:lvl>
+    <w:lvl w:ilvl="1" w:tplc="04090003" w:tentative="1">
+      <w:start w:val="1"/>
+      <w:numFmt w:val="bullet"/>
+      <w:lvlText w:val="o"/>
+      <w:lvlJc w:val="left"/>
+      <w:pPr>
+        <w:ind w:left="1440" w:hanging="360"/>
+      </w:pPr>
+      <w:rPr>
+        <w:rFonts w:ascii="Courier New" w:hAnsi="Courier New" w:cs="Courier New" w:hint="default"/>
+      </w:rPr>
+    </w:lvl>
+    <w:lvl w:ilvl="2" w:tplc="04090005" w:tentative="1">
+      <w:start w:val="1"/>
+      <w:numFmt w:val="bullet"/>
+      <w:lvlText w:val=""/>
+      <w:lvlJc w:val="left"/>
+      <w:pPr>
+        <w:ind w:left="2160" w:hanging="360"/>
+      </w:pPr>
+      <w:rPr>
+        <w:rFonts w:ascii="Wingdings" w:hAnsi="Wingdings" w:hint="default"/>
+      </w:rPr>
+    </w:lvl>
+    <w:lvl w:ilvl="3" w:tplc="04090001" w:tentative="1">
+      <w:start w:val="1"/>
+      <w:numFmt w:val="bullet"/>
+      <w:lvlText w:val=""/>
+      <w:lvlJc w:val="left"/>
+      <w:pPr>
+        <w:ind w:left="2880" w:hanging="360"/>
+      </w:pPr>
+      <w:rPr>
+        <w:rFonts w:ascii="Symbol" w:hAnsi="Symbol" w:hint="default"/>
+      </w:rPr>
+    </w:lvl>
+    <w:lvl w:ilvl="4" w:tplc="04090003" w:tentative="1">
+      <w:start w:val="1"/>
+      <w:numFmt w:val="bullet"/>
+      <w:lvlText w:val="o"/>
+      <w:lvlJc w:val="left"/>
+      <w:pPr>
+        <w:ind w:left="3600" w:hanging="360"/>
+      </w:pPr>
+      <w:rPr>
+        <w:rFonts w:ascii="Courier New" w:hAnsi="Courier New" w:cs="Courier New" w:hint="default"/>
+      </w:rPr>
+    </w:lvl>
+    <w:lvl w:ilvl="5" w:tplc="04090005" w:tentative="1">
+      <w:start w:val="1"/>
+      <w:numFmt w:val="bullet"/>
+      <w:lvlText w:val=""/>
+      <w:lvlJc w:val="left"/>
+      <w:pPr>
+        <w:ind w:left="4320" w:hanging="360"/>
+      </w:pPr>
+      <w:rPr>
+        <w:rFonts w:ascii="Wingdings" w:hAnsi="Wingdings" w:hint="default"/>
+      </w:rPr>
+    </w:lvl>
+    <w:lvl w:ilvl="6" w:tplc="04090001" w:tentative="1">
+      <w:start w:val="1"/>
+      <w:numFmt w:val="bullet"/>
+      <w:lvlText w:val=""/>
+      <w:lvlJc w:val="left"/>
+      <w:pPr>
+        <w:ind w:left="5040" w:hanging="360"/>
+      </w:pPr>
+      <w:rPr>
+        <w:rFonts w:ascii="Symbol" w:hAnsi="Symbol" w:hint="default"/>
+      </w:rPr>
+    </w:lvl>
+    <w:lvl w:ilvl="7" w:tplc="04090003" w:tentative="1">
+      <w:start w:val="1"/>
+      <w:numFmt w:val="bullet"/>
+      <w:lvlText w:val="o"/>
+      <w:lvlJc w:val="left"/>
+      <w:pPr>
+        <w:ind w:left="5760" w:hanging="360"/>
+      </w:pPr>
+      <w:rPr>
+        <w:rFonts w:ascii="Courier New" w:hAnsi="Courier New" w:cs="Courier New" w:hint="default"/>
+      </w:rPr>
+    </w:lvl>
+    <w:lvl w:ilvl="8" w:tplc="04090005" w:tentative="1">
+      <w:start w:val="1"/>
+      <w:numFmt w:val="bullet"/>
+      <w:lvlText w:val=""/>
+      <w:lvlJc w:val="left"/>
+      <w:pPr>
+        <w:ind w:left="6480" w:hanging="360"/>
+      </w:pPr>
+      <w:rPr>
+        <w:rFonts w:ascii="Wingdings" w:hAnsi="Wingdings" w:hint="default"/>
+      </w:rPr>
+    </w:lvl>
+  </w:abstractNum>
+  <w:abstractNum w:abstractNumId="6" w15:restartNumberingAfterBreak="0">
+    <w:nsid w:val="2F993D4E"/>
+    <w:multiLevelType w:val="hybridMultilevel"/>
+    <w:tmpl w:val="1AD2360E"/>
+    <w:lvl w:ilvl="0" w:tplc="04090001">
+      <w:start w:val="1"/>
+      <w:numFmt w:val="bullet"/>
+      <w:lvlText w:val=""/>
+      <w:lvlJc w:val="left"/>
+      <w:pPr>
+        <w:ind w:left="720" w:hanging="360"/>
+      </w:pPr>
+      <w:rPr>
+        <w:rFonts w:ascii="Symbol" w:hAnsi="Symbol" w:hint="default"/>
+      </w:rPr>
+    </w:lvl>
+    <w:lvl w:ilvl="1" w:tplc="04090003" w:tentative="1">
+      <w:start w:val="1"/>
+      <w:numFmt w:val="bullet"/>
+      <w:lvlText w:val="o"/>
+      <w:lvlJc w:val="left"/>
+      <w:pPr>
+        <w:ind w:left="1440" w:hanging="360"/>
+      </w:pPr>
+      <w:rPr>
+        <w:rFonts w:ascii="Courier New" w:hAnsi="Courier New" w:cs="Courier New" w:hint="default"/>
+      </w:rPr>
+    </w:lvl>
+    <w:lvl w:ilvl="2" w:tplc="04090005" w:tentative="1">
+      <w:start w:val="1"/>
+      <w:numFmt w:val="bullet"/>
+      <w:lvlText w:val=""/>
+      <w:lvlJc w:val="left"/>
+      <w:pPr>
+        <w:ind w:left="2160" w:hanging="360"/>
+      </w:pPr>
+      <w:rPr>
+        <w:rFonts w:ascii="Wingdings" w:hAnsi="Wingdings" w:hint="default"/>
+      </w:rPr>
+    </w:lvl>
+    <w:lvl w:ilvl="3" w:tplc="04090001" w:tentative="1">
+      <w:start w:val="1"/>
+      <w:numFmt w:val="bullet"/>
+      <w:lvlText w:val=""/>
+      <w:lvlJc w:val="left"/>
+      <w:pPr>
+        <w:ind w:left="2880" w:hanging="360"/>
+      </w:pPr>
+      <w:rPr>
+        <w:rFonts w:ascii="Symbol" w:hAnsi="Symbol" w:hint="default"/>
+      </w:rPr>
+    </w:lvl>
+    <w:lvl w:ilvl="4" w:tplc="04090003" w:tentative="1">
+      <w:start w:val="1"/>
+      <w:numFmt w:val="bullet"/>
+      <w:lvlText w:val="o"/>
+      <w:lvlJc w:val="left"/>
+      <w:pPr>
+        <w:ind w:left="3600" w:hanging="360"/>
+      </w:pPr>
+      <w:rPr>
+        <w:rFonts w:ascii="Courier New" w:hAnsi="Courier New" w:cs="Courier New" w:hint="default"/>
+      </w:rPr>
+    </w:lvl>
+    <w:lvl w:ilvl="5" w:tplc="04090005" w:tentative="1">
+      <w:start w:val="1"/>
+      <w:numFmt w:val="bullet"/>
+      <w:lvlText w:val=""/>
+      <w:lvlJc w:val="left"/>
+      <w:pPr>
+        <w:ind w:left="4320" w:hanging="360"/>
+      </w:pPr>
+      <w:rPr>
+        <w:rFonts w:ascii="Wingdings" w:hAnsi="Wingdings" w:hint="default"/>
+      </w:rPr>
+    </w:lvl>
+    <w:lvl w:ilvl="6" w:tplc="04090001" w:tentative="1">
+      <w:start w:val="1"/>
+      <w:numFmt w:val="bullet"/>
+      <w:lvlText w:val=""/>
+      <w:lvlJc w:val="left"/>
+      <w:pPr>
+        <w:ind w:left="5040" w:hanging="360"/>
+      </w:pPr>
+      <w:rPr>
+        <w:rFonts w:ascii="Symbol" w:hAnsi="Symbol" w:hint="default"/>
+      </w:rPr>
+    </w:lvl>
+    <w:lvl w:ilvl="7" w:tplc="04090003" w:tentative="1">
+      <w:start w:val="1"/>
+      <w:numFmt w:val="bullet"/>
+      <w:lvlText w:val="o"/>
+      <w:lvlJc w:val="left"/>
+      <w:pPr>
+        <w:ind w:left="5760" w:hanging="360"/>
+      </w:pPr>
+      <w:rPr>
+        <w:rFonts w:ascii="Courier New" w:hAnsi="Courier New" w:cs="Courier New" w:hint="default"/>
+      </w:rPr>
+    </w:lvl>
+    <w:lvl w:ilvl="8" w:tplc="04090005" w:tentative="1">
+      <w:start w:val="1"/>
+      <w:numFmt w:val="bullet"/>
+      <w:lvlText w:val=""/>
+      <w:lvlJc w:val="left"/>
+      <w:pPr>
+        <w:ind w:left="6480" w:hanging="360"/>
+      </w:pPr>
+      <w:rPr>
+        <w:rFonts w:ascii="Wingdings" w:hAnsi="Wingdings" w:hint="default"/>
+      </w:rPr>
+    </w:lvl>
+  </w:abstractNum>
+  <w:abstractNum w:abstractNumId="7" w15:restartNumberingAfterBreak="0">
+    <w:nsid w:val="49E81502"/>
+    <w:multiLevelType w:val="hybridMultilevel"/>
+    <w:tmpl w:val="239A1A4E"/>
+    <w:lvl w:ilvl="0" w:tplc="04090001">
+      <w:start w:val="1"/>
+      <w:numFmt w:val="bullet"/>
+      <w:lvlText w:val=""/>
+      <w:lvlJc w:val="left"/>
+      <w:pPr>
+        <w:ind w:left="720" w:hanging="360"/>
+      </w:pPr>
+      <w:rPr>
+        <w:rFonts w:ascii="Symbol" w:hAnsi="Symbol" w:hint="default"/>
+      </w:rPr>
+    </w:lvl>
+    <w:lvl w:ilvl="1" w:tplc="04090003" w:tentative="1">
+      <w:start w:val="1"/>
+      <w:numFmt w:val="bullet"/>
+      <w:lvlText w:val="o"/>
+      <w:lvlJc w:val="left"/>
+      <w:pPr>
+        <w:ind w:left="1440" w:hanging="360"/>
+      </w:pPr>
+      <w:rPr>
+        <w:rFonts w:ascii="Courier New" w:hAnsi="Courier New" w:cs="Courier New" w:hint="default"/>
+      </w:rPr>
+    </w:lvl>
+    <w:lvl w:ilvl="2" w:tplc="04090005" w:tentative="1">
+      <w:start w:val="1"/>
+      <w:numFmt w:val="bullet"/>
+      <w:lvlText w:val=""/>
+      <w:lvlJc w:val="left"/>
+      <w:pPr>
+        <w:ind w:left="2160" w:hanging="360"/>
+      </w:pPr>
+      <w:rPr>
+        <w:rFonts w:ascii="Wingdings" w:hAnsi="Wingdings" w:hint="default"/>
+      </w:rPr>
+    </w:lvl>
+    <w:lvl w:ilvl="3" w:tplc="04090001" w:tentative="1">
+      <w:start w:val="1"/>
+      <w:numFmt w:val="bullet"/>
+      <w:lvlText w:val=""/>
+      <w:lvlJc w:val="left"/>
+      <w:pPr>
+        <w:ind w:left="2880" w:hanging="360"/>
+      </w:pPr>
+      <w:rPr>
+        <w:rFonts w:ascii="Symbol" w:hAnsi="Symbol" w:hint="default"/>
+      </w:rPr>
+    </w:lvl>
+    <w:lvl w:ilvl="4" w:tplc="04090003" w:tentative="1">
+      <w:start w:val="1"/>
+      <w:numFmt w:val="bullet"/>
+      <w:lvlText w:val="o"/>
+      <w:lvlJc w:val="left"/>
+      <w:pPr>
+        <w:ind w:left="3600" w:hanging="360"/>
+      </w:pPr>
+      <w:rPr>
+        <w:rFonts w:ascii="Courier New" w:hAnsi="Courier New" w:cs="Courier New" w:hint="default"/>
+      </w:rPr>
+    </w:lvl>
+    <w:lvl w:ilvl="5" w:tplc="04090005" w:tentative="1">
+      <w:start w:val="1"/>
+      <w:numFmt w:val="bullet"/>
+      <w:lvlText w:val=""/>
+      <w:lvlJc w:val="left"/>
+      <w:pPr>
+        <w:ind w:left="4320" w:hanging="360"/>
+      </w:pPr>
+      <w:rPr>
+        <w:rFonts w:ascii="Wingdings" w:hAnsi="Wingdings" w:hint="default"/>
+      </w:rPr>
+    </w:lvl>
+    <w:lvl w:ilvl="6" w:tplc="04090001" w:tentative="1">
+      <w:start w:val="1"/>
+      <w:numFmt w:val="bullet"/>
+      <w:lvlText w:val=""/>
+      <w:lvlJc w:val="left"/>
+      <w:pPr>
+        <w:ind w:left="5040" w:hanging="360"/>
+      </w:pPr>
+      <w:rPr>
+        <w:rFonts w:ascii="Symbol" w:hAnsi="Symbol" w:hint="default"/>
+      </w:rPr>
+    </w:lvl>
+    <w:lvl w:ilvl="7" w:tplc="04090003" w:tentative="1">
+      <w:start w:val="1"/>
+      <w:numFmt w:val="bullet"/>
+      <w:lvlText w:val="o"/>
+      <w:lvlJc w:val="left"/>
+      <w:pPr>
+        <w:ind w:left="5760" w:hanging="360"/>
+      </w:pPr>
+      <w:rPr>
+        <w:rFonts w:ascii="Courier New" w:hAnsi="Courier New" w:cs="Courier New" w:hint="default"/>
+      </w:rPr>
+    </w:lvl>
+    <w:lvl w:ilvl="8" w:tplc="04090005" w:tentative="1">
+      <w:start w:val="1"/>
+      <w:numFmt w:val="bullet"/>
+      <w:lvlText w:val=""/>
+      <w:lvlJc w:val="left"/>
+      <w:pPr>
+        <w:ind w:left="6480" w:hanging="360"/>
+      </w:pPr>
+      <w:rPr>
+        <w:rFonts w:ascii="Wingdings" w:hAnsi="Wingdings" w:hint="default"/>
+      </w:rPr>
+    </w:lvl>
+  </w:abstractNum>
+  <w:abstractNum w:abstractNumId="8" w15:restartNumberingAfterBreak="0">
+    <w:nsid w:val="4D9633A2"/>
+    <w:multiLevelType w:val="hybridMultilevel"/>
+    <w:tmpl w:val="1A14B3C0"/>
+    <w:lvl w:ilvl="0" w:tplc="04090001">
+      <w:start w:val="1"/>
+      <w:numFmt w:val="bullet"/>
+      <w:lvlText w:val=""/>
+      <w:lvlJc w:val="left"/>
+      <w:pPr>
+        <w:ind w:left="720" w:hanging="360"/>
+      </w:pPr>
+      <w:rPr>
+        <w:rFonts w:ascii="Symbol" w:hAnsi="Symbol" w:hint="default"/>
+      </w:rPr>
+    </w:lvl>
+    <w:lvl w:ilvl="1" w:tplc="04090003" w:tentative="1">
+      <w:start w:val="1"/>
+      <w:numFmt w:val="bullet"/>
+      <w:lvlText w:val="o"/>
+      <w:lvlJc w:val="left"/>
+      <w:pPr>
+        <w:ind w:left="1440" w:hanging="360"/>
+      </w:pPr>
+      <w:rPr>
+        <w:rFonts w:ascii="Courier New" w:hAnsi="Courier New" w:cs="Courier New" w:hint="default"/>
+      </w:rPr>
+    </w:lvl>
+    <w:lvl w:ilvl="2" w:tplc="04090005" w:tentative="1">
+      <w:start w:val="1"/>
+      <w:numFmt w:val="bullet"/>
+      <w:lvlText w:val=""/>
+      <w:lvlJc w:val="left"/>
+      <w:pPr>
+        <w:ind w:left="2160" w:hanging="360"/>
+      </w:pPr>
+      <w:rPr>
+        <w:rFonts w:ascii="Wingdings" w:hAnsi="Wingdings" w:hint="default"/>
+      </w:rPr>
+    </w:lvl>
+    <w:lvl w:ilvl="3" w:tplc="04090001" w:tentative="1">
+      <w:start w:val="1"/>
+      <w:numFmt w:val="bullet"/>
+      <w:lvlText w:val=""/>
+      <w:lvlJc w:val="left"/>
+      <w:pPr>
+        <w:ind w:left="2880" w:hanging="360"/>
+      </w:pPr>
+      <w:rPr>
+        <w:rFonts w:ascii="Symbol" w:hAnsi="Symbol" w:hint="default"/>
+      </w:rPr>
+    </w:lvl>
+    <w:lvl w:ilvl="4" w:tplc="04090003" w:tentative="1">
+      <w:start w:val="1"/>
+      <w:numFmt w:val="bullet"/>
+      <w:lvlText w:val="o"/>
+      <w:lvlJc w:val="left"/>
+      <w:pPr>
+        <w:ind w:left="3600" w:hanging="360"/>
+      </w:pPr>
+      <w:rPr>
+        <w:rFonts w:ascii="Courier New" w:hAnsi="Courier New" w:cs="Courier New" w:hint="default"/>
+      </w:rPr>
+    </w:lvl>
+    <w:lvl w:ilvl="5" w:tplc="04090005" w:tentative="1">
+      <w:start w:val="1"/>
+      <w:numFmt w:val="bullet"/>
+      <w:lvlText w:val=""/>
+      <w:lvlJc w:val="left"/>
+      <w:pPr>
+        <w:ind w:left="4320" w:hanging="360"/>
+      </w:pPr>
+      <w:rPr>
+        <w:rFonts w:ascii="Wingdings" w:hAnsi="Wingdings" w:hint="default"/>
+      </w:rPr>
+    </w:lvl>
+    <w:lvl w:ilvl="6" w:tplc="04090001" w:tentative="1">
+      <w:start w:val="1"/>
+      <w:numFmt w:val="bullet"/>
+      <w:lvlText w:val=""/>
+      <w:lvlJc w:val="left"/>
+      <w:pPr>
+        <w:ind w:left="5040" w:hanging="360"/>
+      </w:pPr>
+      <w:rPr>
+        <w:rFonts w:ascii="Symbol" w:hAnsi="Symbol" w:hint="default"/>
+      </w:rPr>
+    </w:lvl>
+    <w:lvl w:ilvl="7" w:tplc="04090003" w:tentative="1">
+      <w:start w:val="1"/>
+      <w:numFmt w:val="bullet"/>
+      <w:lvlText w:val="o"/>
+      <w:lvlJc w:val="left"/>
+      <w:pPr>
+        <w:ind w:left="5760" w:hanging="360"/>
+      </w:pPr>
+      <w:rPr>
+        <w:rFonts w:ascii="Courier New" w:hAnsi="Courier New" w:cs="Courier New" w:hint="default"/>
+      </w:rPr>
+    </w:lvl>
+    <w:lvl w:ilvl="8" w:tplc="04090005" w:tentative="1">
+      <w:start w:val="1"/>
+      <w:numFmt w:val="bullet"/>
+      <w:lvlText w:val=""/>
+      <w:lvlJc w:val="left"/>
+      <w:pPr>
+        <w:ind w:left="6480" w:hanging="360"/>
+      </w:pPr>
+      <w:rPr>
+        <w:rFonts w:ascii="Wingdings" w:hAnsi="Wingdings" w:hint="default"/>
+      </w:rPr>
+    </w:lvl>
+  </w:abstractNum>
+  <w:abstractNum w:abstractNumId="9" w15:restartNumberingAfterBreak="0">
     <w:nsid w:val="54550BF5"/>
     <w:multiLevelType w:val="multilevel"/>
     <w:tmpl w:val="E4B203AC"/>
@@ -669,7 +2679,120 @@
       </w:pPr>
     </w:lvl>
   </w:abstractNum>
-  <w:abstractNum w:abstractNumId="3" w15:restartNumberingAfterBreak="0">
+  <w:abstractNum w:abstractNumId="10" w15:restartNumberingAfterBreak="0">
+    <w:nsid w:val="565705A6"/>
+    <w:multiLevelType w:val="hybridMultilevel"/>
+    <w:tmpl w:val="D45C8DFC"/>
+    <w:lvl w:ilvl="0" w:tplc="04090001">
+      <w:start w:val="1"/>
+      <w:numFmt w:val="bullet"/>
+      <w:lvlText w:val=""/>
+      <w:lvlJc w:val="left"/>
+      <w:pPr>
+        <w:ind w:left="720" w:hanging="360"/>
+      </w:pPr>
+      <w:rPr>
+        <w:rFonts w:ascii="Symbol" w:hAnsi="Symbol" w:hint="default"/>
+      </w:rPr>
+    </w:lvl>
+    <w:lvl w:ilvl="1" w:tplc="04090003" w:tentative="1">
+      <w:start w:val="1"/>
+      <w:numFmt w:val="bullet"/>
+      <w:lvlText w:val="o"/>
+      <w:lvlJc w:val="left"/>
+      <w:pPr>
+        <w:ind w:left="1440" w:hanging="360"/>
+      </w:pPr>
+      <w:rPr>
+        <w:rFonts w:ascii="Courier New" w:hAnsi="Courier New" w:cs="Courier New" w:hint="default"/>
+      </w:rPr>
+    </w:lvl>
+    <w:lvl w:ilvl="2" w:tplc="04090005" w:tentative="1">
+      <w:start w:val="1"/>
+      <w:numFmt w:val="bullet"/>
+      <w:lvlText w:val=""/>
+      <w:lvlJc w:val="left"/>
+      <w:pPr>
+        <w:ind w:left="2160" w:hanging="360"/>
+      </w:pPr>
+      <w:rPr>
+        <w:rFonts w:ascii="Wingdings" w:hAnsi="Wingdings" w:hint="default"/>
+      </w:rPr>
+    </w:lvl>
+    <w:lvl w:ilvl="3" w:tplc="04090001" w:tentative="1">
+      <w:start w:val="1"/>
+      <w:numFmt w:val="bullet"/>
+      <w:lvlText w:val=""/>
+      <w:lvlJc w:val="left"/>
+      <w:pPr>
+        <w:ind w:left="2880" w:hanging="360"/>
+      </w:pPr>
+      <w:rPr>
+        <w:rFonts w:ascii="Symbol" w:hAnsi="Symbol" w:hint="default"/>
+      </w:rPr>
+    </w:lvl>
+    <w:lvl w:ilvl="4" w:tplc="04090003" w:tentative="1">
+      <w:start w:val="1"/>
+      <w:numFmt w:val="bullet"/>
+      <w:lvlText w:val="o"/>
+      <w:lvlJc w:val="left"/>
+      <w:pPr>
+        <w:ind w:left="3600" w:hanging="360"/>
+      </w:pPr>
+      <w:rPr>
+        <w:rFonts w:ascii="Courier New" w:hAnsi="Courier New" w:cs="Courier New" w:hint="default"/>
+      </w:rPr>
+    </w:lvl>
+    <w:lvl w:ilvl="5" w:tplc="04090005" w:tentative="1">
+      <w:start w:val="1"/>
+      <w:numFmt w:val="bullet"/>
+      <w:lvlText w:val=""/>
+      <w:lvlJc w:val="left"/>
+      <w:pPr>
+        <w:ind w:left="4320" w:hanging="360"/>
+      </w:pPr>
+      <w:rPr>
+        <w:rFonts w:ascii="Wingdings" w:hAnsi="Wingdings" w:hint="default"/>
+      </w:rPr>
+    </w:lvl>
+    <w:lvl w:ilvl="6" w:tplc="04090001" w:tentative="1">
+      <w:start w:val="1"/>
+      <w:numFmt w:val="bullet"/>
+      <w:lvlText w:val=""/>
+      <w:lvlJc w:val="left"/>
+      <w:pPr>
+        <w:ind w:left="5040" w:hanging="360"/>
+      </w:pPr>
+      <w:rPr>
+        <w:rFonts w:ascii="Symbol" w:hAnsi="Symbol" w:hint="default"/>
+      </w:rPr>
+    </w:lvl>
+    <w:lvl w:ilvl="7" w:tplc="04090003" w:tentative="1">
+      <w:start w:val="1"/>
+      <w:numFmt w:val="bullet"/>
+      <w:lvlText w:val="o"/>
+      <w:lvlJc w:val="left"/>
+      <w:pPr>
+        <w:ind w:left="5760" w:hanging="360"/>
+      </w:pPr>
+      <w:rPr>
+        <w:rFonts w:ascii="Courier New" w:hAnsi="Courier New" w:cs="Courier New" w:hint="default"/>
+      </w:rPr>
+    </w:lvl>
+    <w:lvl w:ilvl="8" w:tplc="04090005" w:tentative="1">
+      <w:start w:val="1"/>
+      <w:numFmt w:val="bullet"/>
+      <w:lvlText w:val=""/>
+      <w:lvlJc w:val="left"/>
+      <w:pPr>
+        <w:ind w:left="6480" w:hanging="360"/>
+      </w:pPr>
+      <w:rPr>
+        <w:rFonts w:ascii="Wingdings" w:hAnsi="Wingdings" w:hint="default"/>
+      </w:rPr>
+    </w:lvl>
+  </w:abstractNum>
+  <w:abstractNum w:abstractNumId="11" w15:restartNumberingAfterBreak="0">
     <w:nsid w:val="56EF5503"/>
     <w:multiLevelType w:val="hybridMultilevel"/>
     <w:tmpl w:val="1744DBBE"/>
@@ -758,7 +2881,7 @@
       </w:pPr>
     </w:lvl>
   </w:abstractNum>
-  <w:abstractNum w:abstractNumId="4" w15:restartNumberingAfterBreak="0">
+  <w:abstractNum w:abstractNumId="12" w15:restartNumberingAfterBreak="0">
     <w:nsid w:val="5B730CF2"/>
     <w:multiLevelType w:val="hybridMultilevel"/>
     <w:tmpl w:val="91CE3486"/>
@@ -871,20 +2994,276 @@
       </w:rPr>
     </w:lvl>
   </w:abstractNum>
+  <w:abstractNum w:abstractNumId="13" w15:restartNumberingAfterBreak="0">
+    <w:nsid w:val="67306052"/>
+    <w:multiLevelType w:val="hybridMultilevel"/>
+    <w:tmpl w:val="C7C45DE4"/>
+    <w:lvl w:ilvl="0" w:tplc="04090001">
+      <w:start w:val="1"/>
+      <w:numFmt w:val="bullet"/>
+      <w:lvlText w:val=""/>
+      <w:lvlJc w:val="left"/>
+      <w:pPr>
+        <w:ind w:left="720" w:hanging="360"/>
+      </w:pPr>
+      <w:rPr>
+        <w:rFonts w:ascii="Symbol" w:hAnsi="Symbol" w:hint="default"/>
+      </w:rPr>
+    </w:lvl>
+    <w:lvl w:ilvl="1" w:tplc="04090003" w:tentative="1">
+      <w:start w:val="1"/>
+      <w:numFmt w:val="bullet"/>
+      <w:lvlText w:val="o"/>
+      <w:lvlJc w:val="left"/>
+      <w:pPr>
+        <w:ind w:left="1440" w:hanging="360"/>
+      </w:pPr>
+      <w:rPr>
+        <w:rFonts w:ascii="Courier New" w:hAnsi="Courier New" w:cs="Courier New" w:hint="default"/>
+      </w:rPr>
+    </w:lvl>
+    <w:lvl w:ilvl="2" w:tplc="04090005" w:tentative="1">
+      <w:start w:val="1"/>
+      <w:numFmt w:val="bullet"/>
+      <w:lvlText w:val=""/>
+      <w:lvlJc w:val="left"/>
+      <w:pPr>
+        <w:ind w:left="2160" w:hanging="360"/>
+      </w:pPr>
+      <w:rPr>
+        <w:rFonts w:ascii="Wingdings" w:hAnsi="Wingdings" w:hint="default"/>
+      </w:rPr>
+    </w:lvl>
+    <w:lvl w:ilvl="3" w:tplc="04090001" w:tentative="1">
+      <w:start w:val="1"/>
+      <w:numFmt w:val="bullet"/>
+      <w:lvlText w:val=""/>
+      <w:lvlJc w:val="left"/>
+      <w:pPr>
+        <w:ind w:left="2880" w:hanging="360"/>
+      </w:pPr>
+      <w:rPr>
+        <w:rFonts w:ascii="Symbol" w:hAnsi="Symbol" w:hint="default"/>
+      </w:rPr>
+    </w:lvl>
+    <w:lvl w:ilvl="4" w:tplc="04090003" w:tentative="1">
+      <w:start w:val="1"/>
+      <w:numFmt w:val="bullet"/>
+      <w:lvlText w:val="o"/>
+      <w:lvlJc w:val="left"/>
+      <w:pPr>
+        <w:ind w:left="3600" w:hanging="360"/>
+      </w:pPr>
+      <w:rPr>
+        <w:rFonts w:ascii="Courier New" w:hAnsi="Courier New" w:cs="Courier New" w:hint="default"/>
+      </w:rPr>
+    </w:lvl>
+    <w:lvl w:ilvl="5" w:tplc="04090005" w:tentative="1">
+      <w:start w:val="1"/>
+      <w:numFmt w:val="bullet"/>
+      <w:lvlText w:val=""/>
+      <w:lvlJc w:val="left"/>
+      <w:pPr>
+        <w:ind w:left="4320" w:hanging="360"/>
+      </w:pPr>
+      <w:rPr>
+        <w:rFonts w:ascii="Wingdings" w:hAnsi="Wingdings" w:hint="default"/>
+      </w:rPr>
+    </w:lvl>
+    <w:lvl w:ilvl="6" w:tplc="04090001" w:tentative="1">
+      <w:start w:val="1"/>
+      <w:numFmt w:val="bullet"/>
+      <w:lvlText w:val=""/>
+      <w:lvlJc w:val="left"/>
+      <w:pPr>
+        <w:ind w:left="5040" w:hanging="360"/>
+      </w:pPr>
+      <w:rPr>
+        <w:rFonts w:ascii="Symbol" w:hAnsi="Symbol" w:hint="default"/>
+      </w:rPr>
+    </w:lvl>
+    <w:lvl w:ilvl="7" w:tplc="04090003" w:tentative="1">
+      <w:start w:val="1"/>
+      <w:numFmt w:val="bullet"/>
+      <w:lvlText w:val="o"/>
+      <w:lvlJc w:val="left"/>
+      <w:pPr>
+        <w:ind w:left="5760" w:hanging="360"/>
+      </w:pPr>
+      <w:rPr>
+        <w:rFonts w:ascii="Courier New" w:hAnsi="Courier New" w:cs="Courier New" w:hint="default"/>
+      </w:rPr>
+    </w:lvl>
+    <w:lvl w:ilvl="8" w:tplc="04090005" w:tentative="1">
+      <w:start w:val="1"/>
+      <w:numFmt w:val="bullet"/>
+      <w:lvlText w:val=""/>
+      <w:lvlJc w:val="left"/>
+      <w:pPr>
+        <w:ind w:left="6480" w:hanging="360"/>
+      </w:pPr>
+      <w:rPr>
+        <w:rFonts w:ascii="Wingdings" w:hAnsi="Wingdings" w:hint="default"/>
+      </w:rPr>
+    </w:lvl>
+  </w:abstractNum>
+  <w:abstractNum w:abstractNumId="14" w15:restartNumberingAfterBreak="0">
+    <w:nsid w:val="74357079"/>
+    <w:multiLevelType w:val="hybridMultilevel"/>
+    <w:tmpl w:val="5C8CD6A0"/>
+    <w:lvl w:ilvl="0" w:tplc="04090001">
+      <w:start w:val="1"/>
+      <w:numFmt w:val="bullet"/>
+      <w:lvlText w:val=""/>
+      <w:lvlJc w:val="left"/>
+      <w:pPr>
+        <w:ind w:left="720" w:hanging="360"/>
+      </w:pPr>
+      <w:rPr>
+        <w:rFonts w:ascii="Symbol" w:hAnsi="Symbol" w:hint="default"/>
+      </w:rPr>
+    </w:lvl>
+    <w:lvl w:ilvl="1" w:tplc="04090003" w:tentative="1">
+      <w:start w:val="1"/>
+      <w:numFmt w:val="bullet"/>
+      <w:lvlText w:val="o"/>
+      <w:lvlJc w:val="left"/>
+      <w:pPr>
+        <w:ind w:left="1440" w:hanging="360"/>
+      </w:pPr>
+      <w:rPr>
+        <w:rFonts w:ascii="Courier New" w:hAnsi="Courier New" w:cs="Courier New" w:hint="default"/>
+      </w:rPr>
+    </w:lvl>
+    <w:lvl w:ilvl="2" w:tplc="04090005" w:tentative="1">
+      <w:start w:val="1"/>
+      <w:numFmt w:val="bullet"/>
+      <w:lvlText w:val=""/>
+      <w:lvlJc w:val="left"/>
+      <w:pPr>
+        <w:ind w:left="2160" w:hanging="360"/>
+      </w:pPr>
+      <w:rPr>
+        <w:rFonts w:ascii="Wingdings" w:hAnsi="Wingdings" w:hint="default"/>
+      </w:rPr>
+    </w:lvl>
+    <w:lvl w:ilvl="3" w:tplc="04090001" w:tentative="1">
+      <w:start w:val="1"/>
+      <w:numFmt w:val="bullet"/>
+      <w:lvlText w:val=""/>
+      <w:lvlJc w:val="left"/>
+      <w:pPr>
+        <w:ind w:left="2880" w:hanging="360"/>
+      </w:pPr>
+      <w:rPr>
+        <w:rFonts w:ascii="Symbol" w:hAnsi="Symbol" w:hint="default"/>
+      </w:rPr>
+    </w:lvl>
+    <w:lvl w:ilvl="4" w:tplc="04090003" w:tentative="1">
+      <w:start w:val="1"/>
+      <w:numFmt w:val="bullet"/>
+      <w:lvlText w:val="o"/>
+      <w:lvlJc w:val="left"/>
+      <w:pPr>
+        <w:ind w:left="3600" w:hanging="360"/>
+      </w:pPr>
+      <w:rPr>
+        <w:rFonts w:ascii="Courier New" w:hAnsi="Courier New" w:cs="Courier New" w:hint="default"/>
+      </w:rPr>
+    </w:lvl>
+    <w:lvl w:ilvl="5" w:tplc="04090005" w:tentative="1">
+      <w:start w:val="1"/>
+      <w:numFmt w:val="bullet"/>
+      <w:lvlText w:val=""/>
+      <w:lvlJc w:val="left"/>
+      <w:pPr>
+        <w:ind w:left="4320" w:hanging="360"/>
+      </w:pPr>
+      <w:rPr>
+        <w:rFonts w:ascii="Wingdings" w:hAnsi="Wingdings" w:hint="default"/>
+      </w:rPr>
+    </w:lvl>
+    <w:lvl w:ilvl="6" w:tplc="04090001" w:tentative="1">
+      <w:start w:val="1"/>
+      <w:numFmt w:val="bullet"/>
+      <w:lvlText w:val=""/>
+      <w:lvlJc w:val="left"/>
+      <w:pPr>
+        <w:ind w:left="5040" w:hanging="360"/>
+      </w:pPr>
+      <w:rPr>
+        <w:rFonts w:ascii="Symbol" w:hAnsi="Symbol" w:hint="default"/>
+      </w:rPr>
+    </w:lvl>
+    <w:lvl w:ilvl="7" w:tplc="04090003" w:tentative="1">
+      <w:start w:val="1"/>
+      <w:numFmt w:val="bullet"/>
+      <w:lvlText w:val="o"/>
+      <w:lvlJc w:val="left"/>
+      <w:pPr>
+        <w:ind w:left="5760" w:hanging="360"/>
+      </w:pPr>
+      <w:rPr>
+        <w:rFonts w:ascii="Courier New" w:hAnsi="Courier New" w:cs="Courier New" w:hint="default"/>
+      </w:rPr>
+    </w:lvl>
+    <w:lvl w:ilvl="8" w:tplc="04090005" w:tentative="1">
+      <w:start w:val="1"/>
+      <w:numFmt w:val="bullet"/>
+      <w:lvlText w:val=""/>
+      <w:lvlJc w:val="left"/>
+      <w:pPr>
+        <w:ind w:left="6480" w:hanging="360"/>
+      </w:pPr>
+      <w:rPr>
+        <w:rFonts w:ascii="Wingdings" w:hAnsi="Wingdings" w:hint="default"/>
+      </w:rPr>
+    </w:lvl>
+  </w:abstractNum>
   <w:num w:numId="1">
+    <w:abstractNumId w:val="11"/>
+  </w:num>
+  <w:num w:numId="2">
+    <w:abstractNumId w:val="1"/>
+  </w:num>
+  <w:num w:numId="3">
+    <w:abstractNumId w:val="9"/>
+  </w:num>
+  <w:num w:numId="4">
+    <w:abstractNumId w:val="12"/>
+  </w:num>
+  <w:num w:numId="5">
+    <w:abstractNumId w:val="2"/>
+  </w:num>
+  <w:num w:numId="6">
+    <w:abstractNumId w:val="8"/>
+  </w:num>
+  <w:num w:numId="7">
+    <w:abstractNumId w:val="7"/>
+  </w:num>
+  <w:num w:numId="8">
+    <w:abstractNumId w:val="14"/>
+  </w:num>
+  <w:num w:numId="9">
+    <w:abstractNumId w:val="4"/>
+  </w:num>
+  <w:num w:numId="10">
     <w:abstractNumId w:val="3"/>
   </w:num>
-  <w:num w:numId="2">
+  <w:num w:numId="11">
     <w:abstractNumId w:val="0"/>
   </w:num>
-  <w:num w:numId="3">
-    <w:abstractNumId w:val="2"/>
+  <w:num w:numId="12">
+    <w:abstractNumId w:val="6"/>
   </w:num>
-  <w:num w:numId="4">
-    <w:abstractNumId w:val="4"/>
+  <w:num w:numId="13">
+    <w:abstractNumId w:val="5"/>
   </w:num>
-  <w:num w:numId="5">
-    <w:abstractNumId w:val="1"/>
+  <w:num w:numId="14">
+    <w:abstractNumId w:val="13"/>
+  </w:num>
+  <w:num w:numId="15">
+    <w:abstractNumId w:val="10"/>
   </w:num>
 </w:numbering>
 </file>
@@ -1287,9 +3666,6 @@
   <w:style w:type="paragraph" w:default="1" w:styleId="Normal">
     <w:name w:val="Normal"/>
     <w:qFormat/>
-    <w:rPr>
-      <w:lang w:val="fr-FR"/>
-    </w:rPr>
   </w:style>
   <w:style w:type="paragraph" w:styleId="Titre1">
     <w:name w:val="heading 1"/>
@@ -1523,6 +3899,48 @@
       <w:color w:val="5A5A5A" w:themeColor="text1" w:themeTint="A5"/>
       <w:spacing w:val="15"/>
       <w:lang w:val="fr-FR"/>
+    </w:rPr>
+  </w:style>
+  <w:style w:type="paragraph" w:styleId="Lgende">
+    <w:name w:val="caption"/>
+    <w:basedOn w:val="Normal"/>
+    <w:next w:val="Normal"/>
+    <w:uiPriority w:val="35"/>
+    <w:unhideWhenUsed/>
+    <w:qFormat/>
+    <w:rsid w:val="00D62CB1"/>
+    <w:pPr>
+      <w:spacing w:after="200" w:line="240" w:lineRule="auto"/>
+    </w:pPr>
+    <w:rPr>
+      <w:i/>
+      <w:iCs/>
+      <w:color w:val="44546A" w:themeColor="text2"/>
+      <w:sz w:val="18"/>
+      <w:szCs w:val="18"/>
+    </w:rPr>
+  </w:style>
+  <w:style w:type="character" w:styleId="Lienhypertexte">
+    <w:name w:val="Hyperlink"/>
+    <w:basedOn w:val="Policepardfaut"/>
+    <w:uiPriority w:val="99"/>
+    <w:unhideWhenUsed/>
+    <w:rsid w:val="00D62CB1"/>
+    <w:rPr>
+      <w:color w:val="0563C1" w:themeColor="hyperlink"/>
+      <w:u w:val="single"/>
+    </w:rPr>
+  </w:style>
+  <w:style w:type="character" w:styleId="Mentionnonrsolue">
+    <w:name w:val="Unresolved Mention"/>
+    <w:basedOn w:val="Policepardfaut"/>
+    <w:uiPriority w:val="99"/>
+    <w:semiHidden/>
+    <w:unhideWhenUsed/>
+    <w:rsid w:val="00D62CB1"/>
+    <w:rPr>
+      <w:color w:val="605E5C"/>
+      <w:shd w:val="clear" w:color="auto" w:fill="E1DFDD"/>
     </w:rPr>
   </w:style>
 </w:styles>

</xml_diff>

<commit_message>
Update formation [Mon 12-27-2021]
</commit_message>
<xml_diff>
--- a/fundamental/ethereum.docx
+++ b/fundamental/ethereum.docx
@@ -528,8 +528,6 @@
       <w:r>
         <w:t>. I</w:t>
       </w:r>
-      <w:bookmarkStart w:id="0" w:name="_GoBack"/>
-      <w:bookmarkEnd w:id="0"/>
       <w:r>
         <w:t>f transactions are being sent in faster than this, the pool of unconfirmed transactions can quickly balloon.</w:t>
       </w:r>
@@ -544,6 +542,14 @@
     </w:p>
     <w:p>
       <w:pPr>
+        <w:pStyle w:val="Titre3"/>
+      </w:pPr>
+      <w:r>
+        <w:t>General</w:t>
+      </w:r>
+    </w:p>
+    <w:p>
+      <w:pPr>
         <w:pStyle w:val="Paragraphedeliste"/>
         <w:numPr>
           <w:ilvl w:val="0"/>
@@ -551,7 +557,10 @@
         </w:numPr>
       </w:pPr>
       <w:r>
-        <w:t>Where ether is stored.</w:t>
+        <w:t>An account is not a wallet. An account is the keypair</w:t>
+      </w:r>
+      <w:r>
+        <w:t>.</w:t>
       </w:r>
     </w:p>
     <w:p>
@@ -567,6 +576,320 @@
       </w:r>
       <w:r>
         <w:t>.</w:t>
+      </w:r>
+    </w:p>
+    <w:p>
+      <w:pPr>
+        <w:pStyle w:val="Paragraphedeliste"/>
+        <w:numPr>
+          <w:ilvl w:val="0"/>
+          <w:numId w:val="11"/>
+        </w:numPr>
+      </w:pPr>
+      <w:r>
+        <w:t>2 types of account: externally-owned and contract</w:t>
+      </w:r>
+    </w:p>
+    <w:p>
+      <w:pPr>
+        <w:pStyle w:val="Paragraphedeliste"/>
+        <w:numPr>
+          <w:ilvl w:val="0"/>
+          <w:numId w:val="11"/>
+        </w:numPr>
+      </w:pPr>
+      <w:r>
+        <w:t>4 fields:</w:t>
+      </w:r>
+    </w:p>
+    <w:p>
+      <w:pPr>
+        <w:pStyle w:val="Paragraphedeliste"/>
+        <w:numPr>
+          <w:ilvl w:val="1"/>
+          <w:numId w:val="11"/>
+        </w:numPr>
+      </w:pPr>
+      <w:r>
+        <w:t xml:space="preserve">Nonce: counter </w:t>
+      </w:r>
+      <w:r>
+        <w:t>that indicates the number of transactions sent</w:t>
+      </w:r>
+      <w:r>
+        <w:t>.</w:t>
+      </w:r>
+    </w:p>
+    <w:p>
+      <w:pPr>
+        <w:pStyle w:val="Paragraphedeliste"/>
+        <w:numPr>
+          <w:ilvl w:val="1"/>
+          <w:numId w:val="11"/>
+        </w:numPr>
+      </w:pPr>
+      <w:r>
+        <w:t>Balance: t</w:t>
+      </w:r>
+      <w:r>
+        <w:t>he number of wei owned by this address.</w:t>
+      </w:r>
+    </w:p>
+    <w:p>
+      <w:pPr>
+        <w:pStyle w:val="Paragraphedeliste"/>
+        <w:numPr>
+          <w:ilvl w:val="1"/>
+          <w:numId w:val="11"/>
+        </w:numPr>
+      </w:pPr>
+      <w:r>
+        <w:t>codeHash</w:t>
+      </w:r>
+      <w:r>
+        <w:t>, immutable:</w:t>
+      </w:r>
+    </w:p>
+    <w:p>
+      <w:pPr>
+        <w:pStyle w:val="Paragraphedeliste"/>
+        <w:numPr>
+          <w:ilvl w:val="2"/>
+          <w:numId w:val="11"/>
+        </w:numPr>
+      </w:pPr>
+      <w:r>
+        <w:t>Hash of empty string for externally owned account.</w:t>
+      </w:r>
+    </w:p>
+    <w:p>
+      <w:pPr>
+        <w:pStyle w:val="Paragraphedeliste"/>
+        <w:numPr>
+          <w:ilvl w:val="2"/>
+          <w:numId w:val="11"/>
+        </w:numPr>
+      </w:pPr>
+      <w:r>
+        <w:t>Hash of the code stored in the state database for contract.</w:t>
+      </w:r>
+    </w:p>
+    <w:p>
+      <w:pPr>
+        <w:pStyle w:val="Paragraphedeliste"/>
+        <w:numPr>
+          <w:ilvl w:val="1"/>
+          <w:numId w:val="11"/>
+        </w:numPr>
+      </w:pPr>
+      <w:r>
+        <w:t>storageRoot: hash of the root node of Merkle Patricia Tree that encode the storage content of the account.</w:t>
+      </w:r>
+    </w:p>
+    <w:p>
+      <w:pPr>
+        <w:keepNext/>
+        <w:jc w:val="center"/>
+      </w:pPr>
+      <w:r>
+        <w:rPr>
+          <w:noProof/>
+        </w:rPr>
+        <w:drawing>
+          <wp:inline distT="0" distB="0" distL="0" distR="0" wp14:anchorId="088BB914" wp14:editId="0143D0AA">
+            <wp:extent cx="4842164" cy="2692678"/>
+            <wp:effectExtent l="0" t="0" r="0" b="0"/>
+            <wp:docPr id="3" name="Image 3"/>
+            <wp:cNvGraphicFramePr>
+              <a:graphicFrameLocks xmlns:a="http://schemas.openxmlformats.org/drawingml/2006/main" noChangeAspect="1"/>
+            </wp:cNvGraphicFramePr>
+            <a:graphic xmlns:a="http://schemas.openxmlformats.org/drawingml/2006/main">
+              <a:graphicData uri="http://schemas.openxmlformats.org/drawingml/2006/picture">
+                <pic:pic xmlns:pic="http://schemas.openxmlformats.org/drawingml/2006/picture">
+                  <pic:nvPicPr>
+                    <pic:cNvPr id="1" name=""/>
+                    <pic:cNvPicPr/>
+                  </pic:nvPicPr>
+                  <pic:blipFill>
+                    <a:blip r:embed="rId5"/>
+                    <a:stretch>
+                      <a:fillRect/>
+                    </a:stretch>
+                  </pic:blipFill>
+                  <pic:spPr>
+                    <a:xfrm>
+                      <a:off x="0" y="0"/>
+                      <a:ext cx="4880827" cy="2714178"/>
+                    </a:xfrm>
+                    <a:prstGeom prst="rect">
+                      <a:avLst/>
+                    </a:prstGeom>
+                  </pic:spPr>
+                </pic:pic>
+              </a:graphicData>
+            </a:graphic>
+          </wp:inline>
+        </w:drawing>
+      </w:r>
+    </w:p>
+    <w:p>
+      <w:pPr>
+        <w:pStyle w:val="Lgende"/>
+        <w:jc w:val="center"/>
+      </w:pPr>
+      <w:r>
+        <w:t xml:space="preserve">Figure </w:t>
+      </w:r>
+      <w:r>
+        <w:fldChar w:fldCharType="begin"/>
+      </w:r>
+      <w:r>
+        <w:instrText xml:space="preserve"> SEQ Figure \* alphabetic </w:instrText>
+      </w:r>
+      <w:r>
+        <w:fldChar w:fldCharType="separate"/>
+      </w:r>
+      <w:r>
+        <w:rPr>
+          <w:noProof/>
+        </w:rPr>
+        <w:t>a</w:t>
+      </w:r>
+      <w:r>
+        <w:fldChar w:fldCharType="end"/>
+      </w:r>
+      <w:r>
+        <w:t xml:space="preserve">: Architecture of an account, </w:t>
+      </w:r>
+      <w:hyperlink r:id="rId6" w:history="1">
+        <w:r>
+          <w:rPr>
+            <w:rStyle w:val="Lienhypertexte"/>
+          </w:rPr>
+          <w:t>source</w:t>
+        </w:r>
+      </w:hyperlink>
+      <w:r>
+        <w:t>.</w:t>
+      </w:r>
+    </w:p>
+    <w:p>
+      <w:pPr>
+        <w:pStyle w:val="Titre3"/>
+      </w:pPr>
+      <w:r>
+        <w:t xml:space="preserve">Externally-owned </w:t>
+      </w:r>
+    </w:p>
+    <w:p>
+      <w:pPr>
+        <w:pStyle w:val="Paragraphedeliste"/>
+        <w:numPr>
+          <w:ilvl w:val="0"/>
+          <w:numId w:val="16"/>
+        </w:numPr>
+      </w:pPr>
+      <w:r>
+        <w:t>Creating an account cost nothing</w:t>
+      </w:r>
+    </w:p>
+    <w:p>
+      <w:pPr>
+        <w:pStyle w:val="Paragraphedeliste"/>
+        <w:numPr>
+          <w:ilvl w:val="0"/>
+          <w:numId w:val="16"/>
+        </w:numPr>
+      </w:pPr>
+      <w:r>
+        <w:t>Can initiate transactions</w:t>
+      </w:r>
+    </w:p>
+    <w:p>
+      <w:pPr>
+        <w:pStyle w:val="Paragraphedeliste"/>
+        <w:numPr>
+          <w:ilvl w:val="0"/>
+          <w:numId w:val="16"/>
+        </w:numPr>
+      </w:pPr>
+      <w:r>
+        <w:t>Transactions between externally-owned accounts can only be ETH/token transfers</w:t>
+      </w:r>
+      <w:r>
+        <w:t>.</w:t>
+      </w:r>
+    </w:p>
+    <w:p>
+      <w:pPr>
+        <w:pStyle w:val="Paragraphedeliste"/>
+        <w:numPr>
+          <w:ilvl w:val="0"/>
+          <w:numId w:val="16"/>
+        </w:numPr>
+      </w:pPr>
+      <w:r>
+        <w:t>made up of a cryptographic pair of keys: public and private.</w:t>
+      </w:r>
+    </w:p>
+    <w:p>
+      <w:pPr>
+        <w:pStyle w:val="Paragraphedeliste"/>
+        <w:numPr>
+          <w:ilvl w:val="0"/>
+          <w:numId w:val="16"/>
+        </w:numPr>
+      </w:pPr>
+      <w:r>
+        <w:lastRenderedPageBreak/>
+        <w:t>The contract address is given when a contract is deployed</w:t>
+      </w:r>
+      <w:r>
+        <w:t xml:space="preserve"> formed by the creator’s address and the nonce of that address.</w:t>
+      </w:r>
+    </w:p>
+    <w:p>
+      <w:pPr>
+        <w:pStyle w:val="Titre3"/>
+      </w:pPr>
+      <w:r>
+        <w:t>Contract</w:t>
+      </w:r>
+    </w:p>
+    <w:p>
+      <w:pPr>
+        <w:pStyle w:val="Paragraphedeliste"/>
+        <w:numPr>
+          <w:ilvl w:val="0"/>
+          <w:numId w:val="17"/>
+        </w:numPr>
+      </w:pPr>
+      <w:r>
+        <w:t>Creating a contract has a cost because you're using network storage</w:t>
+      </w:r>
+    </w:p>
+    <w:p>
+      <w:pPr>
+        <w:pStyle w:val="Paragraphedeliste"/>
+        <w:numPr>
+          <w:ilvl w:val="0"/>
+          <w:numId w:val="17"/>
+        </w:numPr>
+      </w:pPr>
+      <w:r>
+        <w:t>Can only send transactions in response to receiving a transaction</w:t>
+      </w:r>
+    </w:p>
+    <w:p>
+      <w:pPr>
+        <w:pStyle w:val="Paragraphedeliste"/>
+        <w:numPr>
+          <w:ilvl w:val="0"/>
+          <w:numId w:val="17"/>
+        </w:numPr>
+      </w:pPr>
+      <w:r>
+        <w:t>Transactions from an external account to a contract account can trigger code which can execute many different actions, such as transferring tokens or even creating a new contract</w:t>
       </w:r>
     </w:p>
     <w:p>
@@ -608,10 +931,49 @@
           <w:b/>
           <w:bCs/>
         </w:rPr>
-        <w:t>2 types:</w:t>
-      </w:r>
-      <w:r>
-        <w:t xml:space="preserve"> message calls and contract creation.</w:t>
+        <w:t xml:space="preserve">Different </w:t>
+      </w:r>
+      <w:r>
+        <w:t>types of transactions, e.g.:</w:t>
+      </w:r>
+    </w:p>
+    <w:p>
+      <w:pPr>
+        <w:pStyle w:val="Paragraphedeliste"/>
+        <w:numPr>
+          <w:ilvl w:val="1"/>
+          <w:numId w:val="10"/>
+        </w:numPr>
+      </w:pPr>
+      <w:r>
+        <w:t>Send X ether from my account to Alice's account.</w:t>
+      </w:r>
+    </w:p>
+    <w:p>
+      <w:pPr>
+        <w:pStyle w:val="Paragraphedeliste"/>
+        <w:numPr>
+          <w:ilvl w:val="1"/>
+          <w:numId w:val="10"/>
+        </w:numPr>
+      </w:pPr>
+      <w:r>
+        <w:t>Publish some smart contract code into EVM memory.</w:t>
+      </w:r>
+    </w:p>
+    <w:p>
+      <w:pPr>
+        <w:pStyle w:val="Paragraphedeliste"/>
+        <w:numPr>
+          <w:ilvl w:val="1"/>
+          <w:numId w:val="10"/>
+        </w:numPr>
+      </w:pPr>
+      <w:r>
+        <w:t>Execute the code of the smart contract at address X in the EVM, with arguments Y</w:t>
+      </w:r>
+      <w:r>
+        <w:t>.</w:t>
       </w:r>
     </w:p>
     <w:p>
@@ -626,16 +988,10 @@
         <w:rPr>
           <w:b/>
           <w:bCs/>
-          <w:u w:val="single"/>
         </w:rPr>
         <w:t>Contract creation</w:t>
       </w:r>
       <w:r>
-        <w:rPr>
-          <w:b/>
-          <w:bCs/>
-          <w:u w:val="single"/>
-        </w:rPr>
         <w:t>:</w:t>
       </w:r>
       <w:r>
@@ -667,7 +1023,6 @@
         <w:rPr>
           <w:b/>
           <w:bCs/>
-          <w:u w:val="single"/>
         </w:rPr>
         <w:t>Message calls:</w:t>
       </w:r>
@@ -694,46 +1049,74 @@
         </w:numPr>
       </w:pPr>
       <w:r>
-        <w:t xml:space="preserve">E. g.: </w:t>
-      </w:r>
-    </w:p>
-    <w:p>
-      <w:pPr>
-        <w:pStyle w:val="Paragraphedeliste"/>
-        <w:numPr>
-          <w:ilvl w:val="1"/>
+        <w:t xml:space="preserve">A </w:t>
+      </w:r>
+      <w:r>
+        <w:rPr>
+          <w:b/>
+          <w:bCs/>
+        </w:rPr>
+        <w:t>transaction</w:t>
+      </w:r>
+      <w:r>
+        <w:t xml:space="preserve"> requires </w:t>
+      </w:r>
+      <w:r>
+        <w:rPr>
+          <w:b/>
+          <w:bCs/>
+        </w:rPr>
+        <w:t>gas</w:t>
+      </w:r>
+      <w:r>
+        <w:t xml:space="preserve"> fee use for </w:t>
+      </w:r>
+      <w:r>
+        <w:rPr>
+          <w:b/>
+          <w:bCs/>
+        </w:rPr>
+        <w:t>reward miner</w:t>
+      </w:r>
+      <w:r>
+        <w:t xml:space="preserve"> and for </w:t>
+      </w:r>
+      <w:r>
+        <w:rPr>
+          <w:b/>
+          <w:bCs/>
+        </w:rPr>
+        <w:t>ETH burn</w:t>
+      </w:r>
+      <w:r>
+        <w:t>.</w:t>
+      </w:r>
+    </w:p>
+    <w:p>
+      <w:pPr>
+        <w:pStyle w:val="Paragraphedeliste"/>
+        <w:numPr>
+          <w:ilvl w:val="0"/>
           <w:numId w:val="10"/>
         </w:numPr>
       </w:pPr>
       <w:r>
-        <w:t>Send X ether from my account to Alice's account.</w:t>
-      </w:r>
-    </w:p>
-    <w:p>
-      <w:pPr>
-        <w:pStyle w:val="Paragraphedeliste"/>
-        <w:numPr>
-          <w:ilvl w:val="1"/>
+        <w:t>Ethereum originally had one format for transactions.</w:t>
+      </w:r>
+    </w:p>
+    <w:p>
+      <w:pPr>
+        <w:pStyle w:val="Paragraphedeliste"/>
+        <w:numPr>
+          <w:ilvl w:val="0"/>
           <w:numId w:val="10"/>
         </w:numPr>
       </w:pPr>
       <w:r>
-        <w:t>Publish some smart contract code into EVM memory.</w:t>
-      </w:r>
-    </w:p>
-    <w:p>
-      <w:pPr>
-        <w:pStyle w:val="Paragraphedeliste"/>
-        <w:numPr>
-          <w:ilvl w:val="1"/>
-          <w:numId w:val="10"/>
-        </w:numPr>
-      </w:pPr>
-      <w:r>
-        <w:t>Execute the code of the smart contract at address X in the EVM, with arguments Y</w:t>
-      </w:r>
-      <w:r>
-        <w:t>.</w:t>
+        <w:t>H</w:t>
+      </w:r>
+      <w:r>
+        <w:t>as evolved to support multiple types of transactions to allow for new features</w:t>
       </w:r>
     </w:p>
     <w:p>
@@ -783,6 +1166,157 @@
     </w:p>
     <w:p>
       <w:pPr>
+        <w:pStyle w:val="Paragraphedeliste"/>
+        <w:numPr>
+          <w:ilvl w:val="0"/>
+          <w:numId w:val="12"/>
+        </w:numPr>
+      </w:pPr>
+      <w:r>
+        <w:t>In addition to the Bitcoin standard blocks, Ethereum block contains stateRoot: t</w:t>
+      </w:r>
+      <w:r>
+        <w:t xml:space="preserve">he </w:t>
+      </w:r>
+      <w:r>
+        <w:t xml:space="preserve">hash of the </w:t>
+      </w:r>
+      <w:r>
+        <w:t>entire</w:t>
+      </w:r>
+      <w:r>
+        <w:t xml:space="preserve"> </w:t>
+      </w:r>
+      <w:r>
+        <w:t>state of the system: account balances, contract storage, contract code and account nonces are inside.</w:t>
+      </w:r>
+    </w:p>
+    <w:p>
+      <w:pPr>
+        <w:pStyle w:val="Paragraphedeliste"/>
+        <w:numPr>
+          <w:ilvl w:val="0"/>
+          <w:numId w:val="12"/>
+        </w:numPr>
+      </w:pPr>
+      <w:r>
+        <w:t>Blocks are bounded in size. Target of 15 million gas. B</w:t>
+      </w:r>
+      <w:r>
+        <w:t>ut the size of blocks will increase or decrease in accordance with network demands, up until the block limit of 30 million gas (2x target block size).</w:t>
+      </w:r>
+      <w:r>
+        <w:t xml:space="preserve"> </w:t>
+      </w:r>
+      <w:r>
+        <w:t>The total amount of gas expended by all transactions in the block must be less than the block gas limit</w:t>
+      </w:r>
+      <w:r>
+        <w:t xml:space="preserve"> to insure performance of full nodes</w:t>
+      </w:r>
+      <w:r>
+        <w:t>.</w:t>
+      </w:r>
+    </w:p>
+    <w:p>
+      <w:pPr>
+        <w:keepNext/>
+        <w:jc w:val="center"/>
+      </w:pPr>
+      <w:r>
+        <w:rPr>
+          <w:noProof/>
+        </w:rPr>
+        <w:drawing>
+          <wp:inline distT="0" distB="0" distL="0" distR="0" wp14:anchorId="24338CC3" wp14:editId="0B3BE462">
+            <wp:extent cx="3345873" cy="1315274"/>
+            <wp:effectExtent l="0" t="0" r="6985" b="0"/>
+            <wp:docPr id="4" name="Image 4"/>
+            <wp:cNvGraphicFramePr>
+              <a:graphicFrameLocks xmlns:a="http://schemas.openxmlformats.org/drawingml/2006/main" noChangeAspect="1"/>
+            </wp:cNvGraphicFramePr>
+            <a:graphic xmlns:a="http://schemas.openxmlformats.org/drawingml/2006/main">
+              <a:graphicData uri="http://schemas.openxmlformats.org/drawingml/2006/picture">
+                <pic:pic xmlns:pic="http://schemas.openxmlformats.org/drawingml/2006/picture">
+                  <pic:nvPicPr>
+                    <pic:cNvPr id="1" name=""/>
+                    <pic:cNvPicPr/>
+                  </pic:nvPicPr>
+                  <pic:blipFill>
+                    <a:blip r:embed="rId7"/>
+                    <a:stretch>
+                      <a:fillRect/>
+                    </a:stretch>
+                  </pic:blipFill>
+                  <pic:spPr>
+                    <a:xfrm>
+                      <a:off x="0" y="0"/>
+                      <a:ext cx="3383135" cy="1329922"/>
+                    </a:xfrm>
+                    <a:prstGeom prst="rect">
+                      <a:avLst/>
+                    </a:prstGeom>
+                  </pic:spPr>
+                </pic:pic>
+              </a:graphicData>
+            </a:graphic>
+          </wp:inline>
+        </w:drawing>
+      </w:r>
+    </w:p>
+    <w:p>
+      <w:pPr>
+        <w:pStyle w:val="Lgende"/>
+        <w:jc w:val="center"/>
+      </w:pPr>
+      <w:r>
+        <w:t xml:space="preserve">Figure </w:t>
+      </w:r>
+      <w:r>
+        <w:fldChar w:fldCharType="begin"/>
+      </w:r>
+      <w:r>
+        <w:instrText xml:space="preserve"> SEQ Figure \* alphabetic </w:instrText>
+      </w:r>
+      <w:r>
+        <w:fldChar w:fldCharType="separate"/>
+      </w:r>
+      <w:r>
+        <w:rPr>
+          <w:noProof/>
+        </w:rPr>
+        <w:t>b</w:t>
+      </w:r>
+      <w:r>
+        <w:fldChar w:fldCharType="end"/>
+      </w:r>
+      <w:r>
+        <w:t>: block</w:t>
+      </w:r>
+      <w:r>
+        <w:rPr>
+          <w:noProof/>
+        </w:rPr>
+        <w:t xml:space="preserve"> content, </w:t>
+      </w:r>
+      <w:hyperlink r:id="rId8" w:history="1">
+        <w:r>
+          <w:rPr>
+            <w:rStyle w:val="Lienhypertexte"/>
+            <w:noProof/>
+          </w:rPr>
+          <w:t>source</w:t>
+        </w:r>
+      </w:hyperlink>
+      <w:r>
+        <w:rPr>
+          <w:noProof/>
+        </w:rPr>
+        <w:t>.</w:t>
+      </w:r>
+    </w:p>
+    <w:p>
+      <w:pPr>
         <w:pStyle w:val="Titre2"/>
       </w:pPr>
       <w:r>
@@ -798,6 +1332,7 @@
         </w:numPr>
       </w:pPr>
       <w:r>
+        <w:lastRenderedPageBreak/>
         <w:t>Stands for Ethereum Virtual M</w:t>
       </w:r>
       <w:r>
@@ -829,7 +1364,7 @@
                     <pic:cNvPicPr/>
                   </pic:nvPicPr>
                   <pic:blipFill>
-                    <a:blip r:embed="rId5"/>
+                    <a:blip r:embed="rId9"/>
                     <a:stretch>
                       <a:fillRect/>
                     </a:stretch>
@@ -871,7 +1406,7 @@
         <w:rPr>
           <w:noProof/>
         </w:rPr>
-        <w:t>1</w:t>
+        <w:t>3</w:t>
       </w:r>
       <w:r>
         <w:fldChar w:fldCharType="end"/>
@@ -879,7 +1414,7 @@
       <w:r>
         <w:t xml:space="preserve">: Diagram adapted from EVM, </w:t>
       </w:r>
-      <w:hyperlink r:id="rId6" w:history="1">
+      <w:hyperlink r:id="rId10" w:history="1">
         <w:r>
           <w:rPr>
             <w:rStyle w:val="Lienhypertexte"/>
@@ -926,7 +1461,6 @@
         </w:numPr>
       </w:pPr>
       <w:r>
-        <w:lastRenderedPageBreak/>
         <w:t xml:space="preserve">EVM behaves as a mathematical function would: </w:t>
       </w:r>
       <w:r>
@@ -959,16 +1493,7 @@
         </w:numPr>
       </w:pPr>
       <w:r>
-        <w:t>Y (</w:t>
-      </w:r>
-      <w:r>
-        <w:t xml:space="preserve">S, </w:t>
-      </w:r>
-      <w:r>
-        <w:t>T) =</w:t>
-      </w:r>
-      <w:r>
-        <w:t xml:space="preserve"> S'</w:t>
+        <w:t>Y (S, T) = S'</w:t>
       </w:r>
       <w:r>
         <w:t xml:space="preserve">. </w:t>
@@ -1103,14 +1628,7 @@
           <w:b/>
           <w:bCs/>
         </w:rPr>
-        <w:t>Merkle Patricia Tr</w:t>
-      </w:r>
-      <w:r>
-        <w:rPr>
-          <w:b/>
-          <w:bCs/>
-        </w:rPr>
-        <w:t>ee</w:t>
+        <w:t>Merkle Patricia Tree</w:t>
       </w:r>
       <w:r>
         <w:t xml:space="preserve">. </w:t>
@@ -1194,7 +1712,7 @@
                     <pic:cNvPicPr/>
                   </pic:nvPicPr>
                   <pic:blipFill>
-                    <a:blip r:embed="rId7"/>
+                    <a:blip r:embed="rId11"/>
                     <a:stretch>
                       <a:fillRect/>
                     </a:stretch>
@@ -1236,7 +1754,7 @@
         <w:rPr>
           <w:noProof/>
         </w:rPr>
-        <w:t>2</w:t>
+        <w:t>4</w:t>
       </w:r>
       <w:r>
         <w:fldChar w:fldCharType="end"/>
@@ -1250,7 +1768,7 @@
       <w:r>
         <w:t xml:space="preserve">, </w:t>
       </w:r>
-      <w:hyperlink r:id="rId8" w:history="1">
+      <w:hyperlink r:id="rId12" w:history="1">
         <w:r>
           <w:rPr>
             <w:rStyle w:val="Lienhypertexte"/>
@@ -1262,7 +1780,367 @@
         <w:t>.</w:t>
       </w:r>
     </w:p>
-    <w:p/>
+    <w:p>
+      <w:pPr>
+        <w:pStyle w:val="Titre2"/>
+      </w:pPr>
+      <w:r>
+        <w:lastRenderedPageBreak/>
+        <w:t>Gas</w:t>
+      </w:r>
+    </w:p>
+    <w:p>
+      <w:pPr>
+        <w:pStyle w:val="Paragraphedeliste"/>
+        <w:numPr>
+          <w:ilvl w:val="0"/>
+          <w:numId w:val="18"/>
+        </w:numPr>
+      </w:pPr>
+      <w:r>
+        <w:t>G</w:t>
+      </w:r>
+      <w:r>
+        <w:t>as fees help keep the Ethereum network secure.</w:t>
+      </w:r>
+    </w:p>
+    <w:p>
+      <w:pPr>
+        <w:pStyle w:val="Paragraphedeliste"/>
+        <w:numPr>
+          <w:ilvl w:val="0"/>
+          <w:numId w:val="18"/>
+        </w:numPr>
+      </w:pPr>
+      <w:r>
+        <w:t xml:space="preserve">Need </w:t>
+      </w:r>
+      <w:r>
+        <w:t>fee for every computation executed on the network</w:t>
+      </w:r>
+      <w:r>
+        <w:t>.</w:t>
+      </w:r>
+    </w:p>
+    <w:p>
+      <w:pPr>
+        <w:pStyle w:val="Paragraphedeliste"/>
+        <w:numPr>
+          <w:ilvl w:val="0"/>
+          <w:numId w:val="18"/>
+        </w:numPr>
+      </w:pPr>
+      <w:r>
+        <w:t>Calculating gas fees:</w:t>
+      </w:r>
+    </w:p>
+    <w:p>
+      <w:pPr>
+        <w:pStyle w:val="Paragraphedeliste"/>
+        <w:numPr>
+          <w:ilvl w:val="1"/>
+          <w:numId w:val="18"/>
+        </w:numPr>
+      </w:pPr>
+      <w:r>
+        <w:t>(Base fee + tips) * gas unit</w:t>
+      </w:r>
+    </w:p>
+    <w:p>
+      <w:pPr>
+        <w:pStyle w:val="Paragraphedeliste"/>
+        <w:numPr>
+          <w:ilvl w:val="1"/>
+          <w:numId w:val="18"/>
+        </w:numPr>
+      </w:pPr>
+      <w:r>
+        <w:t>(Current market price of fuel/liter + tips) + amount of fuel need for computatio</w:t>
+      </w:r>
+      <w:r>
+        <w:t>n</w:t>
+      </w:r>
+    </w:p>
+    <w:p>
+      <w:pPr>
+        <w:pStyle w:val="Paragraphedeliste"/>
+        <w:numPr>
+          <w:ilvl w:val="0"/>
+          <w:numId w:val="18"/>
+        </w:numPr>
+      </w:pPr>
+      <w:r>
+        <w:t>E.g. transfer ETH need 21.000 gas unit, if base fee was 100 gwei and tipped 10 gwei, the gas fee would be (100 + 10) * 21,000 = 2,310,000 gwei ETH.</w:t>
+      </w:r>
+    </w:p>
+    <w:p>
+      <w:pPr>
+        <w:pStyle w:val="Paragraphedeliste"/>
+        <w:numPr>
+          <w:ilvl w:val="0"/>
+          <w:numId w:val="18"/>
+        </w:numPr>
+      </w:pPr>
+      <w:r>
+        <w:t>Base fee is burnt. Here 2,100,000 gwei ETH burnt.</w:t>
+      </w:r>
+    </w:p>
+    <w:p>
+      <w:pPr>
+        <w:pStyle w:val="Paragraphedeliste"/>
+        <w:numPr>
+          <w:ilvl w:val="0"/>
+          <w:numId w:val="18"/>
+        </w:numPr>
+      </w:pPr>
+      <w:r>
+        <w:t>Tips fee go to miners. Here 210,000 gwei ETH tipped.</w:t>
+      </w:r>
+    </w:p>
+    <w:p>
+      <w:pPr>
+        <w:pStyle w:val="Paragraphedeliste"/>
+        <w:numPr>
+          <w:ilvl w:val="0"/>
+          <w:numId w:val="18"/>
+        </w:numPr>
+      </w:pPr>
+      <w:r>
+        <w:t>To be eligible for inclusion in a block the offered price per gas must at least equal the base fee.</w:t>
+      </w:r>
+    </w:p>
+    <w:p>
+      <w:pPr>
+        <w:pStyle w:val="Paragraphedeliste"/>
+        <w:numPr>
+          <w:ilvl w:val="0"/>
+          <w:numId w:val="18"/>
+        </w:numPr>
+      </w:pPr>
+      <w:r>
+        <w:t>The base fee is calculated by a formula that compares the size of the previous block (the amount of gas used for all the transactions) with the target size</w:t>
+      </w:r>
+      <w:r>
+        <w:t xml:space="preserve"> (15 million gas unit)</w:t>
+      </w:r>
+      <w:r>
+        <w:t>.</w:t>
+      </w:r>
+    </w:p>
+    <w:p>
+      <w:pPr>
+        <w:pStyle w:val="Paragraphedeliste"/>
+        <w:numPr>
+          <w:ilvl w:val="0"/>
+          <w:numId w:val="18"/>
+        </w:numPr>
+      </w:pPr>
+      <w:r>
+        <w:t>The base fee will increase by a maximum of 12.5% per block if the target block size is exceeded.</w:t>
+      </w:r>
+    </w:p>
+    <w:p>
+      <w:pPr>
+        <w:pStyle w:val="Titre2"/>
+      </w:pPr>
+      <w:r>
+        <w:t>Nodes</w:t>
+      </w:r>
+    </w:p>
+    <w:p>
+      <w:pPr>
+        <w:pStyle w:val="Paragraphedeliste"/>
+        <w:numPr>
+          <w:ilvl w:val="0"/>
+          <w:numId w:val="19"/>
+        </w:numPr>
+      </w:pPr>
+      <w:bookmarkStart w:id="0" w:name="_GoBack"/>
+      <w:bookmarkEnd w:id="0"/>
+      <w:r>
+        <w:t>Full node:</w:t>
+      </w:r>
+    </w:p>
+    <w:p>
+      <w:pPr>
+        <w:pStyle w:val="Paragraphedeliste"/>
+        <w:numPr>
+          <w:ilvl w:val="1"/>
+          <w:numId w:val="19"/>
+        </w:numPr>
+      </w:pPr>
+      <w:r>
+        <w:t>Stores full blockchain data.</w:t>
+      </w:r>
+    </w:p>
+    <w:p>
+      <w:pPr>
+        <w:pStyle w:val="Paragraphedeliste"/>
+        <w:numPr>
+          <w:ilvl w:val="1"/>
+          <w:numId w:val="19"/>
+        </w:numPr>
+      </w:pPr>
+      <w:r>
+        <w:t>Participates in block validation, verifies all blocks and states.</w:t>
+      </w:r>
+    </w:p>
+    <w:p>
+      <w:pPr>
+        <w:pStyle w:val="Paragraphedeliste"/>
+        <w:numPr>
+          <w:ilvl w:val="1"/>
+          <w:numId w:val="19"/>
+        </w:numPr>
+      </w:pPr>
+      <w:r>
+        <w:t>All states can be derived from a full node.</w:t>
+      </w:r>
+    </w:p>
+    <w:p>
+      <w:pPr>
+        <w:pStyle w:val="Paragraphedeliste"/>
+        <w:numPr>
+          <w:ilvl w:val="1"/>
+          <w:numId w:val="19"/>
+        </w:numPr>
+      </w:pPr>
+      <w:r>
+        <w:t>Serves the network and provides data on request</w:t>
+      </w:r>
+    </w:p>
+    <w:p>
+      <w:pPr>
+        <w:pStyle w:val="Paragraphedeliste"/>
+        <w:numPr>
+          <w:ilvl w:val="0"/>
+          <w:numId w:val="19"/>
+        </w:numPr>
+      </w:pPr>
+      <w:r>
+        <w:t>Light node</w:t>
+      </w:r>
+    </w:p>
+    <w:p>
+      <w:pPr>
+        <w:pStyle w:val="Paragraphedeliste"/>
+        <w:numPr>
+          <w:ilvl w:val="1"/>
+          <w:numId w:val="19"/>
+        </w:numPr>
+      </w:pPr>
+      <w:r>
+        <w:t>Stores the header chain and requests everything else.</w:t>
+      </w:r>
+    </w:p>
+    <w:p>
+      <w:pPr>
+        <w:pStyle w:val="Paragraphedeliste"/>
+        <w:numPr>
+          <w:ilvl w:val="1"/>
+          <w:numId w:val="19"/>
+        </w:numPr>
+      </w:pPr>
+      <w:r>
+        <w:t>Can verify the validity of the data against the state roots in the block headers.</w:t>
+      </w:r>
+    </w:p>
+    <w:p>
+      <w:pPr>
+        <w:pStyle w:val="Paragraphedeliste"/>
+        <w:numPr>
+          <w:ilvl w:val="1"/>
+          <w:numId w:val="19"/>
+        </w:numPr>
+      </w:pPr>
+      <w:r>
+        <w:t>Useful for low capacity devices, such as embedded devices or mobile phones, which can't afford to store gigabytes of blockchain data</w:t>
+      </w:r>
+    </w:p>
+    <w:p>
+      <w:pPr>
+        <w:pStyle w:val="Paragraphedeliste"/>
+        <w:numPr>
+          <w:ilvl w:val="0"/>
+          <w:numId w:val="19"/>
+        </w:numPr>
+      </w:pPr>
+      <w:r>
+        <w:t>Archive node</w:t>
+      </w:r>
+    </w:p>
+    <w:p>
+      <w:pPr>
+        <w:pStyle w:val="Paragraphedeliste"/>
+        <w:numPr>
+          <w:ilvl w:val="1"/>
+          <w:numId w:val="19"/>
+        </w:numPr>
+      </w:pPr>
+      <w:r>
+        <w:t>S</w:t>
+      </w:r>
+      <w:r>
+        <w:t>tores everything kept in the full node and builds an archive of historical states.</w:t>
+      </w:r>
+    </w:p>
+    <w:p>
+      <w:pPr>
+        <w:pStyle w:val="Paragraphedeliste"/>
+        <w:numPr>
+          <w:ilvl w:val="1"/>
+          <w:numId w:val="19"/>
+        </w:numPr>
+      </w:pPr>
+      <w:r>
+        <w:t>Needed if you want to query something like an account balance at block #4,000,000</w:t>
+      </w:r>
+      <w:r>
+        <w:t>.</w:t>
+      </w:r>
+    </w:p>
+    <w:p>
+      <w:pPr>
+        <w:pStyle w:val="Paragraphedeliste"/>
+        <w:numPr>
+          <w:ilvl w:val="1"/>
+          <w:numId w:val="19"/>
+        </w:numPr>
+      </w:pPr>
+      <w:r>
+        <w:t>T</w:t>
+      </w:r>
+      <w:r>
+        <w:t>est your own transactions set without mining them</w:t>
+      </w:r>
+    </w:p>
+    <w:p>
+      <w:pPr>
+        <w:pStyle w:val="Paragraphedeliste"/>
+        <w:numPr>
+          <w:ilvl w:val="1"/>
+          <w:numId w:val="19"/>
+        </w:numPr>
+      </w:pPr>
+      <w:r>
+        <w:t>H</w:t>
+      </w:r>
+      <w:r>
+        <w:t>andy for services like block explorers, wallet vendors, and chain analytics.</w:t>
+      </w:r>
+    </w:p>
+    <w:p>
+      <w:pPr>
+        <w:pStyle w:val="Paragraphedeliste"/>
+        <w:numPr>
+          <w:ilvl w:val="1"/>
+          <w:numId w:val="19"/>
+        </w:numPr>
+      </w:pPr>
+      <w:r>
+        <w:t>Units of terabytes</w:t>
+      </w:r>
+    </w:p>
     <w:p>
       <w:pPr>
         <w:pStyle w:val="Titre2"/>
@@ -1590,7 +2468,7 @@
         <w:rFonts w:ascii="Symbol" w:hAnsi="Symbol" w:hint="default"/>
       </w:rPr>
     </w:lvl>
-    <w:lvl w:ilvl="1" w:tplc="04090003" w:tentative="1">
+    <w:lvl w:ilvl="1" w:tplc="04090003">
       <w:start w:val="1"/>
       <w:numFmt w:val="bullet"/>
       <w:lvlText w:val="o"/>
@@ -1602,7 +2480,7 @@
         <w:rFonts w:ascii="Courier New" w:hAnsi="Courier New" w:cs="Courier New" w:hint="default"/>
       </w:rPr>
     </w:lvl>
-    <w:lvl w:ilvl="2" w:tplc="04090005" w:tentative="1">
+    <w:lvl w:ilvl="2" w:tplc="04090005">
       <w:start w:val="1"/>
       <w:numFmt w:val="bullet"/>
       <w:lvlText w:val=""/>
@@ -1690,7 +2568,7 @@
   <w:abstractNum w:abstractNumId="1" w15:restartNumberingAfterBreak="0">
     <w:nsid w:val="05857FEC"/>
     <w:multiLevelType w:val="hybridMultilevel"/>
-    <w:tmpl w:val="C6AE7E3C"/>
+    <w:tmpl w:val="28BAB410"/>
     <w:lvl w:ilvl="0" w:tplc="9CC0D794">
       <w:start w:val="1"/>
       <w:numFmt w:val="lowerLetter"/>
@@ -1710,9 +2588,10 @@
         <w:ind w:left="1440" w:hanging="360"/>
       </w:pPr>
     </w:lvl>
-    <w:lvl w:ilvl="2" w:tplc="0409001B" w:tentative="1">
+    <w:lvl w:ilvl="2" w:tplc="6936A5DA">
       <w:start w:val="1"/>
       <w:numFmt w:val="lowerRoman"/>
+      <w:pStyle w:val="Titre3"/>
       <w:lvlText w:val="%3."/>
       <w:lvlJc w:val="right"/>
       <w:pPr>
@@ -1888,6 +2767,119 @@
     </w:lvl>
   </w:abstractNum>
   <w:abstractNum w:abstractNumId="3" w15:restartNumberingAfterBreak="0">
+    <w:nsid w:val="22275DD5"/>
+    <w:multiLevelType w:val="hybridMultilevel"/>
+    <w:tmpl w:val="076C2F0C"/>
+    <w:lvl w:ilvl="0" w:tplc="04090001">
+      <w:start w:val="1"/>
+      <w:numFmt w:val="bullet"/>
+      <w:lvlText w:val=""/>
+      <w:lvlJc w:val="left"/>
+      <w:pPr>
+        <w:ind w:left="720" w:hanging="360"/>
+      </w:pPr>
+      <w:rPr>
+        <w:rFonts w:ascii="Symbol" w:hAnsi="Symbol" w:hint="default"/>
+      </w:rPr>
+    </w:lvl>
+    <w:lvl w:ilvl="1" w:tplc="04090003">
+      <w:start w:val="1"/>
+      <w:numFmt w:val="bullet"/>
+      <w:lvlText w:val="o"/>
+      <w:lvlJc w:val="left"/>
+      <w:pPr>
+        <w:ind w:left="1440" w:hanging="360"/>
+      </w:pPr>
+      <w:rPr>
+        <w:rFonts w:ascii="Courier New" w:hAnsi="Courier New" w:cs="Courier New" w:hint="default"/>
+      </w:rPr>
+    </w:lvl>
+    <w:lvl w:ilvl="2" w:tplc="04090005" w:tentative="1">
+      <w:start w:val="1"/>
+      <w:numFmt w:val="bullet"/>
+      <w:lvlText w:val=""/>
+      <w:lvlJc w:val="left"/>
+      <w:pPr>
+        <w:ind w:left="2160" w:hanging="360"/>
+      </w:pPr>
+      <w:rPr>
+        <w:rFonts w:ascii="Wingdings" w:hAnsi="Wingdings" w:hint="default"/>
+      </w:rPr>
+    </w:lvl>
+    <w:lvl w:ilvl="3" w:tplc="04090001" w:tentative="1">
+      <w:start w:val="1"/>
+      <w:numFmt w:val="bullet"/>
+      <w:lvlText w:val=""/>
+      <w:lvlJc w:val="left"/>
+      <w:pPr>
+        <w:ind w:left="2880" w:hanging="360"/>
+      </w:pPr>
+      <w:rPr>
+        <w:rFonts w:ascii="Symbol" w:hAnsi="Symbol" w:hint="default"/>
+      </w:rPr>
+    </w:lvl>
+    <w:lvl w:ilvl="4" w:tplc="04090003" w:tentative="1">
+      <w:start w:val="1"/>
+      <w:numFmt w:val="bullet"/>
+      <w:lvlText w:val="o"/>
+      <w:lvlJc w:val="left"/>
+      <w:pPr>
+        <w:ind w:left="3600" w:hanging="360"/>
+      </w:pPr>
+      <w:rPr>
+        <w:rFonts w:ascii="Courier New" w:hAnsi="Courier New" w:cs="Courier New" w:hint="default"/>
+      </w:rPr>
+    </w:lvl>
+    <w:lvl w:ilvl="5" w:tplc="04090005" w:tentative="1">
+      <w:start w:val="1"/>
+      <w:numFmt w:val="bullet"/>
+      <w:lvlText w:val=""/>
+      <w:lvlJc w:val="left"/>
+      <w:pPr>
+        <w:ind w:left="4320" w:hanging="360"/>
+      </w:pPr>
+      <w:rPr>
+        <w:rFonts w:ascii="Wingdings" w:hAnsi="Wingdings" w:hint="default"/>
+      </w:rPr>
+    </w:lvl>
+    <w:lvl w:ilvl="6" w:tplc="04090001" w:tentative="1">
+      <w:start w:val="1"/>
+      <w:numFmt w:val="bullet"/>
+      <w:lvlText w:val=""/>
+      <w:lvlJc w:val="left"/>
+      <w:pPr>
+        <w:ind w:left="5040" w:hanging="360"/>
+      </w:pPr>
+      <w:rPr>
+        <w:rFonts w:ascii="Symbol" w:hAnsi="Symbol" w:hint="default"/>
+      </w:rPr>
+    </w:lvl>
+    <w:lvl w:ilvl="7" w:tplc="04090003" w:tentative="1">
+      <w:start w:val="1"/>
+      <w:numFmt w:val="bullet"/>
+      <w:lvlText w:val="o"/>
+      <w:lvlJc w:val="left"/>
+      <w:pPr>
+        <w:ind w:left="5760" w:hanging="360"/>
+      </w:pPr>
+      <w:rPr>
+        <w:rFonts w:ascii="Courier New" w:hAnsi="Courier New" w:cs="Courier New" w:hint="default"/>
+      </w:rPr>
+    </w:lvl>
+    <w:lvl w:ilvl="8" w:tplc="04090005" w:tentative="1">
+      <w:start w:val="1"/>
+      <w:numFmt w:val="bullet"/>
+      <w:lvlText w:val=""/>
+      <w:lvlJc w:val="left"/>
+      <w:pPr>
+        <w:ind w:left="6480" w:hanging="360"/>
+      </w:pPr>
+      <w:rPr>
+        <w:rFonts w:ascii="Wingdings" w:hAnsi="Wingdings" w:hint="default"/>
+      </w:rPr>
+    </w:lvl>
+  </w:abstractNum>
+  <w:abstractNum w:abstractNumId="4" w15:restartNumberingAfterBreak="0">
     <w:nsid w:val="226C4F50"/>
     <w:multiLevelType w:val="hybridMultilevel"/>
     <w:tmpl w:val="0636AC10"/>
@@ -2000,7 +2992,7 @@
       </w:rPr>
     </w:lvl>
   </w:abstractNum>
-  <w:abstractNum w:abstractNumId="4" w15:restartNumberingAfterBreak="0">
+  <w:abstractNum w:abstractNumId="5" w15:restartNumberingAfterBreak="0">
     <w:nsid w:val="24905263"/>
     <w:multiLevelType w:val="hybridMultilevel"/>
     <w:tmpl w:val="EF5A08EE"/>
@@ -2113,7 +3105,7 @@
       </w:rPr>
     </w:lvl>
   </w:abstractNum>
-  <w:abstractNum w:abstractNumId="5" w15:restartNumberingAfterBreak="0">
+  <w:abstractNum w:abstractNumId="6" w15:restartNumberingAfterBreak="0">
     <w:nsid w:val="2D252239"/>
     <w:multiLevelType w:val="hybridMultilevel"/>
     <w:tmpl w:val="37DA2AA2"/>
@@ -2226,7 +3218,7 @@
       </w:rPr>
     </w:lvl>
   </w:abstractNum>
-  <w:abstractNum w:abstractNumId="6" w15:restartNumberingAfterBreak="0">
+  <w:abstractNum w:abstractNumId="7" w15:restartNumberingAfterBreak="0">
     <w:nsid w:val="2F993D4E"/>
     <w:multiLevelType w:val="hybridMultilevel"/>
     <w:tmpl w:val="1AD2360E"/>
@@ -2339,7 +3331,7 @@
       </w:rPr>
     </w:lvl>
   </w:abstractNum>
-  <w:abstractNum w:abstractNumId="7" w15:restartNumberingAfterBreak="0">
+  <w:abstractNum w:abstractNumId="8" w15:restartNumberingAfterBreak="0">
     <w:nsid w:val="49E81502"/>
     <w:multiLevelType w:val="hybridMultilevel"/>
     <w:tmpl w:val="239A1A4E"/>
@@ -2452,7 +3444,7 @@
       </w:rPr>
     </w:lvl>
   </w:abstractNum>
-  <w:abstractNum w:abstractNumId="8" w15:restartNumberingAfterBreak="0">
+  <w:abstractNum w:abstractNumId="9" w15:restartNumberingAfterBreak="0">
     <w:nsid w:val="4D9633A2"/>
     <w:multiLevelType w:val="hybridMultilevel"/>
     <w:tmpl w:val="1A14B3C0"/>
@@ -2565,7 +3557,233 @@
       </w:rPr>
     </w:lvl>
   </w:abstractNum>
-  <w:abstractNum w:abstractNumId="9" w15:restartNumberingAfterBreak="0">
+  <w:abstractNum w:abstractNumId="10" w15:restartNumberingAfterBreak="0">
+    <w:nsid w:val="50981935"/>
+    <w:multiLevelType w:val="hybridMultilevel"/>
+    <w:tmpl w:val="42E60112"/>
+    <w:lvl w:ilvl="0" w:tplc="04090001">
+      <w:start w:val="1"/>
+      <w:numFmt w:val="bullet"/>
+      <w:lvlText w:val=""/>
+      <w:lvlJc w:val="left"/>
+      <w:pPr>
+        <w:ind w:left="720" w:hanging="360"/>
+      </w:pPr>
+      <w:rPr>
+        <w:rFonts w:ascii="Symbol" w:hAnsi="Symbol" w:hint="default"/>
+      </w:rPr>
+    </w:lvl>
+    <w:lvl w:ilvl="1" w:tplc="04090003">
+      <w:start w:val="1"/>
+      <w:numFmt w:val="bullet"/>
+      <w:lvlText w:val="o"/>
+      <w:lvlJc w:val="left"/>
+      <w:pPr>
+        <w:ind w:left="1440" w:hanging="360"/>
+      </w:pPr>
+      <w:rPr>
+        <w:rFonts w:ascii="Courier New" w:hAnsi="Courier New" w:cs="Courier New" w:hint="default"/>
+      </w:rPr>
+    </w:lvl>
+    <w:lvl w:ilvl="2" w:tplc="04090005" w:tentative="1">
+      <w:start w:val="1"/>
+      <w:numFmt w:val="bullet"/>
+      <w:lvlText w:val=""/>
+      <w:lvlJc w:val="left"/>
+      <w:pPr>
+        <w:ind w:left="2160" w:hanging="360"/>
+      </w:pPr>
+      <w:rPr>
+        <w:rFonts w:ascii="Wingdings" w:hAnsi="Wingdings" w:hint="default"/>
+      </w:rPr>
+    </w:lvl>
+    <w:lvl w:ilvl="3" w:tplc="04090001" w:tentative="1">
+      <w:start w:val="1"/>
+      <w:numFmt w:val="bullet"/>
+      <w:lvlText w:val=""/>
+      <w:lvlJc w:val="left"/>
+      <w:pPr>
+        <w:ind w:left="2880" w:hanging="360"/>
+      </w:pPr>
+      <w:rPr>
+        <w:rFonts w:ascii="Symbol" w:hAnsi="Symbol" w:hint="default"/>
+      </w:rPr>
+    </w:lvl>
+    <w:lvl w:ilvl="4" w:tplc="04090003" w:tentative="1">
+      <w:start w:val="1"/>
+      <w:numFmt w:val="bullet"/>
+      <w:lvlText w:val="o"/>
+      <w:lvlJc w:val="left"/>
+      <w:pPr>
+        <w:ind w:left="3600" w:hanging="360"/>
+      </w:pPr>
+      <w:rPr>
+        <w:rFonts w:ascii="Courier New" w:hAnsi="Courier New" w:cs="Courier New" w:hint="default"/>
+      </w:rPr>
+    </w:lvl>
+    <w:lvl w:ilvl="5" w:tplc="04090005" w:tentative="1">
+      <w:start w:val="1"/>
+      <w:numFmt w:val="bullet"/>
+      <w:lvlText w:val=""/>
+      <w:lvlJc w:val="left"/>
+      <w:pPr>
+        <w:ind w:left="4320" w:hanging="360"/>
+      </w:pPr>
+      <w:rPr>
+        <w:rFonts w:ascii="Wingdings" w:hAnsi="Wingdings" w:hint="default"/>
+      </w:rPr>
+    </w:lvl>
+    <w:lvl w:ilvl="6" w:tplc="04090001" w:tentative="1">
+      <w:start w:val="1"/>
+      <w:numFmt w:val="bullet"/>
+      <w:lvlText w:val=""/>
+      <w:lvlJc w:val="left"/>
+      <w:pPr>
+        <w:ind w:left="5040" w:hanging="360"/>
+      </w:pPr>
+      <w:rPr>
+        <w:rFonts w:ascii="Symbol" w:hAnsi="Symbol" w:hint="default"/>
+      </w:rPr>
+    </w:lvl>
+    <w:lvl w:ilvl="7" w:tplc="04090003" w:tentative="1">
+      <w:start w:val="1"/>
+      <w:numFmt w:val="bullet"/>
+      <w:lvlText w:val="o"/>
+      <w:lvlJc w:val="left"/>
+      <w:pPr>
+        <w:ind w:left="5760" w:hanging="360"/>
+      </w:pPr>
+      <w:rPr>
+        <w:rFonts w:ascii="Courier New" w:hAnsi="Courier New" w:cs="Courier New" w:hint="default"/>
+      </w:rPr>
+    </w:lvl>
+    <w:lvl w:ilvl="8" w:tplc="04090005" w:tentative="1">
+      <w:start w:val="1"/>
+      <w:numFmt w:val="bullet"/>
+      <w:lvlText w:val=""/>
+      <w:lvlJc w:val="left"/>
+      <w:pPr>
+        <w:ind w:left="6480" w:hanging="360"/>
+      </w:pPr>
+      <w:rPr>
+        <w:rFonts w:ascii="Wingdings" w:hAnsi="Wingdings" w:hint="default"/>
+      </w:rPr>
+    </w:lvl>
+  </w:abstractNum>
+  <w:abstractNum w:abstractNumId="11" w15:restartNumberingAfterBreak="0">
+    <w:nsid w:val="5303587F"/>
+    <w:multiLevelType w:val="hybridMultilevel"/>
+    <w:tmpl w:val="F0BAAF24"/>
+    <w:lvl w:ilvl="0" w:tplc="04090001">
+      <w:start w:val="1"/>
+      <w:numFmt w:val="bullet"/>
+      <w:lvlText w:val=""/>
+      <w:lvlJc w:val="left"/>
+      <w:pPr>
+        <w:ind w:left="720" w:hanging="360"/>
+      </w:pPr>
+      <w:rPr>
+        <w:rFonts w:ascii="Symbol" w:hAnsi="Symbol" w:hint="default"/>
+      </w:rPr>
+    </w:lvl>
+    <w:lvl w:ilvl="1" w:tplc="04090003" w:tentative="1">
+      <w:start w:val="1"/>
+      <w:numFmt w:val="bullet"/>
+      <w:lvlText w:val="o"/>
+      <w:lvlJc w:val="left"/>
+      <w:pPr>
+        <w:ind w:left="1440" w:hanging="360"/>
+      </w:pPr>
+      <w:rPr>
+        <w:rFonts w:ascii="Courier New" w:hAnsi="Courier New" w:cs="Courier New" w:hint="default"/>
+      </w:rPr>
+    </w:lvl>
+    <w:lvl w:ilvl="2" w:tplc="04090005" w:tentative="1">
+      <w:start w:val="1"/>
+      <w:numFmt w:val="bullet"/>
+      <w:lvlText w:val=""/>
+      <w:lvlJc w:val="left"/>
+      <w:pPr>
+        <w:ind w:left="2160" w:hanging="360"/>
+      </w:pPr>
+      <w:rPr>
+        <w:rFonts w:ascii="Wingdings" w:hAnsi="Wingdings" w:hint="default"/>
+      </w:rPr>
+    </w:lvl>
+    <w:lvl w:ilvl="3" w:tplc="04090001" w:tentative="1">
+      <w:start w:val="1"/>
+      <w:numFmt w:val="bullet"/>
+      <w:lvlText w:val=""/>
+      <w:lvlJc w:val="left"/>
+      <w:pPr>
+        <w:ind w:left="2880" w:hanging="360"/>
+      </w:pPr>
+      <w:rPr>
+        <w:rFonts w:ascii="Symbol" w:hAnsi="Symbol" w:hint="default"/>
+      </w:rPr>
+    </w:lvl>
+    <w:lvl w:ilvl="4" w:tplc="04090003" w:tentative="1">
+      <w:start w:val="1"/>
+      <w:numFmt w:val="bullet"/>
+      <w:lvlText w:val="o"/>
+      <w:lvlJc w:val="left"/>
+      <w:pPr>
+        <w:ind w:left="3600" w:hanging="360"/>
+      </w:pPr>
+      <w:rPr>
+        <w:rFonts w:ascii="Courier New" w:hAnsi="Courier New" w:cs="Courier New" w:hint="default"/>
+      </w:rPr>
+    </w:lvl>
+    <w:lvl w:ilvl="5" w:tplc="04090005" w:tentative="1">
+      <w:start w:val="1"/>
+      <w:numFmt w:val="bullet"/>
+      <w:lvlText w:val=""/>
+      <w:lvlJc w:val="left"/>
+      <w:pPr>
+        <w:ind w:left="4320" w:hanging="360"/>
+      </w:pPr>
+      <w:rPr>
+        <w:rFonts w:ascii="Wingdings" w:hAnsi="Wingdings" w:hint="default"/>
+      </w:rPr>
+    </w:lvl>
+    <w:lvl w:ilvl="6" w:tplc="04090001" w:tentative="1">
+      <w:start w:val="1"/>
+      <w:numFmt w:val="bullet"/>
+      <w:lvlText w:val=""/>
+      <w:lvlJc w:val="left"/>
+      <w:pPr>
+        <w:ind w:left="5040" w:hanging="360"/>
+      </w:pPr>
+      <w:rPr>
+        <w:rFonts w:ascii="Symbol" w:hAnsi="Symbol" w:hint="default"/>
+      </w:rPr>
+    </w:lvl>
+    <w:lvl w:ilvl="7" w:tplc="04090003" w:tentative="1">
+      <w:start w:val="1"/>
+      <w:numFmt w:val="bullet"/>
+      <w:lvlText w:val="o"/>
+      <w:lvlJc w:val="left"/>
+      <w:pPr>
+        <w:ind w:left="5760" w:hanging="360"/>
+      </w:pPr>
+      <w:rPr>
+        <w:rFonts w:ascii="Courier New" w:hAnsi="Courier New" w:cs="Courier New" w:hint="default"/>
+      </w:rPr>
+    </w:lvl>
+    <w:lvl w:ilvl="8" w:tplc="04090005" w:tentative="1">
+      <w:start w:val="1"/>
+      <w:numFmt w:val="bullet"/>
+      <w:lvlText w:val=""/>
+      <w:lvlJc w:val="left"/>
+      <w:pPr>
+        <w:ind w:left="6480" w:hanging="360"/>
+      </w:pPr>
+      <w:rPr>
+        <w:rFonts w:ascii="Wingdings" w:hAnsi="Wingdings" w:hint="default"/>
+      </w:rPr>
+    </w:lvl>
+  </w:abstractNum>
+  <w:abstractNum w:abstractNumId="12" w15:restartNumberingAfterBreak="0">
     <w:nsid w:val="54550BF5"/>
     <w:multiLevelType w:val="multilevel"/>
     <w:tmpl w:val="E4B203AC"/>
@@ -2679,7 +3897,7 @@
       </w:pPr>
     </w:lvl>
   </w:abstractNum>
-  <w:abstractNum w:abstractNumId="10" w15:restartNumberingAfterBreak="0">
+  <w:abstractNum w:abstractNumId="13" w15:restartNumberingAfterBreak="0">
     <w:nsid w:val="565705A6"/>
     <w:multiLevelType w:val="hybridMultilevel"/>
     <w:tmpl w:val="D45C8DFC"/>
@@ -2792,7 +4010,7 @@
       </w:rPr>
     </w:lvl>
   </w:abstractNum>
-  <w:abstractNum w:abstractNumId="11" w15:restartNumberingAfterBreak="0">
+  <w:abstractNum w:abstractNumId="14" w15:restartNumberingAfterBreak="0">
     <w:nsid w:val="56EF5503"/>
     <w:multiLevelType w:val="hybridMultilevel"/>
     <w:tmpl w:val="1744DBBE"/>
@@ -2881,7 +4099,7 @@
       </w:pPr>
     </w:lvl>
   </w:abstractNum>
-  <w:abstractNum w:abstractNumId="12" w15:restartNumberingAfterBreak="0">
+  <w:abstractNum w:abstractNumId="15" w15:restartNumberingAfterBreak="0">
     <w:nsid w:val="5B730CF2"/>
     <w:multiLevelType w:val="hybridMultilevel"/>
     <w:tmpl w:val="91CE3486"/>
@@ -2994,7 +4212,120 @@
       </w:rPr>
     </w:lvl>
   </w:abstractNum>
-  <w:abstractNum w:abstractNumId="13" w15:restartNumberingAfterBreak="0">
+  <w:abstractNum w:abstractNumId="16" w15:restartNumberingAfterBreak="0">
+    <w:nsid w:val="65E83F63"/>
+    <w:multiLevelType w:val="hybridMultilevel"/>
+    <w:tmpl w:val="16DC67A0"/>
+    <w:lvl w:ilvl="0" w:tplc="04090001">
+      <w:start w:val="1"/>
+      <w:numFmt w:val="bullet"/>
+      <w:lvlText w:val=""/>
+      <w:lvlJc w:val="left"/>
+      <w:pPr>
+        <w:ind w:left="720" w:hanging="360"/>
+      </w:pPr>
+      <w:rPr>
+        <w:rFonts w:ascii="Symbol" w:hAnsi="Symbol" w:hint="default"/>
+      </w:rPr>
+    </w:lvl>
+    <w:lvl w:ilvl="1" w:tplc="04090003" w:tentative="1">
+      <w:start w:val="1"/>
+      <w:numFmt w:val="bullet"/>
+      <w:lvlText w:val="o"/>
+      <w:lvlJc w:val="left"/>
+      <w:pPr>
+        <w:ind w:left="1440" w:hanging="360"/>
+      </w:pPr>
+      <w:rPr>
+        <w:rFonts w:ascii="Courier New" w:hAnsi="Courier New" w:cs="Courier New" w:hint="default"/>
+      </w:rPr>
+    </w:lvl>
+    <w:lvl w:ilvl="2" w:tplc="04090005" w:tentative="1">
+      <w:start w:val="1"/>
+      <w:numFmt w:val="bullet"/>
+      <w:lvlText w:val=""/>
+      <w:lvlJc w:val="left"/>
+      <w:pPr>
+        <w:ind w:left="2160" w:hanging="360"/>
+      </w:pPr>
+      <w:rPr>
+        <w:rFonts w:ascii="Wingdings" w:hAnsi="Wingdings" w:hint="default"/>
+      </w:rPr>
+    </w:lvl>
+    <w:lvl w:ilvl="3" w:tplc="04090001" w:tentative="1">
+      <w:start w:val="1"/>
+      <w:numFmt w:val="bullet"/>
+      <w:lvlText w:val=""/>
+      <w:lvlJc w:val="left"/>
+      <w:pPr>
+        <w:ind w:left="2880" w:hanging="360"/>
+      </w:pPr>
+      <w:rPr>
+        <w:rFonts w:ascii="Symbol" w:hAnsi="Symbol" w:hint="default"/>
+      </w:rPr>
+    </w:lvl>
+    <w:lvl w:ilvl="4" w:tplc="04090003" w:tentative="1">
+      <w:start w:val="1"/>
+      <w:numFmt w:val="bullet"/>
+      <w:lvlText w:val="o"/>
+      <w:lvlJc w:val="left"/>
+      <w:pPr>
+        <w:ind w:left="3600" w:hanging="360"/>
+      </w:pPr>
+      <w:rPr>
+        <w:rFonts w:ascii="Courier New" w:hAnsi="Courier New" w:cs="Courier New" w:hint="default"/>
+      </w:rPr>
+    </w:lvl>
+    <w:lvl w:ilvl="5" w:tplc="04090005" w:tentative="1">
+      <w:start w:val="1"/>
+      <w:numFmt w:val="bullet"/>
+      <w:lvlText w:val=""/>
+      <w:lvlJc w:val="left"/>
+      <w:pPr>
+        <w:ind w:left="4320" w:hanging="360"/>
+      </w:pPr>
+      <w:rPr>
+        <w:rFonts w:ascii="Wingdings" w:hAnsi="Wingdings" w:hint="default"/>
+      </w:rPr>
+    </w:lvl>
+    <w:lvl w:ilvl="6" w:tplc="04090001" w:tentative="1">
+      <w:start w:val="1"/>
+      <w:numFmt w:val="bullet"/>
+      <w:lvlText w:val=""/>
+      <w:lvlJc w:val="left"/>
+      <w:pPr>
+        <w:ind w:left="5040" w:hanging="360"/>
+      </w:pPr>
+      <w:rPr>
+        <w:rFonts w:ascii="Symbol" w:hAnsi="Symbol" w:hint="default"/>
+      </w:rPr>
+    </w:lvl>
+    <w:lvl w:ilvl="7" w:tplc="04090003" w:tentative="1">
+      <w:start w:val="1"/>
+      <w:numFmt w:val="bullet"/>
+      <w:lvlText w:val="o"/>
+      <w:lvlJc w:val="left"/>
+      <w:pPr>
+        <w:ind w:left="5760" w:hanging="360"/>
+      </w:pPr>
+      <w:rPr>
+        <w:rFonts w:ascii="Courier New" w:hAnsi="Courier New" w:cs="Courier New" w:hint="default"/>
+      </w:rPr>
+    </w:lvl>
+    <w:lvl w:ilvl="8" w:tplc="04090005" w:tentative="1">
+      <w:start w:val="1"/>
+      <w:numFmt w:val="bullet"/>
+      <w:lvlText w:val=""/>
+      <w:lvlJc w:val="left"/>
+      <w:pPr>
+        <w:ind w:left="6480" w:hanging="360"/>
+      </w:pPr>
+      <w:rPr>
+        <w:rFonts w:ascii="Wingdings" w:hAnsi="Wingdings" w:hint="default"/>
+      </w:rPr>
+    </w:lvl>
+  </w:abstractNum>
+  <w:abstractNum w:abstractNumId="17" w15:restartNumberingAfterBreak="0">
     <w:nsid w:val="67306052"/>
     <w:multiLevelType w:val="hybridMultilevel"/>
     <w:tmpl w:val="C7C45DE4"/>
@@ -3107,7 +4438,7 @@
       </w:rPr>
     </w:lvl>
   </w:abstractNum>
-  <w:abstractNum w:abstractNumId="14" w15:restartNumberingAfterBreak="0">
+  <w:abstractNum w:abstractNumId="18" w15:restartNumberingAfterBreak="0">
     <w:nsid w:val="74357079"/>
     <w:multiLevelType w:val="hybridMultilevel"/>
     <w:tmpl w:val="5C8CD6A0"/>
@@ -3221,48 +4552,60 @@
     </w:lvl>
   </w:abstractNum>
   <w:num w:numId="1">
-    <w:abstractNumId w:val="11"/>
+    <w:abstractNumId w:val="14"/>
   </w:num>
   <w:num w:numId="2">
     <w:abstractNumId w:val="1"/>
   </w:num>
   <w:num w:numId="3">
-    <w:abstractNumId w:val="9"/>
+    <w:abstractNumId w:val="12"/>
   </w:num>
   <w:num w:numId="4">
-    <w:abstractNumId w:val="12"/>
+    <w:abstractNumId w:val="15"/>
   </w:num>
   <w:num w:numId="5">
     <w:abstractNumId w:val="2"/>
   </w:num>
   <w:num w:numId="6">
+    <w:abstractNumId w:val="9"/>
+  </w:num>
+  <w:num w:numId="7">
     <w:abstractNumId w:val="8"/>
   </w:num>
-  <w:num w:numId="7">
-    <w:abstractNumId w:val="7"/>
-  </w:num>
   <w:num w:numId="8">
-    <w:abstractNumId w:val="14"/>
+    <w:abstractNumId w:val="18"/>
   </w:num>
   <w:num w:numId="9">
-    <w:abstractNumId w:val="4"/>
+    <w:abstractNumId w:val="5"/>
   </w:num>
   <w:num w:numId="10">
-    <w:abstractNumId w:val="3"/>
+    <w:abstractNumId w:val="4"/>
   </w:num>
   <w:num w:numId="11">
     <w:abstractNumId w:val="0"/>
   </w:num>
   <w:num w:numId="12">
+    <w:abstractNumId w:val="7"/>
+  </w:num>
+  <w:num w:numId="13">
     <w:abstractNumId w:val="6"/>
   </w:num>
-  <w:num w:numId="13">
-    <w:abstractNumId w:val="5"/>
+  <w:num w:numId="14">
+    <w:abstractNumId w:val="17"/>
   </w:num>
-  <w:num w:numId="14">
+  <w:num w:numId="15">
     <w:abstractNumId w:val="13"/>
   </w:num>
-  <w:num w:numId="15">
+  <w:num w:numId="16">
+    <w:abstractNumId w:val="16"/>
+  </w:num>
+  <w:num w:numId="17">
+    <w:abstractNumId w:val="11"/>
+  </w:num>
+  <w:num w:numId="18">
+    <w:abstractNumId w:val="3"/>
+  </w:num>
+  <w:num w:numId="19">
     <w:abstractNumId w:val="10"/>
   </w:num>
 </w:numbering>
@@ -3716,6 +5059,26 @@
       <w:szCs w:val="24"/>
     </w:rPr>
   </w:style>
+  <w:style w:type="paragraph" w:styleId="Titre3">
+    <w:name w:val="heading 3"/>
+    <w:basedOn w:val="Titre2"/>
+    <w:next w:val="Normal"/>
+    <w:link w:val="Titre3Car"/>
+    <w:uiPriority w:val="9"/>
+    <w:unhideWhenUsed/>
+    <w:qFormat/>
+    <w:rsid w:val="00670AD1"/>
+    <w:pPr>
+      <w:numPr>
+        <w:ilvl w:val="2"/>
+      </w:numPr>
+      <w:outlineLvl w:val="2"/>
+    </w:pPr>
+    <w:rPr>
+      <w:sz w:val="22"/>
+      <w:szCs w:val="20"/>
+    </w:rPr>
+  </w:style>
   <w:style w:type="paragraph" w:styleId="Titre4">
     <w:name w:val="heading 4"/>
     <w:basedOn w:val="Normal"/>
@@ -3941,6 +5304,19 @@
     <w:rPr>
       <w:color w:val="605E5C"/>
       <w:shd w:val="clear" w:color="auto" w:fill="E1DFDD"/>
+    </w:rPr>
+  </w:style>
+  <w:style w:type="character" w:customStyle="1" w:styleId="Titre3Car">
+    <w:name w:val="Titre 3 Car"/>
+    <w:basedOn w:val="Policepardfaut"/>
+    <w:link w:val="Titre3"/>
+    <w:uiPriority w:val="9"/>
+    <w:rsid w:val="00670AD1"/>
+    <w:rPr>
+      <w:rFonts w:ascii="Montserrat" w:hAnsi="Montserrat"/>
+      <w:b/>
+      <w:bCs/>
+      <w:szCs w:val="20"/>
     </w:rPr>
   </w:style>
 </w:styles>

</xml_diff>

<commit_message>
Update formation [Fri 12-31-2021]
</commit_message>
<xml_diff>
--- a/fundamental/ethereum.docx
+++ b/fundamental/ethereum.docx
@@ -145,10 +145,2131 @@
         <w:br w:type="page"/>
       </w:r>
     </w:p>
+    <w:sdt>
+      <w:sdtPr>
+        <w:rPr>
+          <w:lang w:val="fr-FR"/>
+        </w:rPr>
+        <w:id w:val="-386270108"/>
+        <w:docPartObj>
+          <w:docPartGallery w:val="Table of Contents"/>
+          <w:docPartUnique/>
+        </w:docPartObj>
+      </w:sdtPr>
+      <w:sdtEndPr>
+        <w:rPr>
+          <w:rFonts w:asciiTheme="minorHAnsi" w:eastAsiaTheme="minorHAnsi" w:hAnsiTheme="minorHAnsi" w:cstheme="minorBidi"/>
+          <w:b/>
+          <w:bCs/>
+          <w:color w:val="auto"/>
+          <w:sz w:val="22"/>
+          <w:szCs w:val="22"/>
+        </w:rPr>
+      </w:sdtEndPr>
+      <w:sdtContent>
+        <w:p>
+          <w:pPr>
+            <w:pStyle w:val="En-ttedetabledesmatires"/>
+          </w:pPr>
+          <w:r>
+            <w:rPr>
+              <w:lang w:val="fr-FR"/>
+            </w:rPr>
+            <w:t>Table des matières</w:t>
+          </w:r>
+        </w:p>
+        <w:p>
+          <w:pPr>
+            <w:pStyle w:val="TM1"/>
+            <w:tabs>
+              <w:tab w:val="left" w:pos="440"/>
+              <w:tab w:val="right" w:leader="dot" w:pos="9396"/>
+            </w:tabs>
+            <w:rPr>
+              <w:noProof/>
+            </w:rPr>
+          </w:pPr>
+          <w:r>
+            <w:fldChar w:fldCharType="begin"/>
+          </w:r>
+          <w:r>
+            <w:instrText xml:space="preserve"> TOC \o "1-3" \h \z \u </w:instrText>
+          </w:r>
+          <w:r>
+            <w:fldChar w:fldCharType="separate"/>
+          </w:r>
+          <w:hyperlink w:anchor="_Toc91851787" w:history="1">
+            <w:r>
+              <w:rPr>
+                <w:rStyle w:val="Lienhypertexte"/>
+                <w:noProof/>
+              </w:rPr>
+              <w:t>1.</w:t>
+            </w:r>
+            <w:r>
+              <w:rPr>
+                <w:noProof/>
+              </w:rPr>
+              <w:tab/>
+            </w:r>
+            <w:r>
+              <w:rPr>
+                <w:rStyle w:val="Lienhypertexte"/>
+                <w:noProof/>
+              </w:rPr>
+              <w:t>Ethereum v 1.0</w:t>
+            </w:r>
+            <w:r>
+              <w:rPr>
+                <w:noProof/>
+                <w:webHidden/>
+              </w:rPr>
+              <w:tab/>
+            </w:r>
+            <w:r>
+              <w:rPr>
+                <w:noProof/>
+                <w:webHidden/>
+              </w:rPr>
+              <w:fldChar w:fldCharType="begin"/>
+            </w:r>
+            <w:r>
+              <w:rPr>
+                <w:noProof/>
+                <w:webHidden/>
+              </w:rPr>
+              <w:instrText xml:space="preserve"> PAGEREF _Toc91851787 \h </w:instrText>
+            </w:r>
+            <w:r>
+              <w:rPr>
+                <w:noProof/>
+                <w:webHidden/>
+              </w:rPr>
+            </w:r>
+            <w:r>
+              <w:rPr>
+                <w:noProof/>
+                <w:webHidden/>
+              </w:rPr>
+              <w:fldChar w:fldCharType="separate"/>
+            </w:r>
+            <w:r>
+              <w:rPr>
+                <w:noProof/>
+                <w:webHidden/>
+              </w:rPr>
+              <w:t>3</w:t>
+            </w:r>
+            <w:r>
+              <w:rPr>
+                <w:noProof/>
+                <w:webHidden/>
+              </w:rPr>
+              <w:fldChar w:fldCharType="end"/>
+            </w:r>
+          </w:hyperlink>
+        </w:p>
+        <w:p>
+          <w:pPr>
+            <w:pStyle w:val="TM2"/>
+            <w:tabs>
+              <w:tab w:val="left" w:pos="660"/>
+              <w:tab w:val="right" w:leader="dot" w:pos="9396"/>
+            </w:tabs>
+            <w:rPr>
+              <w:noProof/>
+            </w:rPr>
+          </w:pPr>
+          <w:hyperlink w:anchor="_Toc91851788" w:history="1">
+            <w:r>
+              <w:rPr>
+                <w:rStyle w:val="Lienhypertexte"/>
+                <w:noProof/>
+              </w:rPr>
+              <w:t>a.</w:t>
+            </w:r>
+            <w:r>
+              <w:rPr>
+                <w:noProof/>
+              </w:rPr>
+              <w:tab/>
+            </w:r>
+            <w:r>
+              <w:rPr>
+                <w:rStyle w:val="Lienhypertexte"/>
+                <w:noProof/>
+              </w:rPr>
+              <w:t>Ether</w:t>
+            </w:r>
+            <w:r>
+              <w:rPr>
+                <w:noProof/>
+                <w:webHidden/>
+              </w:rPr>
+              <w:tab/>
+            </w:r>
+            <w:r>
+              <w:rPr>
+                <w:noProof/>
+                <w:webHidden/>
+              </w:rPr>
+              <w:fldChar w:fldCharType="begin"/>
+            </w:r>
+            <w:r>
+              <w:rPr>
+                <w:noProof/>
+                <w:webHidden/>
+              </w:rPr>
+              <w:instrText xml:space="preserve"> PAGEREF _Toc91851788 \h </w:instrText>
+            </w:r>
+            <w:r>
+              <w:rPr>
+                <w:noProof/>
+                <w:webHidden/>
+              </w:rPr>
+            </w:r>
+            <w:r>
+              <w:rPr>
+                <w:noProof/>
+                <w:webHidden/>
+              </w:rPr>
+              <w:fldChar w:fldCharType="separate"/>
+            </w:r>
+            <w:r>
+              <w:rPr>
+                <w:noProof/>
+                <w:webHidden/>
+              </w:rPr>
+              <w:t>3</w:t>
+            </w:r>
+            <w:r>
+              <w:rPr>
+                <w:noProof/>
+                <w:webHidden/>
+              </w:rPr>
+              <w:fldChar w:fldCharType="end"/>
+            </w:r>
+          </w:hyperlink>
+        </w:p>
+        <w:p>
+          <w:pPr>
+            <w:pStyle w:val="TM2"/>
+            <w:tabs>
+              <w:tab w:val="left" w:pos="660"/>
+              <w:tab w:val="right" w:leader="dot" w:pos="9396"/>
+            </w:tabs>
+            <w:rPr>
+              <w:noProof/>
+            </w:rPr>
+          </w:pPr>
+          <w:hyperlink w:anchor="_Toc91851789" w:history="1">
+            <w:r>
+              <w:rPr>
+                <w:rStyle w:val="Lienhypertexte"/>
+                <w:noProof/>
+              </w:rPr>
+              <w:t>b.</w:t>
+            </w:r>
+            <w:r>
+              <w:rPr>
+                <w:noProof/>
+              </w:rPr>
+              <w:tab/>
+            </w:r>
+            <w:r>
+              <w:rPr>
+                <w:rStyle w:val="Lienhypertexte"/>
+                <w:noProof/>
+              </w:rPr>
+              <w:t>Dapps</w:t>
+            </w:r>
+            <w:r>
+              <w:rPr>
+                <w:noProof/>
+                <w:webHidden/>
+              </w:rPr>
+              <w:tab/>
+            </w:r>
+            <w:r>
+              <w:rPr>
+                <w:noProof/>
+                <w:webHidden/>
+              </w:rPr>
+              <w:fldChar w:fldCharType="begin"/>
+            </w:r>
+            <w:r>
+              <w:rPr>
+                <w:noProof/>
+                <w:webHidden/>
+              </w:rPr>
+              <w:instrText xml:space="preserve"> PAGEREF _Toc91851789 \h </w:instrText>
+            </w:r>
+            <w:r>
+              <w:rPr>
+                <w:noProof/>
+                <w:webHidden/>
+              </w:rPr>
+            </w:r>
+            <w:r>
+              <w:rPr>
+                <w:noProof/>
+                <w:webHidden/>
+              </w:rPr>
+              <w:fldChar w:fldCharType="separate"/>
+            </w:r>
+            <w:r>
+              <w:rPr>
+                <w:noProof/>
+                <w:webHidden/>
+              </w:rPr>
+              <w:t>3</w:t>
+            </w:r>
+            <w:r>
+              <w:rPr>
+                <w:noProof/>
+                <w:webHidden/>
+              </w:rPr>
+              <w:fldChar w:fldCharType="end"/>
+            </w:r>
+          </w:hyperlink>
+        </w:p>
+        <w:p>
+          <w:pPr>
+            <w:pStyle w:val="TM2"/>
+            <w:tabs>
+              <w:tab w:val="left" w:pos="660"/>
+              <w:tab w:val="right" w:leader="dot" w:pos="9396"/>
+            </w:tabs>
+            <w:rPr>
+              <w:noProof/>
+            </w:rPr>
+          </w:pPr>
+          <w:hyperlink w:anchor="_Toc91851790" w:history="1">
+            <w:r>
+              <w:rPr>
+                <w:rStyle w:val="Lienhypertexte"/>
+                <w:noProof/>
+              </w:rPr>
+              <w:t>c.</w:t>
+            </w:r>
+            <w:r>
+              <w:rPr>
+                <w:noProof/>
+              </w:rPr>
+              <w:tab/>
+            </w:r>
+            <w:r>
+              <w:rPr>
+                <w:rStyle w:val="Lienhypertexte"/>
+                <w:noProof/>
+              </w:rPr>
+              <w:t>Account</w:t>
+            </w:r>
+            <w:r>
+              <w:rPr>
+                <w:noProof/>
+                <w:webHidden/>
+              </w:rPr>
+              <w:tab/>
+            </w:r>
+            <w:r>
+              <w:rPr>
+                <w:noProof/>
+                <w:webHidden/>
+              </w:rPr>
+              <w:fldChar w:fldCharType="begin"/>
+            </w:r>
+            <w:r>
+              <w:rPr>
+                <w:noProof/>
+                <w:webHidden/>
+              </w:rPr>
+              <w:instrText xml:space="preserve"> PAGEREF _Toc91851790 \h </w:instrText>
+            </w:r>
+            <w:r>
+              <w:rPr>
+                <w:noProof/>
+                <w:webHidden/>
+              </w:rPr>
+            </w:r>
+            <w:r>
+              <w:rPr>
+                <w:noProof/>
+                <w:webHidden/>
+              </w:rPr>
+              <w:fldChar w:fldCharType="separate"/>
+            </w:r>
+            <w:r>
+              <w:rPr>
+                <w:noProof/>
+                <w:webHidden/>
+              </w:rPr>
+              <w:t>4</w:t>
+            </w:r>
+            <w:r>
+              <w:rPr>
+                <w:noProof/>
+                <w:webHidden/>
+              </w:rPr>
+              <w:fldChar w:fldCharType="end"/>
+            </w:r>
+          </w:hyperlink>
+        </w:p>
+        <w:p>
+          <w:pPr>
+            <w:pStyle w:val="TM3"/>
+            <w:tabs>
+              <w:tab w:val="left" w:pos="880"/>
+              <w:tab w:val="right" w:leader="dot" w:pos="9396"/>
+            </w:tabs>
+            <w:rPr>
+              <w:noProof/>
+            </w:rPr>
+          </w:pPr>
+          <w:hyperlink w:anchor="_Toc91851791" w:history="1">
+            <w:r>
+              <w:rPr>
+                <w:rStyle w:val="Lienhypertexte"/>
+                <w:noProof/>
+              </w:rPr>
+              <w:t>i.</w:t>
+            </w:r>
+            <w:r>
+              <w:rPr>
+                <w:noProof/>
+              </w:rPr>
+              <w:tab/>
+            </w:r>
+            <w:r>
+              <w:rPr>
+                <w:rStyle w:val="Lienhypertexte"/>
+                <w:noProof/>
+              </w:rPr>
+              <w:t>General</w:t>
+            </w:r>
+            <w:r>
+              <w:rPr>
+                <w:noProof/>
+                <w:webHidden/>
+              </w:rPr>
+              <w:tab/>
+            </w:r>
+            <w:r>
+              <w:rPr>
+                <w:noProof/>
+                <w:webHidden/>
+              </w:rPr>
+              <w:fldChar w:fldCharType="begin"/>
+            </w:r>
+            <w:r>
+              <w:rPr>
+                <w:noProof/>
+                <w:webHidden/>
+              </w:rPr>
+              <w:instrText xml:space="preserve"> PAGEREF _Toc91851791 \h </w:instrText>
+            </w:r>
+            <w:r>
+              <w:rPr>
+                <w:noProof/>
+                <w:webHidden/>
+              </w:rPr>
+            </w:r>
+            <w:r>
+              <w:rPr>
+                <w:noProof/>
+                <w:webHidden/>
+              </w:rPr>
+              <w:fldChar w:fldCharType="separate"/>
+            </w:r>
+            <w:r>
+              <w:rPr>
+                <w:noProof/>
+                <w:webHidden/>
+              </w:rPr>
+              <w:t>4</w:t>
+            </w:r>
+            <w:r>
+              <w:rPr>
+                <w:noProof/>
+                <w:webHidden/>
+              </w:rPr>
+              <w:fldChar w:fldCharType="end"/>
+            </w:r>
+          </w:hyperlink>
+        </w:p>
+        <w:p>
+          <w:pPr>
+            <w:pStyle w:val="TM3"/>
+            <w:tabs>
+              <w:tab w:val="left" w:pos="880"/>
+              <w:tab w:val="right" w:leader="dot" w:pos="9396"/>
+            </w:tabs>
+            <w:rPr>
+              <w:noProof/>
+            </w:rPr>
+          </w:pPr>
+          <w:hyperlink w:anchor="_Toc91851792" w:history="1">
+            <w:r>
+              <w:rPr>
+                <w:rStyle w:val="Lienhypertexte"/>
+                <w:noProof/>
+              </w:rPr>
+              <w:t>ii.</w:t>
+            </w:r>
+            <w:r>
+              <w:rPr>
+                <w:noProof/>
+              </w:rPr>
+              <w:tab/>
+            </w:r>
+            <w:r>
+              <w:rPr>
+                <w:rStyle w:val="Lienhypertexte"/>
+                <w:noProof/>
+              </w:rPr>
+              <w:t>Externally-owned</w:t>
+            </w:r>
+            <w:r>
+              <w:rPr>
+                <w:noProof/>
+                <w:webHidden/>
+              </w:rPr>
+              <w:tab/>
+            </w:r>
+            <w:r>
+              <w:rPr>
+                <w:noProof/>
+                <w:webHidden/>
+              </w:rPr>
+              <w:fldChar w:fldCharType="begin"/>
+            </w:r>
+            <w:r>
+              <w:rPr>
+                <w:noProof/>
+                <w:webHidden/>
+              </w:rPr>
+              <w:instrText xml:space="preserve"> PAGEREF _Toc91851792 \h </w:instrText>
+            </w:r>
+            <w:r>
+              <w:rPr>
+                <w:noProof/>
+                <w:webHidden/>
+              </w:rPr>
+            </w:r>
+            <w:r>
+              <w:rPr>
+                <w:noProof/>
+                <w:webHidden/>
+              </w:rPr>
+              <w:fldChar w:fldCharType="separate"/>
+            </w:r>
+            <w:r>
+              <w:rPr>
+                <w:noProof/>
+                <w:webHidden/>
+              </w:rPr>
+              <w:t>4</w:t>
+            </w:r>
+            <w:r>
+              <w:rPr>
+                <w:noProof/>
+                <w:webHidden/>
+              </w:rPr>
+              <w:fldChar w:fldCharType="end"/>
+            </w:r>
+          </w:hyperlink>
+        </w:p>
+        <w:p>
+          <w:pPr>
+            <w:pStyle w:val="TM3"/>
+            <w:tabs>
+              <w:tab w:val="left" w:pos="880"/>
+              <w:tab w:val="right" w:leader="dot" w:pos="9396"/>
+            </w:tabs>
+            <w:rPr>
+              <w:noProof/>
+            </w:rPr>
+          </w:pPr>
+          <w:hyperlink w:anchor="_Toc91851793" w:history="1">
+            <w:r>
+              <w:rPr>
+                <w:rStyle w:val="Lienhypertexte"/>
+                <w:noProof/>
+              </w:rPr>
+              <w:t>iii.</w:t>
+            </w:r>
+            <w:r>
+              <w:rPr>
+                <w:noProof/>
+              </w:rPr>
+              <w:tab/>
+            </w:r>
+            <w:r>
+              <w:rPr>
+                <w:rStyle w:val="Lienhypertexte"/>
+                <w:noProof/>
+              </w:rPr>
+              <w:t>Contract</w:t>
+            </w:r>
+            <w:r>
+              <w:rPr>
+                <w:noProof/>
+                <w:webHidden/>
+              </w:rPr>
+              <w:tab/>
+            </w:r>
+            <w:r>
+              <w:rPr>
+                <w:noProof/>
+                <w:webHidden/>
+              </w:rPr>
+              <w:fldChar w:fldCharType="begin"/>
+            </w:r>
+            <w:r>
+              <w:rPr>
+                <w:noProof/>
+                <w:webHidden/>
+              </w:rPr>
+              <w:instrText xml:space="preserve"> PAGEREF _Toc91851793 \h </w:instrText>
+            </w:r>
+            <w:r>
+              <w:rPr>
+                <w:noProof/>
+                <w:webHidden/>
+              </w:rPr>
+            </w:r>
+            <w:r>
+              <w:rPr>
+                <w:noProof/>
+                <w:webHidden/>
+              </w:rPr>
+              <w:fldChar w:fldCharType="separate"/>
+            </w:r>
+            <w:r>
+              <w:rPr>
+                <w:noProof/>
+                <w:webHidden/>
+              </w:rPr>
+              <w:t>4</w:t>
+            </w:r>
+            <w:r>
+              <w:rPr>
+                <w:noProof/>
+                <w:webHidden/>
+              </w:rPr>
+              <w:fldChar w:fldCharType="end"/>
+            </w:r>
+          </w:hyperlink>
+        </w:p>
+        <w:p>
+          <w:pPr>
+            <w:pStyle w:val="TM2"/>
+            <w:tabs>
+              <w:tab w:val="left" w:pos="660"/>
+              <w:tab w:val="right" w:leader="dot" w:pos="9396"/>
+            </w:tabs>
+            <w:rPr>
+              <w:noProof/>
+            </w:rPr>
+          </w:pPr>
+          <w:hyperlink w:anchor="_Toc91851794" w:history="1">
+            <w:r>
+              <w:rPr>
+                <w:rStyle w:val="Lienhypertexte"/>
+                <w:noProof/>
+              </w:rPr>
+              <w:t>d.</w:t>
+            </w:r>
+            <w:r>
+              <w:rPr>
+                <w:noProof/>
+              </w:rPr>
+              <w:tab/>
+            </w:r>
+            <w:r>
+              <w:rPr>
+                <w:rStyle w:val="Lienhypertexte"/>
+                <w:noProof/>
+              </w:rPr>
+              <w:t>Transaction</w:t>
+            </w:r>
+            <w:r>
+              <w:rPr>
+                <w:noProof/>
+                <w:webHidden/>
+              </w:rPr>
+              <w:tab/>
+            </w:r>
+            <w:r>
+              <w:rPr>
+                <w:noProof/>
+                <w:webHidden/>
+              </w:rPr>
+              <w:fldChar w:fldCharType="begin"/>
+            </w:r>
+            <w:r>
+              <w:rPr>
+                <w:noProof/>
+                <w:webHidden/>
+              </w:rPr>
+              <w:instrText xml:space="preserve"> PAGEREF _Toc91851794 \h </w:instrText>
+            </w:r>
+            <w:r>
+              <w:rPr>
+                <w:noProof/>
+                <w:webHidden/>
+              </w:rPr>
+            </w:r>
+            <w:r>
+              <w:rPr>
+                <w:noProof/>
+                <w:webHidden/>
+              </w:rPr>
+              <w:fldChar w:fldCharType="separate"/>
+            </w:r>
+            <w:r>
+              <w:rPr>
+                <w:noProof/>
+                <w:webHidden/>
+              </w:rPr>
+              <w:t>5</w:t>
+            </w:r>
+            <w:r>
+              <w:rPr>
+                <w:noProof/>
+                <w:webHidden/>
+              </w:rPr>
+              <w:fldChar w:fldCharType="end"/>
+            </w:r>
+          </w:hyperlink>
+        </w:p>
+        <w:p>
+          <w:pPr>
+            <w:pStyle w:val="TM2"/>
+            <w:tabs>
+              <w:tab w:val="left" w:pos="660"/>
+              <w:tab w:val="right" w:leader="dot" w:pos="9396"/>
+            </w:tabs>
+            <w:rPr>
+              <w:noProof/>
+            </w:rPr>
+          </w:pPr>
+          <w:hyperlink w:anchor="_Toc91851795" w:history="1">
+            <w:r>
+              <w:rPr>
+                <w:rStyle w:val="Lienhypertexte"/>
+                <w:noProof/>
+              </w:rPr>
+              <w:t>e.</w:t>
+            </w:r>
+            <w:r>
+              <w:rPr>
+                <w:noProof/>
+              </w:rPr>
+              <w:tab/>
+            </w:r>
+            <w:r>
+              <w:rPr>
+                <w:rStyle w:val="Lienhypertexte"/>
+                <w:noProof/>
+              </w:rPr>
+              <w:t>Blocks</w:t>
+            </w:r>
+            <w:r>
+              <w:rPr>
+                <w:noProof/>
+                <w:webHidden/>
+              </w:rPr>
+              <w:tab/>
+            </w:r>
+            <w:r>
+              <w:rPr>
+                <w:noProof/>
+                <w:webHidden/>
+              </w:rPr>
+              <w:fldChar w:fldCharType="begin"/>
+            </w:r>
+            <w:r>
+              <w:rPr>
+                <w:noProof/>
+                <w:webHidden/>
+              </w:rPr>
+              <w:instrText xml:space="preserve"> PAGEREF _Toc91851795 \h </w:instrText>
+            </w:r>
+            <w:r>
+              <w:rPr>
+                <w:noProof/>
+                <w:webHidden/>
+              </w:rPr>
+            </w:r>
+            <w:r>
+              <w:rPr>
+                <w:noProof/>
+                <w:webHidden/>
+              </w:rPr>
+              <w:fldChar w:fldCharType="separate"/>
+            </w:r>
+            <w:r>
+              <w:rPr>
+                <w:noProof/>
+                <w:webHidden/>
+              </w:rPr>
+              <w:t>5</w:t>
+            </w:r>
+            <w:r>
+              <w:rPr>
+                <w:noProof/>
+                <w:webHidden/>
+              </w:rPr>
+              <w:fldChar w:fldCharType="end"/>
+            </w:r>
+          </w:hyperlink>
+        </w:p>
+        <w:p>
+          <w:pPr>
+            <w:pStyle w:val="TM2"/>
+            <w:tabs>
+              <w:tab w:val="left" w:pos="660"/>
+              <w:tab w:val="right" w:leader="dot" w:pos="9396"/>
+            </w:tabs>
+            <w:rPr>
+              <w:noProof/>
+            </w:rPr>
+          </w:pPr>
+          <w:hyperlink w:anchor="_Toc91851796" w:history="1">
+            <w:r>
+              <w:rPr>
+                <w:rStyle w:val="Lienhypertexte"/>
+                <w:noProof/>
+              </w:rPr>
+              <w:t>f.</w:t>
+            </w:r>
+            <w:r>
+              <w:rPr>
+                <w:noProof/>
+              </w:rPr>
+              <w:tab/>
+            </w:r>
+            <w:r>
+              <w:rPr>
+                <w:rStyle w:val="Lienhypertexte"/>
+                <w:noProof/>
+              </w:rPr>
+              <w:t>EVM</w:t>
+            </w:r>
+            <w:r>
+              <w:rPr>
+                <w:noProof/>
+                <w:webHidden/>
+              </w:rPr>
+              <w:tab/>
+            </w:r>
+            <w:r>
+              <w:rPr>
+                <w:noProof/>
+                <w:webHidden/>
+              </w:rPr>
+              <w:fldChar w:fldCharType="begin"/>
+            </w:r>
+            <w:r>
+              <w:rPr>
+                <w:noProof/>
+                <w:webHidden/>
+              </w:rPr>
+              <w:instrText xml:space="preserve"> PAGEREF _Toc91851796 \h </w:instrText>
+            </w:r>
+            <w:r>
+              <w:rPr>
+                <w:noProof/>
+                <w:webHidden/>
+              </w:rPr>
+            </w:r>
+            <w:r>
+              <w:rPr>
+                <w:noProof/>
+                <w:webHidden/>
+              </w:rPr>
+              <w:fldChar w:fldCharType="separate"/>
+            </w:r>
+            <w:r>
+              <w:rPr>
+                <w:noProof/>
+                <w:webHidden/>
+              </w:rPr>
+              <w:t>6</w:t>
+            </w:r>
+            <w:r>
+              <w:rPr>
+                <w:noProof/>
+                <w:webHidden/>
+              </w:rPr>
+              <w:fldChar w:fldCharType="end"/>
+            </w:r>
+          </w:hyperlink>
+        </w:p>
+        <w:p>
+          <w:pPr>
+            <w:pStyle w:val="TM2"/>
+            <w:tabs>
+              <w:tab w:val="left" w:pos="660"/>
+              <w:tab w:val="right" w:leader="dot" w:pos="9396"/>
+            </w:tabs>
+            <w:rPr>
+              <w:noProof/>
+            </w:rPr>
+          </w:pPr>
+          <w:hyperlink w:anchor="_Toc91851797" w:history="1">
+            <w:r>
+              <w:rPr>
+                <w:rStyle w:val="Lienhypertexte"/>
+                <w:noProof/>
+              </w:rPr>
+              <w:t>g.</w:t>
+            </w:r>
+            <w:r>
+              <w:rPr>
+                <w:noProof/>
+              </w:rPr>
+              <w:tab/>
+            </w:r>
+            <w:r>
+              <w:rPr>
+                <w:rStyle w:val="Lienhypertexte"/>
+                <w:noProof/>
+              </w:rPr>
+              <w:t>Gas</w:t>
+            </w:r>
+            <w:r>
+              <w:rPr>
+                <w:noProof/>
+                <w:webHidden/>
+              </w:rPr>
+              <w:tab/>
+            </w:r>
+            <w:r>
+              <w:rPr>
+                <w:noProof/>
+                <w:webHidden/>
+              </w:rPr>
+              <w:fldChar w:fldCharType="begin"/>
+            </w:r>
+            <w:r>
+              <w:rPr>
+                <w:noProof/>
+                <w:webHidden/>
+              </w:rPr>
+              <w:instrText xml:space="preserve"> PAGEREF _Toc91851797 \h </w:instrText>
+            </w:r>
+            <w:r>
+              <w:rPr>
+                <w:noProof/>
+                <w:webHidden/>
+              </w:rPr>
+            </w:r>
+            <w:r>
+              <w:rPr>
+                <w:noProof/>
+                <w:webHidden/>
+              </w:rPr>
+              <w:fldChar w:fldCharType="separate"/>
+            </w:r>
+            <w:r>
+              <w:rPr>
+                <w:noProof/>
+                <w:webHidden/>
+              </w:rPr>
+              <w:t>7</w:t>
+            </w:r>
+            <w:r>
+              <w:rPr>
+                <w:noProof/>
+                <w:webHidden/>
+              </w:rPr>
+              <w:fldChar w:fldCharType="end"/>
+            </w:r>
+          </w:hyperlink>
+        </w:p>
+        <w:p>
+          <w:pPr>
+            <w:pStyle w:val="TM2"/>
+            <w:tabs>
+              <w:tab w:val="left" w:pos="660"/>
+              <w:tab w:val="right" w:leader="dot" w:pos="9396"/>
+            </w:tabs>
+            <w:rPr>
+              <w:noProof/>
+            </w:rPr>
+          </w:pPr>
+          <w:hyperlink w:anchor="_Toc91851798" w:history="1">
+            <w:r>
+              <w:rPr>
+                <w:rStyle w:val="Lienhypertexte"/>
+                <w:noProof/>
+              </w:rPr>
+              <w:t>h.</w:t>
+            </w:r>
+            <w:r>
+              <w:rPr>
+                <w:noProof/>
+              </w:rPr>
+              <w:tab/>
+            </w:r>
+            <w:r>
+              <w:rPr>
+                <w:rStyle w:val="Lienhypertexte"/>
+                <w:noProof/>
+              </w:rPr>
+              <w:t>Nodes</w:t>
+            </w:r>
+            <w:r>
+              <w:rPr>
+                <w:noProof/>
+                <w:webHidden/>
+              </w:rPr>
+              <w:tab/>
+            </w:r>
+            <w:r>
+              <w:rPr>
+                <w:noProof/>
+                <w:webHidden/>
+              </w:rPr>
+              <w:fldChar w:fldCharType="begin"/>
+            </w:r>
+            <w:r>
+              <w:rPr>
+                <w:noProof/>
+                <w:webHidden/>
+              </w:rPr>
+              <w:instrText xml:space="preserve"> PAGEREF _Toc91851798 \h </w:instrText>
+            </w:r>
+            <w:r>
+              <w:rPr>
+                <w:noProof/>
+                <w:webHidden/>
+              </w:rPr>
+            </w:r>
+            <w:r>
+              <w:rPr>
+                <w:noProof/>
+                <w:webHidden/>
+              </w:rPr>
+              <w:fldChar w:fldCharType="separate"/>
+            </w:r>
+            <w:r>
+              <w:rPr>
+                <w:noProof/>
+                <w:webHidden/>
+              </w:rPr>
+              <w:t>7</w:t>
+            </w:r>
+            <w:r>
+              <w:rPr>
+                <w:noProof/>
+                <w:webHidden/>
+              </w:rPr>
+              <w:fldChar w:fldCharType="end"/>
+            </w:r>
+          </w:hyperlink>
+        </w:p>
+        <w:p>
+          <w:pPr>
+            <w:pStyle w:val="TM2"/>
+            <w:tabs>
+              <w:tab w:val="left" w:pos="660"/>
+              <w:tab w:val="right" w:leader="dot" w:pos="9396"/>
+            </w:tabs>
+            <w:rPr>
+              <w:noProof/>
+            </w:rPr>
+          </w:pPr>
+          <w:hyperlink w:anchor="_Toc91851799" w:history="1">
+            <w:r>
+              <w:rPr>
+                <w:rStyle w:val="Lienhypertexte"/>
+                <w:noProof/>
+              </w:rPr>
+              <w:t>i.</w:t>
+            </w:r>
+            <w:r>
+              <w:rPr>
+                <w:noProof/>
+              </w:rPr>
+              <w:tab/>
+            </w:r>
+            <w:r>
+              <w:rPr>
+                <w:rStyle w:val="Lienhypertexte"/>
+                <w:noProof/>
+              </w:rPr>
+              <w:t>Networks</w:t>
+            </w:r>
+            <w:r>
+              <w:rPr>
+                <w:noProof/>
+                <w:webHidden/>
+              </w:rPr>
+              <w:tab/>
+            </w:r>
+            <w:r>
+              <w:rPr>
+                <w:noProof/>
+                <w:webHidden/>
+              </w:rPr>
+              <w:fldChar w:fldCharType="begin"/>
+            </w:r>
+            <w:r>
+              <w:rPr>
+                <w:noProof/>
+                <w:webHidden/>
+              </w:rPr>
+              <w:instrText xml:space="preserve"> PAGEREF _Toc91851799 \h </w:instrText>
+            </w:r>
+            <w:r>
+              <w:rPr>
+                <w:noProof/>
+                <w:webHidden/>
+              </w:rPr>
+            </w:r>
+            <w:r>
+              <w:rPr>
+                <w:noProof/>
+                <w:webHidden/>
+              </w:rPr>
+              <w:fldChar w:fldCharType="separate"/>
+            </w:r>
+            <w:r>
+              <w:rPr>
+                <w:noProof/>
+                <w:webHidden/>
+              </w:rPr>
+              <w:t>8</w:t>
+            </w:r>
+            <w:r>
+              <w:rPr>
+                <w:noProof/>
+                <w:webHidden/>
+              </w:rPr>
+              <w:fldChar w:fldCharType="end"/>
+            </w:r>
+          </w:hyperlink>
+        </w:p>
+        <w:p>
+          <w:pPr>
+            <w:pStyle w:val="TM2"/>
+            <w:tabs>
+              <w:tab w:val="left" w:pos="660"/>
+              <w:tab w:val="right" w:leader="dot" w:pos="9396"/>
+            </w:tabs>
+            <w:rPr>
+              <w:noProof/>
+            </w:rPr>
+          </w:pPr>
+          <w:hyperlink w:anchor="_Toc91851800" w:history="1">
+            <w:r>
+              <w:rPr>
+                <w:rStyle w:val="Lienhypertexte"/>
+                <w:noProof/>
+              </w:rPr>
+              <w:t>j.</w:t>
+            </w:r>
+            <w:r>
+              <w:rPr>
+                <w:noProof/>
+              </w:rPr>
+              <w:tab/>
+            </w:r>
+            <w:r>
+              <w:rPr>
+                <w:rStyle w:val="Lienhypertexte"/>
+                <w:noProof/>
+              </w:rPr>
+              <w:t>Smart contracts</w:t>
+            </w:r>
+            <w:r>
+              <w:rPr>
+                <w:noProof/>
+                <w:webHidden/>
+              </w:rPr>
+              <w:tab/>
+            </w:r>
+            <w:r>
+              <w:rPr>
+                <w:noProof/>
+                <w:webHidden/>
+              </w:rPr>
+              <w:fldChar w:fldCharType="begin"/>
+            </w:r>
+            <w:r>
+              <w:rPr>
+                <w:noProof/>
+                <w:webHidden/>
+              </w:rPr>
+              <w:instrText xml:space="preserve"> PAGEREF _Toc91851800 \h </w:instrText>
+            </w:r>
+            <w:r>
+              <w:rPr>
+                <w:noProof/>
+                <w:webHidden/>
+              </w:rPr>
+            </w:r>
+            <w:r>
+              <w:rPr>
+                <w:noProof/>
+                <w:webHidden/>
+              </w:rPr>
+              <w:fldChar w:fldCharType="separate"/>
+            </w:r>
+            <w:r>
+              <w:rPr>
+                <w:noProof/>
+                <w:webHidden/>
+              </w:rPr>
+              <w:t>8</w:t>
+            </w:r>
+            <w:r>
+              <w:rPr>
+                <w:noProof/>
+                <w:webHidden/>
+              </w:rPr>
+              <w:fldChar w:fldCharType="end"/>
+            </w:r>
+          </w:hyperlink>
+        </w:p>
+        <w:p>
+          <w:pPr>
+            <w:pStyle w:val="TM2"/>
+            <w:tabs>
+              <w:tab w:val="left" w:pos="660"/>
+              <w:tab w:val="right" w:leader="dot" w:pos="9396"/>
+            </w:tabs>
+            <w:rPr>
+              <w:noProof/>
+            </w:rPr>
+          </w:pPr>
+          <w:hyperlink w:anchor="_Toc91851801" w:history="1">
+            <w:r>
+              <w:rPr>
+                <w:rStyle w:val="Lienhypertexte"/>
+                <w:noProof/>
+              </w:rPr>
+              <w:t>k.</w:t>
+            </w:r>
+            <w:r>
+              <w:rPr>
+                <w:noProof/>
+              </w:rPr>
+              <w:tab/>
+            </w:r>
+            <w:r>
+              <w:rPr>
+                <w:rStyle w:val="Lienhypertexte"/>
+                <w:noProof/>
+              </w:rPr>
+              <w:t>Storage</w:t>
+            </w:r>
+            <w:r>
+              <w:rPr>
+                <w:noProof/>
+                <w:webHidden/>
+              </w:rPr>
+              <w:tab/>
+            </w:r>
+            <w:r>
+              <w:rPr>
+                <w:noProof/>
+                <w:webHidden/>
+              </w:rPr>
+              <w:fldChar w:fldCharType="begin"/>
+            </w:r>
+            <w:r>
+              <w:rPr>
+                <w:noProof/>
+                <w:webHidden/>
+              </w:rPr>
+              <w:instrText xml:space="preserve"> PAGEREF _Toc91851801 \h </w:instrText>
+            </w:r>
+            <w:r>
+              <w:rPr>
+                <w:noProof/>
+                <w:webHidden/>
+              </w:rPr>
+            </w:r>
+            <w:r>
+              <w:rPr>
+                <w:noProof/>
+                <w:webHidden/>
+              </w:rPr>
+              <w:fldChar w:fldCharType="separate"/>
+            </w:r>
+            <w:r>
+              <w:rPr>
+                <w:noProof/>
+                <w:webHidden/>
+              </w:rPr>
+              <w:t>9</w:t>
+            </w:r>
+            <w:r>
+              <w:rPr>
+                <w:noProof/>
+                <w:webHidden/>
+              </w:rPr>
+              <w:fldChar w:fldCharType="end"/>
+            </w:r>
+          </w:hyperlink>
+        </w:p>
+        <w:p>
+          <w:pPr>
+            <w:pStyle w:val="TM2"/>
+            <w:tabs>
+              <w:tab w:val="left" w:pos="660"/>
+              <w:tab w:val="right" w:leader="dot" w:pos="9396"/>
+            </w:tabs>
+            <w:rPr>
+              <w:noProof/>
+            </w:rPr>
+          </w:pPr>
+          <w:hyperlink w:anchor="_Toc91851802" w:history="1">
+            <w:r>
+              <w:rPr>
+                <w:rStyle w:val="Lienhypertexte"/>
+                <w:noProof/>
+              </w:rPr>
+              <w:t>l.</w:t>
+            </w:r>
+            <w:r>
+              <w:rPr>
+                <w:noProof/>
+              </w:rPr>
+              <w:tab/>
+            </w:r>
+            <w:r>
+              <w:rPr>
+                <w:rStyle w:val="Lienhypertexte"/>
+                <w:noProof/>
+              </w:rPr>
+              <w:t>Standards</w:t>
+            </w:r>
+            <w:r>
+              <w:rPr>
+                <w:noProof/>
+                <w:webHidden/>
+              </w:rPr>
+              <w:tab/>
+            </w:r>
+            <w:r>
+              <w:rPr>
+                <w:noProof/>
+                <w:webHidden/>
+              </w:rPr>
+              <w:fldChar w:fldCharType="begin"/>
+            </w:r>
+            <w:r>
+              <w:rPr>
+                <w:noProof/>
+                <w:webHidden/>
+              </w:rPr>
+              <w:instrText xml:space="preserve"> PAGEREF _Toc91851802 \h </w:instrText>
+            </w:r>
+            <w:r>
+              <w:rPr>
+                <w:noProof/>
+                <w:webHidden/>
+              </w:rPr>
+            </w:r>
+            <w:r>
+              <w:rPr>
+                <w:noProof/>
+                <w:webHidden/>
+              </w:rPr>
+              <w:fldChar w:fldCharType="separate"/>
+            </w:r>
+            <w:r>
+              <w:rPr>
+                <w:noProof/>
+                <w:webHidden/>
+              </w:rPr>
+              <w:t>9</w:t>
+            </w:r>
+            <w:r>
+              <w:rPr>
+                <w:noProof/>
+                <w:webHidden/>
+              </w:rPr>
+              <w:fldChar w:fldCharType="end"/>
+            </w:r>
+          </w:hyperlink>
+        </w:p>
+        <w:p>
+          <w:pPr>
+            <w:pStyle w:val="TM2"/>
+            <w:tabs>
+              <w:tab w:val="left" w:pos="880"/>
+              <w:tab w:val="right" w:leader="dot" w:pos="9396"/>
+            </w:tabs>
+            <w:rPr>
+              <w:noProof/>
+            </w:rPr>
+          </w:pPr>
+          <w:hyperlink w:anchor="_Toc91851803" w:history="1">
+            <w:r>
+              <w:rPr>
+                <w:rStyle w:val="Lienhypertexte"/>
+                <w:noProof/>
+              </w:rPr>
+              <w:t>m.</w:t>
+            </w:r>
+            <w:r>
+              <w:rPr>
+                <w:noProof/>
+              </w:rPr>
+              <w:tab/>
+            </w:r>
+            <w:r>
+              <w:rPr>
+                <w:rStyle w:val="Lienhypertexte"/>
+                <w:noProof/>
+              </w:rPr>
+              <w:t>MEV</w:t>
+            </w:r>
+            <w:r>
+              <w:rPr>
+                <w:noProof/>
+                <w:webHidden/>
+              </w:rPr>
+              <w:tab/>
+            </w:r>
+            <w:r>
+              <w:rPr>
+                <w:noProof/>
+                <w:webHidden/>
+              </w:rPr>
+              <w:fldChar w:fldCharType="begin"/>
+            </w:r>
+            <w:r>
+              <w:rPr>
+                <w:noProof/>
+                <w:webHidden/>
+              </w:rPr>
+              <w:instrText xml:space="preserve"> PAGEREF _Toc91851803 \h </w:instrText>
+            </w:r>
+            <w:r>
+              <w:rPr>
+                <w:noProof/>
+                <w:webHidden/>
+              </w:rPr>
+            </w:r>
+            <w:r>
+              <w:rPr>
+                <w:noProof/>
+                <w:webHidden/>
+              </w:rPr>
+              <w:fldChar w:fldCharType="separate"/>
+            </w:r>
+            <w:r>
+              <w:rPr>
+                <w:noProof/>
+                <w:webHidden/>
+              </w:rPr>
+              <w:t>9</w:t>
+            </w:r>
+            <w:r>
+              <w:rPr>
+                <w:noProof/>
+                <w:webHidden/>
+              </w:rPr>
+              <w:fldChar w:fldCharType="end"/>
+            </w:r>
+          </w:hyperlink>
+        </w:p>
+        <w:p>
+          <w:pPr>
+            <w:pStyle w:val="TM2"/>
+            <w:tabs>
+              <w:tab w:val="left" w:pos="660"/>
+              <w:tab w:val="right" w:leader="dot" w:pos="9396"/>
+            </w:tabs>
+            <w:rPr>
+              <w:noProof/>
+            </w:rPr>
+          </w:pPr>
+          <w:hyperlink w:anchor="_Toc91851804" w:history="1">
+            <w:r>
+              <w:rPr>
+                <w:rStyle w:val="Lienhypertexte"/>
+                <w:noProof/>
+              </w:rPr>
+              <w:t>n.</w:t>
+            </w:r>
+            <w:r>
+              <w:rPr>
+                <w:noProof/>
+              </w:rPr>
+              <w:tab/>
+            </w:r>
+            <w:r>
+              <w:rPr>
+                <w:rStyle w:val="Lienhypertexte"/>
+                <w:noProof/>
+              </w:rPr>
+              <w:t>Oracles</w:t>
+            </w:r>
+            <w:r>
+              <w:rPr>
+                <w:noProof/>
+                <w:webHidden/>
+              </w:rPr>
+              <w:tab/>
+            </w:r>
+            <w:r>
+              <w:rPr>
+                <w:noProof/>
+                <w:webHidden/>
+              </w:rPr>
+              <w:fldChar w:fldCharType="begin"/>
+            </w:r>
+            <w:r>
+              <w:rPr>
+                <w:noProof/>
+                <w:webHidden/>
+              </w:rPr>
+              <w:instrText xml:space="preserve"> PAGEREF _Toc91851804 \h </w:instrText>
+            </w:r>
+            <w:r>
+              <w:rPr>
+                <w:noProof/>
+                <w:webHidden/>
+              </w:rPr>
+            </w:r>
+            <w:r>
+              <w:rPr>
+                <w:noProof/>
+                <w:webHidden/>
+              </w:rPr>
+              <w:fldChar w:fldCharType="separate"/>
+            </w:r>
+            <w:r>
+              <w:rPr>
+                <w:noProof/>
+                <w:webHidden/>
+              </w:rPr>
+              <w:t>10</w:t>
+            </w:r>
+            <w:r>
+              <w:rPr>
+                <w:noProof/>
+                <w:webHidden/>
+              </w:rPr>
+              <w:fldChar w:fldCharType="end"/>
+            </w:r>
+          </w:hyperlink>
+        </w:p>
+        <w:p>
+          <w:pPr>
+            <w:pStyle w:val="TM2"/>
+            <w:tabs>
+              <w:tab w:val="left" w:pos="660"/>
+              <w:tab w:val="right" w:leader="dot" w:pos="9396"/>
+            </w:tabs>
+            <w:rPr>
+              <w:noProof/>
+            </w:rPr>
+          </w:pPr>
+          <w:hyperlink w:anchor="_Toc91851805" w:history="1">
+            <w:r>
+              <w:rPr>
+                <w:rStyle w:val="Lienhypertexte"/>
+                <w:noProof/>
+              </w:rPr>
+              <w:t>o.</w:t>
+            </w:r>
+            <w:r>
+              <w:rPr>
+                <w:noProof/>
+              </w:rPr>
+              <w:tab/>
+            </w:r>
+            <w:r>
+              <w:rPr>
+                <w:rStyle w:val="Lienhypertexte"/>
+                <w:noProof/>
+              </w:rPr>
+              <w:t>Scaling</w:t>
+            </w:r>
+            <w:r>
+              <w:rPr>
+                <w:noProof/>
+                <w:webHidden/>
+              </w:rPr>
+              <w:tab/>
+            </w:r>
+            <w:r>
+              <w:rPr>
+                <w:noProof/>
+                <w:webHidden/>
+              </w:rPr>
+              <w:fldChar w:fldCharType="begin"/>
+            </w:r>
+            <w:r>
+              <w:rPr>
+                <w:noProof/>
+                <w:webHidden/>
+              </w:rPr>
+              <w:instrText xml:space="preserve"> PAGEREF _Toc91851805 \h </w:instrText>
+            </w:r>
+            <w:r>
+              <w:rPr>
+                <w:noProof/>
+                <w:webHidden/>
+              </w:rPr>
+            </w:r>
+            <w:r>
+              <w:rPr>
+                <w:noProof/>
+                <w:webHidden/>
+              </w:rPr>
+              <w:fldChar w:fldCharType="separate"/>
+            </w:r>
+            <w:r>
+              <w:rPr>
+                <w:noProof/>
+                <w:webHidden/>
+              </w:rPr>
+              <w:t>10</w:t>
+            </w:r>
+            <w:r>
+              <w:rPr>
+                <w:noProof/>
+                <w:webHidden/>
+              </w:rPr>
+              <w:fldChar w:fldCharType="end"/>
+            </w:r>
+          </w:hyperlink>
+        </w:p>
+        <w:p>
+          <w:pPr>
+            <w:pStyle w:val="TM3"/>
+            <w:tabs>
+              <w:tab w:val="left" w:pos="880"/>
+              <w:tab w:val="right" w:leader="dot" w:pos="9396"/>
+            </w:tabs>
+            <w:rPr>
+              <w:noProof/>
+            </w:rPr>
+          </w:pPr>
+          <w:hyperlink w:anchor="_Toc91851806" w:history="1">
+            <w:r>
+              <w:rPr>
+                <w:rStyle w:val="Lienhypertexte"/>
+                <w:noProof/>
+              </w:rPr>
+              <w:t>i.</w:t>
+            </w:r>
+            <w:r>
+              <w:rPr>
+                <w:noProof/>
+              </w:rPr>
+              <w:tab/>
+            </w:r>
+            <w:r>
+              <w:rPr>
+                <w:rStyle w:val="Lienhypertexte"/>
+                <w:noProof/>
+              </w:rPr>
+              <w:t>On-chain scaling</w:t>
+            </w:r>
+            <w:r>
+              <w:rPr>
+                <w:noProof/>
+                <w:webHidden/>
+              </w:rPr>
+              <w:tab/>
+            </w:r>
+            <w:r>
+              <w:rPr>
+                <w:noProof/>
+                <w:webHidden/>
+              </w:rPr>
+              <w:fldChar w:fldCharType="begin"/>
+            </w:r>
+            <w:r>
+              <w:rPr>
+                <w:noProof/>
+                <w:webHidden/>
+              </w:rPr>
+              <w:instrText xml:space="preserve"> PAGEREF _Toc91851806 \h </w:instrText>
+            </w:r>
+            <w:r>
+              <w:rPr>
+                <w:noProof/>
+                <w:webHidden/>
+              </w:rPr>
+            </w:r>
+            <w:r>
+              <w:rPr>
+                <w:noProof/>
+                <w:webHidden/>
+              </w:rPr>
+              <w:fldChar w:fldCharType="separate"/>
+            </w:r>
+            <w:r>
+              <w:rPr>
+                <w:noProof/>
+                <w:webHidden/>
+              </w:rPr>
+              <w:t>10</w:t>
+            </w:r>
+            <w:r>
+              <w:rPr>
+                <w:noProof/>
+                <w:webHidden/>
+              </w:rPr>
+              <w:fldChar w:fldCharType="end"/>
+            </w:r>
+          </w:hyperlink>
+        </w:p>
+        <w:p>
+          <w:pPr>
+            <w:pStyle w:val="TM3"/>
+            <w:tabs>
+              <w:tab w:val="left" w:pos="880"/>
+              <w:tab w:val="right" w:leader="dot" w:pos="9396"/>
+            </w:tabs>
+            <w:rPr>
+              <w:noProof/>
+            </w:rPr>
+          </w:pPr>
+          <w:hyperlink w:anchor="_Toc91851807" w:history="1">
+            <w:r>
+              <w:rPr>
+                <w:rStyle w:val="Lienhypertexte"/>
+                <w:noProof/>
+              </w:rPr>
+              <w:t>ii.</w:t>
+            </w:r>
+            <w:r>
+              <w:rPr>
+                <w:noProof/>
+              </w:rPr>
+              <w:tab/>
+            </w:r>
+            <w:r>
+              <w:rPr>
+                <w:rStyle w:val="Lienhypertexte"/>
+                <w:noProof/>
+              </w:rPr>
+              <w:t>Off-chain scaling</w:t>
+            </w:r>
+            <w:r>
+              <w:rPr>
+                <w:noProof/>
+                <w:webHidden/>
+              </w:rPr>
+              <w:tab/>
+            </w:r>
+            <w:r>
+              <w:rPr>
+                <w:noProof/>
+                <w:webHidden/>
+              </w:rPr>
+              <w:fldChar w:fldCharType="begin"/>
+            </w:r>
+            <w:r>
+              <w:rPr>
+                <w:noProof/>
+                <w:webHidden/>
+              </w:rPr>
+              <w:instrText xml:space="preserve"> PAGEREF _Toc91851807 \h </w:instrText>
+            </w:r>
+            <w:r>
+              <w:rPr>
+                <w:noProof/>
+                <w:webHidden/>
+              </w:rPr>
+            </w:r>
+            <w:r>
+              <w:rPr>
+                <w:noProof/>
+                <w:webHidden/>
+              </w:rPr>
+              <w:fldChar w:fldCharType="separate"/>
+            </w:r>
+            <w:r>
+              <w:rPr>
+                <w:noProof/>
+                <w:webHidden/>
+              </w:rPr>
+              <w:t>10</w:t>
+            </w:r>
+            <w:r>
+              <w:rPr>
+                <w:noProof/>
+                <w:webHidden/>
+              </w:rPr>
+              <w:fldChar w:fldCharType="end"/>
+            </w:r>
+          </w:hyperlink>
+        </w:p>
+        <w:p>
+          <w:pPr>
+            <w:pStyle w:val="TM1"/>
+            <w:tabs>
+              <w:tab w:val="left" w:pos="440"/>
+              <w:tab w:val="right" w:leader="dot" w:pos="9396"/>
+            </w:tabs>
+            <w:rPr>
+              <w:noProof/>
+            </w:rPr>
+          </w:pPr>
+          <w:hyperlink w:anchor="_Toc91851808" w:history="1">
+            <w:r>
+              <w:rPr>
+                <w:rStyle w:val="Lienhypertexte"/>
+                <w:noProof/>
+              </w:rPr>
+              <w:t>2.</w:t>
+            </w:r>
+            <w:r>
+              <w:rPr>
+                <w:noProof/>
+              </w:rPr>
+              <w:tab/>
+            </w:r>
+            <w:r>
+              <w:rPr>
+                <w:rStyle w:val="Lienhypertexte"/>
+                <w:noProof/>
+              </w:rPr>
+              <w:t>Ethereum v 2.0</w:t>
+            </w:r>
+            <w:r>
+              <w:rPr>
+                <w:noProof/>
+                <w:webHidden/>
+              </w:rPr>
+              <w:tab/>
+            </w:r>
+            <w:r>
+              <w:rPr>
+                <w:noProof/>
+                <w:webHidden/>
+              </w:rPr>
+              <w:fldChar w:fldCharType="begin"/>
+            </w:r>
+            <w:r>
+              <w:rPr>
+                <w:noProof/>
+                <w:webHidden/>
+              </w:rPr>
+              <w:instrText xml:space="preserve"> PAGEREF _Toc91851808 \h </w:instrText>
+            </w:r>
+            <w:r>
+              <w:rPr>
+                <w:noProof/>
+                <w:webHidden/>
+              </w:rPr>
+            </w:r>
+            <w:r>
+              <w:rPr>
+                <w:noProof/>
+                <w:webHidden/>
+              </w:rPr>
+              <w:fldChar w:fldCharType="separate"/>
+            </w:r>
+            <w:r>
+              <w:rPr>
+                <w:noProof/>
+                <w:webHidden/>
+              </w:rPr>
+              <w:t>11</w:t>
+            </w:r>
+            <w:r>
+              <w:rPr>
+                <w:noProof/>
+                <w:webHidden/>
+              </w:rPr>
+              <w:fldChar w:fldCharType="end"/>
+            </w:r>
+          </w:hyperlink>
+        </w:p>
+        <w:p>
+          <w:pPr>
+            <w:pStyle w:val="TM2"/>
+            <w:tabs>
+              <w:tab w:val="left" w:pos="660"/>
+              <w:tab w:val="right" w:leader="dot" w:pos="9396"/>
+            </w:tabs>
+            <w:rPr>
+              <w:noProof/>
+            </w:rPr>
+          </w:pPr>
+          <w:hyperlink w:anchor="_Toc91851809" w:history="1">
+            <w:r>
+              <w:rPr>
+                <w:rStyle w:val="Lienhypertexte"/>
+                <w:noProof/>
+              </w:rPr>
+              <w:t>a.</w:t>
+            </w:r>
+            <w:r>
+              <w:rPr>
+                <w:noProof/>
+              </w:rPr>
+              <w:tab/>
+            </w:r>
+            <w:r>
+              <w:rPr>
+                <w:rStyle w:val="Lienhypertexte"/>
+                <w:noProof/>
+              </w:rPr>
+              <w:t>Beacon chain - alive</w:t>
+            </w:r>
+            <w:r>
+              <w:rPr>
+                <w:noProof/>
+                <w:webHidden/>
+              </w:rPr>
+              <w:tab/>
+            </w:r>
+            <w:r>
+              <w:rPr>
+                <w:noProof/>
+                <w:webHidden/>
+              </w:rPr>
+              <w:fldChar w:fldCharType="begin"/>
+            </w:r>
+            <w:r>
+              <w:rPr>
+                <w:noProof/>
+                <w:webHidden/>
+              </w:rPr>
+              <w:instrText xml:space="preserve"> PAGEREF _Toc91851809 \h </w:instrText>
+            </w:r>
+            <w:r>
+              <w:rPr>
+                <w:noProof/>
+                <w:webHidden/>
+              </w:rPr>
+            </w:r>
+            <w:r>
+              <w:rPr>
+                <w:noProof/>
+                <w:webHidden/>
+              </w:rPr>
+              <w:fldChar w:fldCharType="separate"/>
+            </w:r>
+            <w:r>
+              <w:rPr>
+                <w:noProof/>
+                <w:webHidden/>
+              </w:rPr>
+              <w:t>11</w:t>
+            </w:r>
+            <w:r>
+              <w:rPr>
+                <w:noProof/>
+                <w:webHidden/>
+              </w:rPr>
+              <w:fldChar w:fldCharType="end"/>
+            </w:r>
+          </w:hyperlink>
+        </w:p>
+        <w:p>
+          <w:pPr>
+            <w:pStyle w:val="TM2"/>
+            <w:tabs>
+              <w:tab w:val="left" w:pos="660"/>
+              <w:tab w:val="right" w:leader="dot" w:pos="9396"/>
+            </w:tabs>
+            <w:rPr>
+              <w:noProof/>
+            </w:rPr>
+          </w:pPr>
+          <w:hyperlink w:anchor="_Toc91851810" w:history="1">
+            <w:r>
+              <w:rPr>
+                <w:rStyle w:val="Lienhypertexte"/>
+                <w:noProof/>
+              </w:rPr>
+              <w:t>b.</w:t>
+            </w:r>
+            <w:r>
+              <w:rPr>
+                <w:noProof/>
+              </w:rPr>
+              <w:tab/>
+            </w:r>
+            <w:r>
+              <w:rPr>
+                <w:rStyle w:val="Lienhypertexte"/>
+                <w:noProof/>
+              </w:rPr>
+              <w:t>The merge - 2022</w:t>
+            </w:r>
+            <w:r>
+              <w:rPr>
+                <w:noProof/>
+                <w:webHidden/>
+              </w:rPr>
+              <w:tab/>
+            </w:r>
+            <w:r>
+              <w:rPr>
+                <w:noProof/>
+                <w:webHidden/>
+              </w:rPr>
+              <w:fldChar w:fldCharType="begin"/>
+            </w:r>
+            <w:r>
+              <w:rPr>
+                <w:noProof/>
+                <w:webHidden/>
+              </w:rPr>
+              <w:instrText xml:space="preserve"> PAGEREF _Toc91851810 \h </w:instrText>
+            </w:r>
+            <w:r>
+              <w:rPr>
+                <w:noProof/>
+                <w:webHidden/>
+              </w:rPr>
+            </w:r>
+            <w:r>
+              <w:rPr>
+                <w:noProof/>
+                <w:webHidden/>
+              </w:rPr>
+              <w:fldChar w:fldCharType="separate"/>
+            </w:r>
+            <w:r>
+              <w:rPr>
+                <w:noProof/>
+                <w:webHidden/>
+              </w:rPr>
+              <w:t>11</w:t>
+            </w:r>
+            <w:r>
+              <w:rPr>
+                <w:noProof/>
+                <w:webHidden/>
+              </w:rPr>
+              <w:fldChar w:fldCharType="end"/>
+            </w:r>
+          </w:hyperlink>
+        </w:p>
+        <w:p>
+          <w:pPr>
+            <w:pStyle w:val="TM2"/>
+            <w:tabs>
+              <w:tab w:val="left" w:pos="660"/>
+              <w:tab w:val="right" w:leader="dot" w:pos="9396"/>
+            </w:tabs>
+            <w:rPr>
+              <w:noProof/>
+            </w:rPr>
+          </w:pPr>
+          <w:hyperlink w:anchor="_Toc91851811" w:history="1">
+            <w:r>
+              <w:rPr>
+                <w:rStyle w:val="Lienhypertexte"/>
+                <w:noProof/>
+              </w:rPr>
+              <w:t>c.</w:t>
+            </w:r>
+            <w:r>
+              <w:rPr>
+                <w:noProof/>
+              </w:rPr>
+              <w:tab/>
+            </w:r>
+            <w:r>
+              <w:rPr>
+                <w:rStyle w:val="Lienhypertexte"/>
+                <w:noProof/>
+              </w:rPr>
+              <w:t>Shard chains - 2023</w:t>
+            </w:r>
+            <w:r>
+              <w:rPr>
+                <w:noProof/>
+                <w:webHidden/>
+              </w:rPr>
+              <w:tab/>
+            </w:r>
+            <w:r>
+              <w:rPr>
+                <w:noProof/>
+                <w:webHidden/>
+              </w:rPr>
+              <w:fldChar w:fldCharType="begin"/>
+            </w:r>
+            <w:r>
+              <w:rPr>
+                <w:noProof/>
+                <w:webHidden/>
+              </w:rPr>
+              <w:instrText xml:space="preserve"> PAGEREF _Toc91851811 \h </w:instrText>
+            </w:r>
+            <w:r>
+              <w:rPr>
+                <w:noProof/>
+                <w:webHidden/>
+              </w:rPr>
+            </w:r>
+            <w:r>
+              <w:rPr>
+                <w:noProof/>
+                <w:webHidden/>
+              </w:rPr>
+              <w:fldChar w:fldCharType="separate"/>
+            </w:r>
+            <w:r>
+              <w:rPr>
+                <w:noProof/>
+                <w:webHidden/>
+              </w:rPr>
+              <w:t>11</w:t>
+            </w:r>
+            <w:r>
+              <w:rPr>
+                <w:noProof/>
+                <w:webHidden/>
+              </w:rPr>
+              <w:fldChar w:fldCharType="end"/>
+            </w:r>
+          </w:hyperlink>
+        </w:p>
+        <w:p>
+          <w:r>
+            <w:rPr>
+              <w:b/>
+              <w:bCs/>
+              <w:lang w:val="fr-FR"/>
+            </w:rPr>
+            <w:fldChar w:fldCharType="end"/>
+          </w:r>
+        </w:p>
+      </w:sdtContent>
+    </w:sdt>
+    <w:p>
+      <w:pPr>
+        <w:rPr>
+          <w:rFonts w:ascii="Montserrat" w:hAnsi="Montserrat"/>
+          <w:b/>
+          <w:bCs/>
+          <w:sz w:val="28"/>
+          <w:szCs w:val="40"/>
+        </w:rPr>
+      </w:pPr>
+      <w:bookmarkStart w:id="0" w:name="_GoBack"/>
+      <w:bookmarkEnd w:id="0"/>
+      <w:r>
+        <w:br w:type="page"/>
+      </w:r>
+    </w:p>
     <w:p>
       <w:pPr>
         <w:pStyle w:val="Titre1"/>
       </w:pPr>
+      <w:bookmarkStart w:id="1" w:name="_Toc91851787"/>
       <w:r>
         <w:lastRenderedPageBreak/>
         <w:t>Ethereum v</w:t>
@@ -156,6 +2277,7 @@
       <w:r>
         <w:t xml:space="preserve"> 1.0</w:t>
       </w:r>
+      <w:bookmarkEnd w:id="1"/>
     </w:p>
     <w:p>
       <w:pPr>
@@ -301,9 +2423,11 @@
       <w:pPr>
         <w:pStyle w:val="Titre2"/>
       </w:pPr>
+      <w:bookmarkStart w:id="2" w:name="_Toc91851788"/>
       <w:r>
         <w:t>Ether</w:t>
       </w:r>
+      <w:bookmarkEnd w:id="2"/>
     </w:p>
     <w:p>
       <w:pPr>
@@ -442,9 +2566,11 @@
       <w:pPr>
         <w:pStyle w:val="Titre2"/>
       </w:pPr>
+      <w:bookmarkStart w:id="3" w:name="_Toc91851789"/>
       <w:r>
         <w:t>Dapps</w:t>
       </w:r>
+      <w:bookmarkEnd w:id="3"/>
     </w:p>
     <w:p>
       <w:pPr>
@@ -675,18 +2801,22 @@
       <w:pPr>
         <w:pStyle w:val="Titre2"/>
       </w:pPr>
+      <w:bookmarkStart w:id="4" w:name="_Toc91851790"/>
       <w:r>
         <w:lastRenderedPageBreak/>
         <w:t>Account</w:t>
       </w:r>
+      <w:bookmarkEnd w:id="4"/>
     </w:p>
     <w:p>
       <w:pPr>
         <w:pStyle w:val="Titre3"/>
       </w:pPr>
+      <w:bookmarkStart w:id="5" w:name="_Toc91851791"/>
       <w:r>
         <w:t>General</w:t>
       </w:r>
+      <w:bookmarkEnd w:id="5"/>
     </w:p>
     <w:p>
       <w:pPr>
@@ -914,8 +3044,13 @@
       <w:pPr>
         <w:pStyle w:val="Titre3"/>
       </w:pPr>
-      <w:r>
-        <w:t xml:space="preserve">Externally-owned </w:t>
+      <w:bookmarkStart w:id="6" w:name="_Toc91851792"/>
+      <w:r>
+        <w:t>Externally-owned</w:t>
+      </w:r>
+      <w:bookmarkEnd w:id="6"/>
+      <w:r>
+        <w:t xml:space="preserve"> </w:t>
       </w:r>
     </w:p>
     <w:p>
@@ -997,9 +3132,11 @@
       <w:pPr>
         <w:pStyle w:val="Titre3"/>
       </w:pPr>
+      <w:bookmarkStart w:id="7" w:name="_Toc91851793"/>
       <w:r>
         <w:t>Contract</w:t>
       </w:r>
+      <w:bookmarkEnd w:id="7"/>
     </w:p>
     <w:p>
       <w:pPr>
@@ -1064,10 +3201,12 @@
       <w:pPr>
         <w:pStyle w:val="Titre2"/>
       </w:pPr>
+      <w:bookmarkStart w:id="8" w:name="_Toc91851794"/>
       <w:r>
         <w:lastRenderedPageBreak/>
         <w:t>Transaction</w:t>
       </w:r>
+      <w:bookmarkEnd w:id="8"/>
     </w:p>
     <w:p>
       <w:pPr>
@@ -1298,9 +3437,11 @@
       <w:pPr>
         <w:pStyle w:val="Titre2"/>
       </w:pPr>
+      <w:bookmarkStart w:id="9" w:name="_Toc91851795"/>
       <w:r>
         <w:t>Blocks</w:t>
       </w:r>
+      <w:bookmarkEnd w:id="9"/>
     </w:p>
     <w:p>
       <w:pPr>
@@ -1633,10 +3774,12 @@
       <w:pPr>
         <w:pStyle w:val="Titre2"/>
       </w:pPr>
+      <w:bookmarkStart w:id="10" w:name="_Toc91851796"/>
       <w:r>
         <w:lastRenderedPageBreak/>
         <w:t>EVM</w:t>
       </w:r>
+      <w:bookmarkEnd w:id="10"/>
     </w:p>
     <w:p>
       <w:pPr>
@@ -2102,10 +4245,12 @@
       <w:pPr>
         <w:pStyle w:val="Titre2"/>
       </w:pPr>
+      <w:bookmarkStart w:id="11" w:name="_Toc91851797"/>
       <w:r>
         <w:lastRenderedPageBreak/>
         <w:t>Gas</w:t>
       </w:r>
+      <w:bookmarkEnd w:id="11"/>
     </w:p>
     <w:p>
       <w:pPr>
@@ -2304,9 +4449,11 @@
       <w:pPr>
         <w:pStyle w:val="Titre2"/>
       </w:pPr>
+      <w:bookmarkStart w:id="12" w:name="_Toc91851798"/>
       <w:r>
         <w:t>Nodes</w:t>
       </w:r>
+      <w:bookmarkEnd w:id="12"/>
     </w:p>
     <w:p>
       <w:pPr>
@@ -2568,10 +4715,12 @@
       <w:pPr>
         <w:pStyle w:val="Titre2"/>
       </w:pPr>
+      <w:bookmarkStart w:id="13" w:name="_Toc91851799"/>
       <w:r>
         <w:lastRenderedPageBreak/>
         <w:t>Networks</w:t>
       </w:r>
+      <w:bookmarkEnd w:id="13"/>
     </w:p>
     <w:p>
       <w:pPr>
@@ -2775,9 +4924,11 @@
       <w:r>
         <w:t xml:space="preserve"> </w:t>
       </w:r>
+      <w:bookmarkStart w:id="14" w:name="_Toc91851800"/>
       <w:r>
         <w:t>Smart contracts</w:t>
       </w:r>
+      <w:bookmarkEnd w:id="14"/>
     </w:p>
     <w:p>
       <w:pPr>
@@ -3083,9 +5234,14 @@
       <w:pPr>
         <w:pStyle w:val="Titre2"/>
       </w:pPr>
+      <w:bookmarkStart w:id="15" w:name="_Toc91851801"/>
       <w:r>
         <w:lastRenderedPageBreak/>
-        <w:t xml:space="preserve">Storage </w:t>
+        <w:t>Storage</w:t>
+      </w:r>
+      <w:bookmarkEnd w:id="15"/>
+      <w:r>
+        <w:t xml:space="preserve"> </w:t>
       </w:r>
     </w:p>
     <w:p>
@@ -3206,9 +5362,11 @@
       <w:pPr>
         <w:pStyle w:val="Titre2"/>
       </w:pPr>
+      <w:bookmarkStart w:id="16" w:name="_Toc91851802"/>
       <w:r>
         <w:t>Standards</w:t>
       </w:r>
+      <w:bookmarkEnd w:id="16"/>
     </w:p>
     <w:p>
       <w:pPr>
@@ -3381,9 +5539,11 @@
         <w:pStyle w:val="Titre2"/>
         <w:jc w:val="left"/>
       </w:pPr>
+      <w:bookmarkStart w:id="17" w:name="_Toc91851803"/>
       <w:r>
         <w:t>MEV</w:t>
       </w:r>
+      <w:bookmarkEnd w:id="17"/>
     </w:p>
     <w:p>
       <w:pPr>
@@ -3555,12 +5715,12 @@
       <w:pPr>
         <w:pStyle w:val="Titre2"/>
       </w:pPr>
-      <w:bookmarkStart w:id="0" w:name="_GoBack"/>
-      <w:bookmarkEnd w:id="0"/>
+      <w:bookmarkStart w:id="18" w:name="_Toc91851804"/>
       <w:r>
         <w:lastRenderedPageBreak/>
         <w:t>Oracles</w:t>
       </w:r>
+      <w:bookmarkEnd w:id="18"/>
     </w:p>
     <w:p>
       <w:pPr>
@@ -3666,9 +5826,11 @@
       <w:pPr>
         <w:pStyle w:val="Titre2"/>
       </w:pPr>
+      <w:bookmarkStart w:id="19" w:name="_Toc91851805"/>
       <w:r>
         <w:t>Scaling</w:t>
       </w:r>
+      <w:bookmarkEnd w:id="19"/>
     </w:p>
     <w:p>
       <w:pPr>
@@ -3716,9 +5878,11 @@
       <w:pPr>
         <w:pStyle w:val="Titre3"/>
       </w:pPr>
+      <w:bookmarkStart w:id="20" w:name="_Toc91851806"/>
       <w:r>
         <w:t>On-chain scaling</w:t>
       </w:r>
+      <w:bookmarkEnd w:id="20"/>
     </w:p>
     <w:p>
       <w:pPr>
@@ -3764,9 +5928,11 @@
       <w:pPr>
         <w:pStyle w:val="Titre3"/>
       </w:pPr>
+      <w:bookmarkStart w:id="21" w:name="_Toc91851807"/>
       <w:r>
         <w:t>Off-chain scaling</w:t>
       </w:r>
+      <w:bookmarkEnd w:id="21"/>
     </w:p>
     <w:p>
       <w:pPr>
@@ -4003,6 +6169,7 @@
       <w:pPr>
         <w:pStyle w:val="Titre1"/>
       </w:pPr>
+      <w:bookmarkStart w:id="22" w:name="_Toc91851808"/>
       <w:r>
         <w:lastRenderedPageBreak/>
         <w:t>Ethereum v</w:t>
@@ -4010,6 +6177,7 @@
       <w:r>
         <w:t xml:space="preserve"> 2.0</w:t>
       </w:r>
+      <w:bookmarkEnd w:id="22"/>
     </w:p>
     <w:p>
       <w:pPr>
@@ -4027,12 +6195,14 @@
           <w:numId w:val="23"/>
         </w:numPr>
       </w:pPr>
+      <w:bookmarkStart w:id="23" w:name="_Toc91851809"/>
       <w:r>
         <w:t>Beacon chain</w:t>
       </w:r>
       <w:r>
         <w:t xml:space="preserve"> - alive</w:t>
       </w:r>
+      <w:bookmarkEnd w:id="23"/>
     </w:p>
     <w:p>
       <w:pPr>
@@ -4111,12 +6281,14 @@
           <w:numId w:val="23"/>
         </w:numPr>
       </w:pPr>
+      <w:bookmarkStart w:id="24" w:name="_Toc91851810"/>
       <w:r>
         <w:t>The merge</w:t>
       </w:r>
       <w:r>
         <w:t xml:space="preserve"> - 2022</w:t>
       </w:r>
+      <w:bookmarkEnd w:id="24"/>
     </w:p>
     <w:p>
       <w:pPr>
@@ -4178,12 +6350,14 @@
           <w:numId w:val="23"/>
         </w:numPr>
       </w:pPr>
+      <w:bookmarkStart w:id="25" w:name="_Toc91851811"/>
       <w:r>
         <w:t>Shard chains</w:t>
       </w:r>
       <w:r>
         <w:t xml:space="preserve"> - 2023</w:t>
       </w:r>
+      <w:bookmarkEnd w:id="25"/>
     </w:p>
     <w:p>
       <w:pPr>
@@ -8275,6 +10449,72 @@
       <w:szCs w:val="20"/>
     </w:rPr>
   </w:style>
+  <w:style w:type="paragraph" w:styleId="En-ttedetabledesmatires">
+    <w:name w:val="TOC Heading"/>
+    <w:basedOn w:val="Titre1"/>
+    <w:next w:val="Normal"/>
+    <w:uiPriority w:val="39"/>
+    <w:unhideWhenUsed/>
+    <w:qFormat/>
+    <w:rsid w:val="00E60AF0"/>
+    <w:pPr>
+      <w:keepNext/>
+      <w:keepLines/>
+      <w:numPr>
+        <w:numId w:val="0"/>
+      </w:numPr>
+      <w:spacing w:before="240" w:after="0"/>
+      <w:contextualSpacing w:val="0"/>
+      <w:jc w:val="left"/>
+      <w:outlineLvl w:val="9"/>
+    </w:pPr>
+    <w:rPr>
+      <w:rFonts w:asciiTheme="majorHAnsi" w:eastAsiaTheme="majorEastAsia" w:hAnsiTheme="majorHAnsi" w:cstheme="majorBidi"/>
+      <w:b w:val="0"/>
+      <w:bCs w:val="0"/>
+      <w:color w:val="2F5496" w:themeColor="accent1" w:themeShade="BF"/>
+      <w:sz w:val="32"/>
+      <w:szCs w:val="32"/>
+    </w:rPr>
+  </w:style>
+  <w:style w:type="paragraph" w:styleId="TM1">
+    <w:name w:val="toc 1"/>
+    <w:basedOn w:val="Normal"/>
+    <w:next w:val="Normal"/>
+    <w:autoRedefine/>
+    <w:uiPriority w:val="39"/>
+    <w:unhideWhenUsed/>
+    <w:rsid w:val="00E60AF0"/>
+    <w:pPr>
+      <w:spacing w:after="100"/>
+    </w:pPr>
+  </w:style>
+  <w:style w:type="paragraph" w:styleId="TM2">
+    <w:name w:val="toc 2"/>
+    <w:basedOn w:val="Normal"/>
+    <w:next w:val="Normal"/>
+    <w:autoRedefine/>
+    <w:uiPriority w:val="39"/>
+    <w:unhideWhenUsed/>
+    <w:rsid w:val="00E60AF0"/>
+    <w:pPr>
+      <w:spacing w:after="100"/>
+      <w:ind w:left="220"/>
+    </w:pPr>
+  </w:style>
+  <w:style w:type="paragraph" w:styleId="TM3">
+    <w:name w:val="toc 3"/>
+    <w:basedOn w:val="Normal"/>
+    <w:next w:val="Normal"/>
+    <w:autoRedefine/>
+    <w:uiPriority w:val="39"/>
+    <w:unhideWhenUsed/>
+    <w:rsid w:val="00E60AF0"/>
+    <w:pPr>
+      <w:spacing w:after="100"/>
+      <w:ind w:left="440"/>
+    </w:pPr>
+  </w:style>
 </w:styles>
 </file>
 

</xml_diff>